<commit_message>
Adicionado Brainstorming e Brainwriting
</commit_message>
<xml_diff>
--- a/Projeto - Easy Closet/ARTIGO1_GestaoAgilDeProjetos.docx
+++ b/Projeto - Easy Closet/ARTIGO1_GestaoAgilDeProjetos.docx
@@ -740,7 +740,49 @@
           <w:sz w:val="24"/>
           <w:szCs w:val="24"/>
         </w:rPr>
-        <w:t xml:space="preserve"> (rascunhar –usar técnicas de brainstorming)</w:t>
+        <w:t xml:space="preserve"> (técnicas de </w:t>
+      </w:r>
+      <w:r>
+        <w:rPr>
+          <w:rFonts w:ascii="Arial" w:hAnsi="Arial" w:cs="Arial"/>
+          <w:sz w:val="24"/>
+          <w:szCs w:val="24"/>
+        </w:rPr>
+        <w:t>B</w:t>
+      </w:r>
+      <w:r>
+        <w:rPr>
+          <w:rFonts w:ascii="Arial" w:hAnsi="Arial" w:cs="Arial"/>
+          <w:sz w:val="24"/>
+          <w:szCs w:val="24"/>
+        </w:rPr>
+        <w:t>rainstorming</w:t>
+      </w:r>
+      <w:r>
+        <w:rPr>
+          <w:rFonts w:ascii="Arial" w:hAnsi="Arial" w:cs="Arial"/>
+          <w:sz w:val="24"/>
+          <w:szCs w:val="24"/>
+        </w:rPr>
+        <w:t xml:space="preserve"> e ou </w:t>
+      </w:r>
+      <w:proofErr w:type="spellStart"/>
+      <w:r>
+        <w:rPr>
+          <w:rFonts w:ascii="Arial" w:hAnsi="Arial" w:cs="Arial"/>
+          <w:sz w:val="24"/>
+          <w:szCs w:val="24"/>
+        </w:rPr>
+        <w:t>Brainwriting</w:t>
+      </w:r>
+      <w:proofErr w:type="spellEnd"/>
+      <w:r>
+        <w:rPr>
+          <w:rFonts w:ascii="Arial" w:hAnsi="Arial" w:cs="Arial"/>
+          <w:sz w:val="24"/>
+          <w:szCs w:val="24"/>
+        </w:rPr>
+        <w:t>)</w:t>
       </w:r>
       <w:r>
         <w:rPr>
@@ -2033,6 +2075,574 @@
           <w:szCs w:val="24"/>
         </w:rPr>
         <w:t>–</w:t>
+      </w:r>
+      <w:r>
+        <w:rPr>
+          <w:rFonts w:ascii="Arial" w:hAnsi="Arial" w:cs="Arial"/>
+          <w:sz w:val="24"/>
+          <w:szCs w:val="24"/>
+        </w:rPr>
+        <w:t xml:space="preserve"> </w:t>
+      </w:r>
+      <w:r>
+        <w:rPr>
+          <w:rFonts w:ascii="Arial" w:hAnsi="Arial" w:cs="Arial"/>
+          <w:sz w:val="24"/>
+          <w:szCs w:val="24"/>
+        </w:rPr>
+        <w:t xml:space="preserve">O Discovery de Épicos deve ser realizado </w:t>
+      </w:r>
+      <w:r>
+        <w:rPr>
+          <w:rFonts w:ascii="Arial" w:hAnsi="Arial" w:cs="Arial"/>
+          <w:sz w:val="24"/>
+          <w:szCs w:val="24"/>
+        </w:rPr>
+        <w:t>com o time (</w:t>
+      </w:r>
+      <w:proofErr w:type="spellStart"/>
+      <w:r>
+        <w:rPr>
+          <w:rFonts w:ascii="Arial" w:hAnsi="Arial" w:cs="Arial"/>
+          <w:sz w:val="24"/>
+          <w:szCs w:val="24"/>
+        </w:rPr>
+        <w:t>Product</w:t>
+      </w:r>
+      <w:proofErr w:type="spellEnd"/>
+      <w:r>
+        <w:rPr>
+          <w:rFonts w:ascii="Arial" w:hAnsi="Arial" w:cs="Arial"/>
+          <w:sz w:val="24"/>
+          <w:szCs w:val="24"/>
+        </w:rPr>
+        <w:t xml:space="preserve"> </w:t>
+      </w:r>
+      <w:proofErr w:type="spellStart"/>
+      <w:r>
+        <w:rPr>
+          <w:rFonts w:ascii="Arial" w:hAnsi="Arial" w:cs="Arial"/>
+          <w:sz w:val="24"/>
+          <w:szCs w:val="24"/>
+        </w:rPr>
+        <w:t>Owner</w:t>
+      </w:r>
+      <w:proofErr w:type="spellEnd"/>
+      <w:r>
+        <w:rPr>
+          <w:rFonts w:ascii="Arial" w:hAnsi="Arial" w:cs="Arial"/>
+          <w:sz w:val="24"/>
+          <w:szCs w:val="24"/>
+        </w:rPr>
+        <w:t xml:space="preserve">, Scrum Master e Desenvolvedores), mas, neste caso, </w:t>
+      </w:r>
+      <w:r>
+        <w:rPr>
+          <w:rFonts w:ascii="Arial" w:hAnsi="Arial" w:cs="Arial"/>
+          <w:sz w:val="24"/>
+          <w:szCs w:val="24"/>
+        </w:rPr>
+        <w:t>de construção individual, será feit</w:t>
+      </w:r>
+      <w:r>
+        <w:rPr>
+          <w:rFonts w:ascii="Arial" w:hAnsi="Arial" w:cs="Arial"/>
+          <w:sz w:val="24"/>
+          <w:szCs w:val="24"/>
+        </w:rPr>
+        <w:t>o individualmente</w:t>
+      </w:r>
+      <w:r>
+        <w:rPr>
+          <w:rFonts w:ascii="Arial" w:hAnsi="Arial" w:cs="Arial"/>
+          <w:sz w:val="24"/>
+          <w:szCs w:val="24"/>
+        </w:rPr>
+        <w:t xml:space="preserve">. </w:t>
+      </w:r>
+      <w:r>
+        <w:rPr>
+          <w:rFonts w:ascii="Arial" w:hAnsi="Arial" w:cs="Arial"/>
+          <w:sz w:val="24"/>
+          <w:szCs w:val="24"/>
+        </w:rPr>
+        <w:t>Há</w:t>
+      </w:r>
+      <w:r>
+        <w:rPr>
+          <w:rFonts w:ascii="Arial" w:hAnsi="Arial" w:cs="Arial"/>
+          <w:sz w:val="24"/>
+          <w:szCs w:val="24"/>
+        </w:rPr>
+        <w:t xml:space="preserve"> técnicas de </w:t>
+      </w:r>
+      <w:r>
+        <w:rPr>
+          <w:rFonts w:ascii="Arial" w:hAnsi="Arial" w:cs="Arial"/>
+          <w:sz w:val="24"/>
+          <w:szCs w:val="24"/>
+        </w:rPr>
+        <w:t>B</w:t>
+      </w:r>
+      <w:r>
+        <w:rPr>
+          <w:rFonts w:ascii="Arial" w:hAnsi="Arial" w:cs="Arial"/>
+          <w:sz w:val="24"/>
+          <w:szCs w:val="24"/>
+        </w:rPr>
+        <w:t>rainstorming</w:t>
+      </w:r>
+      <w:r>
+        <w:rPr>
+          <w:rFonts w:ascii="Arial" w:hAnsi="Arial" w:cs="Arial"/>
+          <w:sz w:val="24"/>
+          <w:szCs w:val="24"/>
+        </w:rPr>
+        <w:t xml:space="preserve"> e de </w:t>
+      </w:r>
+      <w:proofErr w:type="spellStart"/>
+      <w:r>
+        <w:rPr>
+          <w:rFonts w:ascii="Arial" w:hAnsi="Arial" w:cs="Arial"/>
+          <w:sz w:val="24"/>
+          <w:szCs w:val="24"/>
+        </w:rPr>
+        <w:t>Brainwriting</w:t>
+      </w:r>
+      <w:proofErr w:type="spellEnd"/>
+      <w:r>
+        <w:rPr>
+          <w:rFonts w:ascii="Arial" w:hAnsi="Arial" w:cs="Arial"/>
+          <w:sz w:val="24"/>
+          <w:szCs w:val="24"/>
+        </w:rPr>
+        <w:t xml:space="preserve"> para uso coletivo e individual. </w:t>
+      </w:r>
+      <w:r>
+        <w:rPr>
+          <w:rFonts w:ascii="Arial" w:hAnsi="Arial" w:cs="Arial"/>
+          <w:sz w:val="24"/>
+          <w:szCs w:val="24"/>
+        </w:rPr>
+        <w:t>A técnica de Brainstorming</w:t>
+      </w:r>
+      <w:r>
+        <w:rPr>
+          <w:rFonts w:ascii="Arial" w:hAnsi="Arial" w:cs="Arial"/>
+          <w:sz w:val="24"/>
+          <w:szCs w:val="24"/>
+        </w:rPr>
+        <w:t xml:space="preserve"> Clássico, a </w:t>
+      </w:r>
+      <w:r>
+        <w:rPr>
+          <w:rFonts w:ascii="Arial" w:hAnsi="Arial" w:cs="Arial"/>
+          <w:sz w:val="24"/>
+          <w:szCs w:val="24"/>
+        </w:rPr>
+        <w:t>original</w:t>
+      </w:r>
+      <w:r>
+        <w:rPr>
+          <w:rFonts w:ascii="Arial" w:hAnsi="Arial" w:cs="Arial"/>
+          <w:sz w:val="24"/>
+          <w:szCs w:val="24"/>
+        </w:rPr>
+        <w:t>,</w:t>
+      </w:r>
+      <w:r>
+        <w:rPr>
+          <w:rFonts w:ascii="Arial" w:hAnsi="Arial" w:cs="Arial"/>
+          <w:sz w:val="24"/>
+          <w:szCs w:val="24"/>
+        </w:rPr>
+        <w:t xml:space="preserve"> foi criad</w:t>
+      </w:r>
+      <w:r>
+        <w:rPr>
+          <w:rFonts w:ascii="Arial" w:hAnsi="Arial" w:cs="Arial"/>
+          <w:sz w:val="24"/>
+          <w:szCs w:val="24"/>
+        </w:rPr>
+        <w:t>a</w:t>
+      </w:r>
+      <w:r>
+        <w:rPr>
+          <w:rFonts w:ascii="Arial" w:hAnsi="Arial" w:cs="Arial"/>
+          <w:sz w:val="24"/>
+          <w:szCs w:val="24"/>
+        </w:rPr>
+        <w:t xml:space="preserve"> por Alex </w:t>
+      </w:r>
+      <w:proofErr w:type="spellStart"/>
+      <w:r>
+        <w:rPr>
+          <w:rFonts w:ascii="Arial" w:hAnsi="Arial" w:cs="Arial"/>
+          <w:sz w:val="24"/>
+          <w:szCs w:val="24"/>
+        </w:rPr>
+        <w:t>Faickney</w:t>
+      </w:r>
+      <w:proofErr w:type="spellEnd"/>
+      <w:r>
+        <w:rPr>
+          <w:rFonts w:ascii="Arial" w:hAnsi="Arial" w:cs="Arial"/>
+          <w:sz w:val="24"/>
+          <w:szCs w:val="24"/>
+        </w:rPr>
+        <w:t xml:space="preserve"> </w:t>
+      </w:r>
+      <w:proofErr w:type="spellStart"/>
+      <w:r>
+        <w:rPr>
+          <w:rFonts w:ascii="Arial" w:hAnsi="Arial" w:cs="Arial"/>
+          <w:sz w:val="24"/>
+          <w:szCs w:val="24"/>
+        </w:rPr>
+        <w:t>Osborn</w:t>
+      </w:r>
+      <w:proofErr w:type="spellEnd"/>
+      <w:r>
+        <w:rPr>
+          <w:rFonts w:ascii="Arial" w:hAnsi="Arial" w:cs="Arial"/>
+          <w:sz w:val="24"/>
+          <w:szCs w:val="24"/>
+        </w:rPr>
+        <w:t xml:space="preserve">, em 1953, tendo como base os princípios de ausência de crítica e </w:t>
+      </w:r>
+      <w:r>
+        <w:rPr>
+          <w:rFonts w:ascii="Arial" w:hAnsi="Arial" w:cs="Arial"/>
+          <w:sz w:val="24"/>
+          <w:szCs w:val="24"/>
+        </w:rPr>
+        <w:t xml:space="preserve">de </w:t>
+      </w:r>
+      <w:r>
+        <w:rPr>
+          <w:rFonts w:ascii="Arial" w:hAnsi="Arial" w:cs="Arial"/>
+          <w:sz w:val="24"/>
+          <w:szCs w:val="24"/>
+        </w:rPr>
+        <w:t xml:space="preserve">ausência de </w:t>
+      </w:r>
+      <w:r>
+        <w:rPr>
+          <w:rFonts w:ascii="Arial" w:hAnsi="Arial" w:cs="Arial"/>
+          <w:sz w:val="24"/>
+          <w:szCs w:val="24"/>
+        </w:rPr>
+        <w:t>julgamento precoce.</w:t>
+      </w:r>
+      <w:r>
+        <w:rPr>
+          <w:rFonts w:ascii="Arial" w:hAnsi="Arial" w:cs="Arial"/>
+          <w:sz w:val="24"/>
+          <w:szCs w:val="24"/>
+        </w:rPr>
+        <w:t xml:space="preserve"> Dela se originaram as demais técnicas.</w:t>
+      </w:r>
+      <w:r>
+        <w:rPr>
+          <w:rFonts w:ascii="Arial" w:hAnsi="Arial" w:cs="Arial"/>
+          <w:sz w:val="24"/>
+          <w:szCs w:val="24"/>
+        </w:rPr>
+        <w:t xml:space="preserve"> </w:t>
+      </w:r>
+    </w:p>
+    <w:p>
+      <w:pPr>
+        <w:spacing w:line="240" w:lineRule="auto"/>
+        <w:jc w:val="both"/>
+        <w:rPr>
+          <w:rFonts w:ascii="Arial" w:hAnsi="Arial" w:cs="Arial"/>
+          <w:sz w:val="24"/>
+          <w:szCs w:val="24"/>
+        </w:rPr>
+      </w:pPr>
+      <w:r>
+        <w:rPr>
+          <w:rFonts w:ascii="Arial" w:hAnsi="Arial" w:cs="Arial"/>
+          <w:sz w:val="24"/>
+          <w:szCs w:val="24"/>
+        </w:rPr>
+        <w:t>E</w:t>
+      </w:r>
+      <w:r>
+        <w:rPr>
+          <w:rFonts w:ascii="Arial" w:hAnsi="Arial" w:cs="Arial"/>
+          <w:sz w:val="24"/>
+          <w:szCs w:val="24"/>
+        </w:rPr>
+        <w:t xml:space="preserve">ntre as técnicas de </w:t>
+      </w:r>
+      <w:r>
+        <w:rPr>
+          <w:rFonts w:ascii="Arial" w:hAnsi="Arial" w:cs="Arial"/>
+          <w:sz w:val="24"/>
+          <w:szCs w:val="24"/>
+        </w:rPr>
+        <w:t>B</w:t>
+      </w:r>
+      <w:r>
+        <w:rPr>
+          <w:rFonts w:ascii="Arial" w:hAnsi="Arial" w:cs="Arial"/>
+          <w:sz w:val="24"/>
+          <w:szCs w:val="24"/>
+        </w:rPr>
+        <w:t xml:space="preserve">rainstorming, como, </w:t>
+      </w:r>
+      <w:r>
+        <w:rPr>
+          <w:rFonts w:ascii="Arial" w:hAnsi="Arial" w:cs="Arial"/>
+          <w:sz w:val="24"/>
+          <w:szCs w:val="24"/>
+        </w:rPr>
+        <w:t>R</w:t>
+      </w:r>
+      <w:r>
+        <w:rPr>
+          <w:rFonts w:ascii="Arial" w:hAnsi="Arial" w:cs="Arial"/>
+          <w:sz w:val="24"/>
+          <w:szCs w:val="24"/>
+        </w:rPr>
+        <w:t xml:space="preserve">everse </w:t>
+      </w:r>
+      <w:r>
+        <w:rPr>
+          <w:rFonts w:ascii="Arial" w:hAnsi="Arial" w:cs="Arial"/>
+          <w:sz w:val="24"/>
+          <w:szCs w:val="24"/>
+        </w:rPr>
+        <w:t>B</w:t>
+      </w:r>
+      <w:r>
+        <w:rPr>
+          <w:rFonts w:ascii="Arial" w:hAnsi="Arial" w:cs="Arial"/>
+          <w:sz w:val="24"/>
+          <w:szCs w:val="24"/>
+        </w:rPr>
+        <w:t xml:space="preserve">rainstorming, </w:t>
+      </w:r>
+      <w:r>
+        <w:rPr>
+          <w:rFonts w:ascii="Arial" w:hAnsi="Arial" w:cs="Arial"/>
+          <w:sz w:val="24"/>
+          <w:szCs w:val="24"/>
+        </w:rPr>
+        <w:t>B</w:t>
+      </w:r>
+      <w:r>
+        <w:rPr>
+          <w:rFonts w:ascii="Arial" w:hAnsi="Arial" w:cs="Arial"/>
+          <w:sz w:val="24"/>
+          <w:szCs w:val="24"/>
+        </w:rPr>
+        <w:t xml:space="preserve">rainstorming </w:t>
+      </w:r>
+      <w:r>
+        <w:rPr>
+          <w:rFonts w:ascii="Arial" w:hAnsi="Arial" w:cs="Arial"/>
+          <w:sz w:val="24"/>
+          <w:szCs w:val="24"/>
+        </w:rPr>
+        <w:t>I</w:t>
+      </w:r>
+      <w:r>
+        <w:rPr>
+          <w:rFonts w:ascii="Arial" w:hAnsi="Arial" w:cs="Arial"/>
+          <w:sz w:val="24"/>
+          <w:szCs w:val="24"/>
+        </w:rPr>
+        <w:t xml:space="preserve">ndividual, </w:t>
+      </w:r>
+      <w:r>
+        <w:rPr>
+          <w:rFonts w:ascii="Arial" w:hAnsi="Arial" w:cs="Arial"/>
+          <w:sz w:val="24"/>
+          <w:szCs w:val="24"/>
+        </w:rPr>
+        <w:t>T</w:t>
+      </w:r>
+      <w:r>
+        <w:rPr>
+          <w:rFonts w:ascii="Arial" w:hAnsi="Arial" w:cs="Arial"/>
+          <w:sz w:val="24"/>
+          <w:szCs w:val="24"/>
+        </w:rPr>
+        <w:t xml:space="preserve">empestade de </w:t>
+      </w:r>
+      <w:r>
+        <w:rPr>
+          <w:rFonts w:ascii="Arial" w:hAnsi="Arial" w:cs="Arial"/>
+          <w:sz w:val="24"/>
+          <w:szCs w:val="24"/>
+        </w:rPr>
+        <w:t>I</w:t>
+      </w:r>
+      <w:r>
+        <w:rPr>
+          <w:rFonts w:ascii="Arial" w:hAnsi="Arial" w:cs="Arial"/>
+          <w:sz w:val="24"/>
+          <w:szCs w:val="24"/>
+        </w:rPr>
+        <w:t xml:space="preserve">deias com </w:t>
+      </w:r>
+      <w:r>
+        <w:rPr>
+          <w:rFonts w:ascii="Arial" w:hAnsi="Arial" w:cs="Arial"/>
+          <w:sz w:val="24"/>
+          <w:szCs w:val="24"/>
+        </w:rPr>
+        <w:t>V</w:t>
+      </w:r>
+      <w:r>
+        <w:rPr>
+          <w:rFonts w:ascii="Arial" w:hAnsi="Arial" w:cs="Arial"/>
+          <w:sz w:val="24"/>
+          <w:szCs w:val="24"/>
+        </w:rPr>
+        <w:t xml:space="preserve">isualização, </w:t>
+      </w:r>
+      <w:r>
+        <w:rPr>
+          <w:rFonts w:ascii="Arial" w:hAnsi="Arial" w:cs="Arial"/>
+          <w:sz w:val="24"/>
+          <w:szCs w:val="24"/>
+        </w:rPr>
+        <w:t>T</w:t>
+      </w:r>
+      <w:r>
+        <w:rPr>
+          <w:rFonts w:ascii="Arial" w:hAnsi="Arial" w:cs="Arial"/>
+          <w:sz w:val="24"/>
+          <w:szCs w:val="24"/>
+        </w:rPr>
+        <w:t xml:space="preserve">empestade de </w:t>
+      </w:r>
+      <w:r>
+        <w:rPr>
+          <w:rFonts w:ascii="Arial" w:hAnsi="Arial" w:cs="Arial"/>
+          <w:sz w:val="24"/>
+          <w:szCs w:val="24"/>
+        </w:rPr>
+        <w:t>I</w:t>
+      </w:r>
+      <w:r>
+        <w:rPr>
+          <w:rFonts w:ascii="Arial" w:hAnsi="Arial" w:cs="Arial"/>
+          <w:sz w:val="24"/>
+          <w:szCs w:val="24"/>
+        </w:rPr>
+        <w:t xml:space="preserve">deias com o </w:t>
+      </w:r>
+      <w:r>
+        <w:rPr>
+          <w:rFonts w:ascii="Arial" w:hAnsi="Arial" w:cs="Arial"/>
+          <w:sz w:val="24"/>
+          <w:szCs w:val="24"/>
+        </w:rPr>
+        <w:t>C</w:t>
+      </w:r>
+      <w:r>
+        <w:rPr>
+          <w:rFonts w:ascii="Arial" w:hAnsi="Arial" w:cs="Arial"/>
+          <w:sz w:val="24"/>
+          <w:szCs w:val="24"/>
+        </w:rPr>
+        <w:t xml:space="preserve">orpo e </w:t>
+      </w:r>
+      <w:r>
+        <w:rPr>
+          <w:rFonts w:ascii="Arial" w:hAnsi="Arial" w:cs="Arial"/>
+          <w:sz w:val="24"/>
+          <w:szCs w:val="24"/>
+        </w:rPr>
+        <w:t>T</w:t>
+      </w:r>
+      <w:r>
+        <w:rPr>
+          <w:rFonts w:ascii="Arial" w:hAnsi="Arial" w:cs="Arial"/>
+          <w:sz w:val="24"/>
+          <w:szCs w:val="24"/>
+        </w:rPr>
+        <w:t xml:space="preserve">empestade de </w:t>
+      </w:r>
+      <w:r>
+        <w:rPr>
+          <w:rFonts w:ascii="Arial" w:hAnsi="Arial" w:cs="Arial"/>
+          <w:sz w:val="24"/>
+          <w:szCs w:val="24"/>
+        </w:rPr>
+        <w:t>I</w:t>
+      </w:r>
+      <w:r>
+        <w:rPr>
+          <w:rFonts w:ascii="Arial" w:hAnsi="Arial" w:cs="Arial"/>
+          <w:sz w:val="24"/>
+          <w:szCs w:val="24"/>
+        </w:rPr>
+        <w:t xml:space="preserve">deias com </w:t>
+      </w:r>
+      <w:r>
+        <w:rPr>
+          <w:rFonts w:ascii="Arial" w:hAnsi="Arial" w:cs="Arial"/>
+          <w:sz w:val="24"/>
+          <w:szCs w:val="24"/>
+        </w:rPr>
+        <w:t>C</w:t>
+      </w:r>
+      <w:r>
+        <w:rPr>
+          <w:rFonts w:ascii="Arial" w:hAnsi="Arial" w:cs="Arial"/>
+          <w:sz w:val="24"/>
+          <w:szCs w:val="24"/>
+        </w:rPr>
+        <w:t>o</w:t>
+      </w:r>
+      <w:r>
+        <w:rPr>
+          <w:rFonts w:ascii="Arial" w:hAnsi="Arial" w:cs="Arial"/>
+          <w:sz w:val="24"/>
+          <w:szCs w:val="24"/>
+        </w:rPr>
+        <w:t>ndições</w:t>
+      </w:r>
+      <w:r>
+        <w:rPr>
+          <w:rFonts w:ascii="Arial" w:hAnsi="Arial" w:cs="Arial"/>
+          <w:sz w:val="24"/>
+          <w:szCs w:val="24"/>
+        </w:rPr>
+        <w:t xml:space="preserve">, </w:t>
+      </w:r>
+      <w:r>
+        <w:rPr>
+          <w:rFonts w:ascii="Arial" w:hAnsi="Arial" w:cs="Arial"/>
+          <w:sz w:val="24"/>
+          <w:szCs w:val="24"/>
+        </w:rPr>
+        <w:t xml:space="preserve">foi selecionada a técnica do Brainstorming Individual, a qual trata de esforço individual em busca de solução. </w:t>
+      </w:r>
+    </w:p>
+    <w:p>
+      <w:pPr>
+        <w:spacing w:line="240" w:lineRule="auto"/>
+        <w:jc w:val="both"/>
+        <w:rPr>
+          <w:rFonts w:ascii="Arial" w:hAnsi="Arial" w:cs="Arial"/>
+          <w:sz w:val="24"/>
+          <w:szCs w:val="24"/>
+        </w:rPr>
+      </w:pPr>
+      <w:r>
+        <w:rPr>
+          <w:rFonts w:ascii="Arial" w:hAnsi="Arial" w:cs="Arial"/>
+          <w:sz w:val="24"/>
+          <w:szCs w:val="24"/>
+        </w:rPr>
+        <w:t xml:space="preserve">Passo 3 - </w:t>
       </w:r>
       <w:r>
         <w:rPr>

</xml_diff>

<commit_message>
Adição da explicação do passo 4 - O Essencialismo
</commit_message>
<xml_diff>
--- a/Projeto - Easy Closet/ARTIGO1_GestaoAgilDeProjetos.docx
+++ b/Projeto - Easy Closet/ARTIGO1_GestaoAgilDeProjetos.docx
@@ -94,7 +94,7 @@
           <w:sz w:val="24"/>
           <w:szCs w:val="24"/>
         </w:rPr>
-        <w:t xml:space="preserve">Metodologia usada </w:t>
+        <w:t xml:space="preserve">Metodologia </w:t>
       </w:r>
       <w:r>
         <w:rPr>
@@ -104,7 +104,7 @@
           <w:sz w:val="24"/>
           <w:szCs w:val="24"/>
         </w:rPr>
-        <w:t>para fabricar</w:t>
+        <w:t xml:space="preserve">personalizada </w:t>
       </w:r>
       <w:r>
         <w:rPr>
@@ -114,30 +114,8 @@
           <w:sz w:val="24"/>
           <w:szCs w:val="24"/>
         </w:rPr>
-        <w:t xml:space="preserve"> o software</w:t>
-      </w:r>
-    </w:p>
-    <w:p>
-      <w:pPr>
-        <w:spacing w:line="240" w:lineRule="auto"/>
-        <w:jc w:val="both"/>
-        <w:rPr>
-          <w:rFonts w:ascii="Arial" w:hAnsi="Arial" w:cs="Arial"/>
-          <w:sz w:val="24"/>
-          <w:szCs w:val="24"/>
-        </w:rPr>
-      </w:pPr>
-    </w:p>
-    <w:p>
-      <w:pPr>
-        <w:spacing w:line="240" w:lineRule="auto"/>
-        <w:jc w:val="both"/>
-        <w:rPr>
-          <w:rFonts w:ascii="Arial" w:hAnsi="Arial" w:cs="Arial"/>
-          <w:sz w:val="24"/>
-          <w:szCs w:val="24"/>
-        </w:rPr>
-      </w:pPr>
+        <w:t>para fabricar</w:t>
+      </w:r>
       <w:r>
         <w:rPr>
           <w:rFonts w:ascii="Arial" w:hAnsi="Arial" w:cs="Arial"/>
@@ -146,6 +124,68 @@
           <w:sz w:val="24"/>
           <w:szCs w:val="24"/>
         </w:rPr>
+        <w:t xml:space="preserve"> </w:t>
+      </w:r>
+      <w:r>
+        <w:rPr>
+          <w:rFonts w:ascii="Arial" w:hAnsi="Arial" w:cs="Arial"/>
+          <w:b/>
+          <w:bCs/>
+          <w:sz w:val="24"/>
+          <w:szCs w:val="24"/>
+        </w:rPr>
+        <w:t>meus</w:t>
+      </w:r>
+      <w:r>
+        <w:rPr>
+          <w:rFonts w:ascii="Arial" w:hAnsi="Arial" w:cs="Arial"/>
+          <w:b/>
+          <w:bCs/>
+          <w:sz w:val="24"/>
+          <w:szCs w:val="24"/>
+        </w:rPr>
+        <w:t xml:space="preserve"> software</w:t>
+      </w:r>
+      <w:r>
+        <w:rPr>
+          <w:rFonts w:ascii="Arial" w:hAnsi="Arial" w:cs="Arial"/>
+          <w:b/>
+          <w:bCs/>
+          <w:sz w:val="24"/>
+          <w:szCs w:val="24"/>
+        </w:rPr>
+        <w:t>s</w:t>
+      </w:r>
+    </w:p>
+    <w:p>
+      <w:pPr>
+        <w:spacing w:line="240" w:lineRule="auto"/>
+        <w:jc w:val="both"/>
+        <w:rPr>
+          <w:rFonts w:ascii="Arial" w:hAnsi="Arial" w:cs="Arial"/>
+          <w:sz w:val="24"/>
+          <w:szCs w:val="24"/>
+        </w:rPr>
+      </w:pPr>
+    </w:p>
+    <w:p>
+      <w:pPr>
+        <w:spacing w:line="240" w:lineRule="auto"/>
+        <w:jc w:val="both"/>
+        <w:rPr>
+          <w:rFonts w:ascii="Arial" w:hAnsi="Arial" w:cs="Arial"/>
+          <w:sz w:val="24"/>
+          <w:szCs w:val="24"/>
+        </w:rPr>
+      </w:pPr>
+      <w:r>
+        <w:rPr>
+          <w:rFonts w:ascii="Arial" w:hAnsi="Arial" w:cs="Arial"/>
+          <w:b/>
+          <w:bCs/>
+          <w:sz w:val="24"/>
+          <w:szCs w:val="24"/>
+        </w:rPr>
         <w:t>AUTOR:</w:t>
       </w:r>
       <w:r>
@@ -282,7 +322,6 @@
         </w:rPr>
         <w:t xml:space="preserve">vindos do Lean, </w:t>
       </w:r>
-      <w:proofErr w:type="spellStart"/>
       <w:r>
         <w:rPr>
           <w:rFonts w:ascii="Arial" w:hAnsi="Arial" w:cs="Arial"/>
@@ -297,27 +336,8 @@
           <w:sz w:val="24"/>
           <w:szCs w:val="24"/>
         </w:rPr>
-        <w:t>gile</w:t>
-      </w:r>
-      <w:proofErr w:type="spellEnd"/>
-      <w:r>
-        <w:rPr>
-          <w:rFonts w:ascii="Arial" w:hAnsi="Arial" w:cs="Arial"/>
-          <w:sz w:val="24"/>
-          <w:szCs w:val="24"/>
-        </w:rPr>
-        <w:t xml:space="preserve"> e </w:t>
-      </w:r>
-      <w:proofErr w:type="spellStart"/>
-      <w:r>
-        <w:rPr>
-          <w:rFonts w:ascii="Arial" w:hAnsi="Arial" w:cs="Arial"/>
-          <w:sz w:val="24"/>
-          <w:szCs w:val="24"/>
-        </w:rPr>
-        <w:t>Waterfall</w:t>
-      </w:r>
-      <w:proofErr w:type="spellEnd"/>
+        <w:t>gile e Waterfall</w:t>
+      </w:r>
       <w:r>
         <w:rPr>
           <w:rFonts w:ascii="Arial" w:hAnsi="Arial" w:cs="Arial"/>
@@ -495,25 +515,7 @@
           <w:sz w:val="24"/>
           <w:szCs w:val="24"/>
         </w:rPr>
-        <w:t xml:space="preserve">E os artigos estarão </w:t>
-      </w:r>
-      <w:proofErr w:type="spellStart"/>
-      <w:r>
-        <w:rPr>
-          <w:rFonts w:ascii="Arial" w:hAnsi="Arial" w:cs="Arial"/>
-          <w:sz w:val="24"/>
-          <w:szCs w:val="24"/>
-        </w:rPr>
-        <w:t>versionados</w:t>
-      </w:r>
-      <w:proofErr w:type="spellEnd"/>
-      <w:r>
-        <w:rPr>
-          <w:rFonts w:ascii="Arial" w:hAnsi="Arial" w:cs="Arial"/>
-          <w:sz w:val="24"/>
-          <w:szCs w:val="24"/>
-        </w:rPr>
-        <w:t xml:space="preserve"> no GitHub para iteração.</w:t>
+        <w:t>E os artigos estarão versionados no GitHub para iteração.</w:t>
       </w:r>
     </w:p>
     <w:p>
@@ -764,18 +766,8 @@
           <w:sz w:val="24"/>
           <w:szCs w:val="24"/>
         </w:rPr>
-        <w:t xml:space="preserve"> e ou </w:t>
-      </w:r>
-      <w:proofErr w:type="spellStart"/>
-      <w:r>
-        <w:rPr>
-          <w:rFonts w:ascii="Arial" w:hAnsi="Arial" w:cs="Arial"/>
-          <w:sz w:val="24"/>
-          <w:szCs w:val="24"/>
-        </w:rPr>
-        <w:t>Brainwriting</w:t>
-      </w:r>
-      <w:proofErr w:type="spellEnd"/>
+        <w:t xml:space="preserve"> e ou Brainwriting</w:t>
+      </w:r>
       <w:r>
         <w:rPr>
           <w:rFonts w:ascii="Arial" w:hAnsi="Arial" w:cs="Arial"/>
@@ -992,23 +984,13 @@
           <w:szCs w:val="24"/>
         </w:rPr>
       </w:pPr>
-      <w:proofErr w:type="spellStart"/>
-      <w:r>
-        <w:rPr>
-          <w:rFonts w:ascii="Arial" w:hAnsi="Arial" w:cs="Arial"/>
-          <w:sz w:val="24"/>
-          <w:szCs w:val="24"/>
-        </w:rPr>
-        <w:t>Product</w:t>
-      </w:r>
-      <w:proofErr w:type="spellEnd"/>
-      <w:r>
-        <w:rPr>
-          <w:rFonts w:ascii="Arial" w:hAnsi="Arial" w:cs="Arial"/>
-          <w:sz w:val="24"/>
-          <w:szCs w:val="24"/>
-        </w:rPr>
-        <w:t xml:space="preserve"> </w:t>
+      <w:r>
+        <w:rPr>
+          <w:rFonts w:ascii="Arial" w:hAnsi="Arial" w:cs="Arial"/>
+          <w:sz w:val="24"/>
+          <w:szCs w:val="24"/>
+        </w:rPr>
+        <w:t xml:space="preserve">Product </w:t>
       </w:r>
       <w:r>
         <w:rPr>
@@ -1387,9 +1369,8 @@
           <w:szCs w:val="24"/>
           <w:lang w:val="en-US"/>
         </w:rPr>
-        <w:t xml:space="preserve"> – </w:t>
-      </w:r>
-      <w:proofErr w:type="spellStart"/>
+        <w:t xml:space="preserve"> – planejar </w:t>
+      </w:r>
       <w:r>
         <w:rPr>
           <w:rFonts w:ascii="Arial" w:hAnsi="Arial" w:cs="Arial"/>
@@ -1397,9 +1378,8 @@
           <w:szCs w:val="24"/>
           <w:lang w:val="en-US"/>
         </w:rPr>
-        <w:t>planejar</w:t>
-      </w:r>
-      <w:proofErr w:type="spellEnd"/>
+        <w:t>e definer timebox d</w:t>
+      </w:r>
       <w:r>
         <w:rPr>
           <w:rFonts w:ascii="Arial" w:hAnsi="Arial" w:cs="Arial"/>
@@ -1407,45 +1387,7 @@
           <w:szCs w:val="24"/>
           <w:lang w:val="en-US"/>
         </w:rPr>
-        <w:t xml:space="preserve"> </w:t>
-      </w:r>
-      <w:r>
-        <w:rPr>
-          <w:rFonts w:ascii="Arial" w:hAnsi="Arial" w:cs="Arial"/>
-          <w:sz w:val="24"/>
-          <w:szCs w:val="24"/>
-          <w:lang w:val="en-US"/>
-        </w:rPr>
-        <w:t>e definer timebox d</w:t>
-      </w:r>
-      <w:r>
-        <w:rPr>
-          <w:rFonts w:ascii="Arial" w:hAnsi="Arial" w:cs="Arial"/>
-          <w:sz w:val="24"/>
-          <w:szCs w:val="24"/>
-          <w:lang w:val="en-US"/>
-        </w:rPr>
-        <w:t xml:space="preserve">a </w:t>
-      </w:r>
-      <w:proofErr w:type="spellStart"/>
-      <w:r>
-        <w:rPr>
-          <w:rFonts w:ascii="Arial" w:hAnsi="Arial" w:cs="Arial"/>
-          <w:sz w:val="24"/>
-          <w:szCs w:val="24"/>
-          <w:lang w:val="en-US"/>
-        </w:rPr>
-        <w:t>primeira</w:t>
-      </w:r>
-      <w:proofErr w:type="spellEnd"/>
-      <w:r>
-        <w:rPr>
-          <w:rFonts w:ascii="Arial" w:hAnsi="Arial" w:cs="Arial"/>
-          <w:sz w:val="24"/>
-          <w:szCs w:val="24"/>
-          <w:lang w:val="en-US"/>
-        </w:rPr>
-        <w:t xml:space="preserve"> Sprint</w:t>
+        <w:t>a primeira Sprint</w:t>
       </w:r>
       <w:r>
         <w:rPr>
@@ -1946,10 +1888,20 @@
       <w:r>
         <w:rPr>
           <w:rFonts w:ascii="Arial" w:hAnsi="Arial" w:cs="Arial"/>
-          <w:sz w:val="24"/>
-          <w:szCs w:val="24"/>
-        </w:rPr>
-        <w:t xml:space="preserve">Passo 1 – A Visão do Projeto servirá para definir o objetivo do produto. É uma declaração </w:t>
+          <w:b/>
+          <w:bCs/>
+          <w:sz w:val="24"/>
+          <w:szCs w:val="24"/>
+        </w:rPr>
+        <w:t>Passo 1</w:t>
+      </w:r>
+      <w:r>
+        <w:rPr>
+          <w:rFonts w:ascii="Arial" w:hAnsi="Arial" w:cs="Arial"/>
+          <w:sz w:val="24"/>
+          <w:szCs w:val="24"/>
+        </w:rPr>
+        <w:t xml:space="preserve"> – A Visão do Projeto servirá para definir o objetivo do produto. É uma declaração </w:t>
       </w:r>
       <w:r>
         <w:rPr>
@@ -2021,25 +1973,7 @@
           <w:sz w:val="24"/>
           <w:szCs w:val="24"/>
         </w:rPr>
-        <w:t xml:space="preserve"> e Business Model </w:t>
-      </w:r>
-      <w:proofErr w:type="spellStart"/>
-      <w:r>
-        <w:rPr>
-          <w:rFonts w:ascii="Arial" w:hAnsi="Arial" w:cs="Arial"/>
-          <w:sz w:val="24"/>
-          <w:szCs w:val="24"/>
-        </w:rPr>
-        <w:t>Canvas</w:t>
-      </w:r>
-      <w:proofErr w:type="spellEnd"/>
-      <w:r>
-        <w:rPr>
-          <w:rFonts w:ascii="Arial" w:hAnsi="Arial" w:cs="Arial"/>
-          <w:sz w:val="24"/>
-          <w:szCs w:val="24"/>
-        </w:rPr>
-        <w:t>.</w:t>
+        <w:t xml:space="preserve"> e Business Model Canvas.</w:t>
       </w:r>
       <w:r>
         <w:rPr>
@@ -2063,6 +1997,8 @@
       <w:r>
         <w:rPr>
           <w:rFonts w:ascii="Arial" w:hAnsi="Arial" w:cs="Arial"/>
+          <w:b/>
+          <w:bCs/>
           <w:sz w:val="24"/>
           <w:szCs w:val="24"/>
         </w:rPr>
@@ -2071,6 +2007,24 @@
       <w:r>
         <w:rPr>
           <w:rFonts w:ascii="Arial" w:hAnsi="Arial" w:cs="Arial"/>
+          <w:b/>
+          <w:bCs/>
+          <w:sz w:val="24"/>
+          <w:szCs w:val="24"/>
+        </w:rPr>
+        <w:t>e 3</w:t>
+      </w:r>
+      <w:r>
+        <w:rPr>
+          <w:rFonts w:ascii="Arial" w:hAnsi="Arial" w:cs="Arial"/>
+          <w:sz w:val="24"/>
+          <w:szCs w:val="24"/>
+        </w:rPr>
+        <w:t xml:space="preserve"> </w:t>
+      </w:r>
+      <w:r>
+        <w:rPr>
+          <w:rFonts w:ascii="Arial" w:hAnsi="Arial" w:cs="Arial"/>
           <w:sz w:val="24"/>
           <w:szCs w:val="24"/>
         </w:rPr>
@@ -2090,26 +2044,48 @@
           <w:sz w:val="24"/>
           <w:szCs w:val="24"/>
         </w:rPr>
-        <w:t xml:space="preserve">O Discovery de Épicos deve ser realizado </w:t>
-      </w:r>
-      <w:r>
-        <w:rPr>
-          <w:rFonts w:ascii="Arial" w:hAnsi="Arial" w:cs="Arial"/>
-          <w:sz w:val="24"/>
-          <w:szCs w:val="24"/>
-        </w:rPr>
-        <w:t>com o time (</w:t>
-      </w:r>
-      <w:proofErr w:type="spellStart"/>
-      <w:r>
-        <w:rPr>
-          <w:rFonts w:ascii="Arial" w:hAnsi="Arial" w:cs="Arial"/>
-          <w:sz w:val="24"/>
-          <w:szCs w:val="24"/>
-        </w:rPr>
-        <w:t>Product</w:t>
-      </w:r>
-      <w:proofErr w:type="spellEnd"/>
+        <w:t xml:space="preserve">O Discovery de Épicos </w:t>
+      </w:r>
+      <w:r>
+        <w:rPr>
+          <w:rFonts w:ascii="Arial" w:hAnsi="Arial" w:cs="Arial"/>
+          <w:sz w:val="24"/>
+          <w:szCs w:val="24"/>
+        </w:rPr>
+        <w:t xml:space="preserve">e o Discovery de Histórias de Usuário e Tarefas </w:t>
+      </w:r>
+      <w:r>
+        <w:rPr>
+          <w:rFonts w:ascii="Arial" w:hAnsi="Arial" w:cs="Arial"/>
+          <w:sz w:val="24"/>
+          <w:szCs w:val="24"/>
+        </w:rPr>
+        <w:t>deve</w:t>
+      </w:r>
+      <w:r>
+        <w:rPr>
+          <w:rFonts w:ascii="Arial" w:hAnsi="Arial" w:cs="Arial"/>
+          <w:sz w:val="24"/>
+          <w:szCs w:val="24"/>
+        </w:rPr>
+        <w:t>m</w:t>
+      </w:r>
+      <w:r>
+        <w:rPr>
+          <w:rFonts w:ascii="Arial" w:hAnsi="Arial" w:cs="Arial"/>
+          <w:sz w:val="24"/>
+          <w:szCs w:val="24"/>
+        </w:rPr>
+        <w:t xml:space="preserve"> ser </w:t>
+      </w:r>
+      <w:r>
+        <w:rPr>
+          <w:rFonts w:ascii="Arial" w:hAnsi="Arial" w:cs="Arial"/>
+          <w:sz w:val="24"/>
+          <w:szCs w:val="24"/>
+        </w:rPr>
+        <w:t>feitos</w:t>
+      </w:r>
       <w:r>
         <w:rPr>
           <w:rFonts w:ascii="Arial" w:hAnsi="Arial" w:cs="Arial"/>
@@ -2118,23 +2094,29 @@
         </w:rPr>
         <w:t xml:space="preserve"> </w:t>
       </w:r>
-      <w:proofErr w:type="spellStart"/>
-      <w:r>
-        <w:rPr>
-          <w:rFonts w:ascii="Arial" w:hAnsi="Arial" w:cs="Arial"/>
-          <w:sz w:val="24"/>
-          <w:szCs w:val="24"/>
-        </w:rPr>
-        <w:t>Owner</w:t>
-      </w:r>
-      <w:proofErr w:type="spellEnd"/>
-      <w:r>
-        <w:rPr>
-          <w:rFonts w:ascii="Arial" w:hAnsi="Arial" w:cs="Arial"/>
-          <w:sz w:val="24"/>
-          <w:szCs w:val="24"/>
-        </w:rPr>
-        <w:t xml:space="preserve">, Scrum Master e Desenvolvedores), mas, neste caso, </w:t>
+      <w:r>
+        <w:rPr>
+          <w:rFonts w:ascii="Arial" w:hAnsi="Arial" w:cs="Arial"/>
+          <w:sz w:val="24"/>
+          <w:szCs w:val="24"/>
+        </w:rPr>
+        <w:t>com o time (Product Owner, Scrum Master e De</w:t>
+      </w:r>
+      <w:r>
+        <w:rPr>
+          <w:rFonts w:ascii="Arial" w:hAnsi="Arial" w:cs="Arial"/>
+          <w:sz w:val="24"/>
+          <w:szCs w:val="24"/>
+        </w:rPr>
+        <w:t>vs</w:t>
+      </w:r>
+      <w:r>
+        <w:rPr>
+          <w:rFonts w:ascii="Arial" w:hAnsi="Arial" w:cs="Arial"/>
+          <w:sz w:val="24"/>
+          <w:szCs w:val="24"/>
+        </w:rPr>
+        <w:t xml:space="preserve">), mas, neste caso, </w:t>
       </w:r>
       <w:r>
         <w:rPr>
@@ -2150,7 +2132,15 @@
           <w:sz w:val="24"/>
           <w:szCs w:val="24"/>
         </w:rPr>
-        <w:t>o individualmente</w:t>
+        <w:t xml:space="preserve">o </w:t>
+      </w:r>
+      <w:r>
+        <w:rPr>
+          <w:rFonts w:ascii="Arial" w:hAnsi="Arial" w:cs="Arial"/>
+          <w:sz w:val="24"/>
+          <w:szCs w:val="24"/>
+        </w:rPr>
+        <w:t>sozinho</w:t>
       </w:r>
       <w:r>
         <w:rPr>
@@ -2198,18 +2188,8 @@
           <w:sz w:val="24"/>
           <w:szCs w:val="24"/>
         </w:rPr>
-        <w:t xml:space="preserve"> e de </w:t>
-      </w:r>
-      <w:proofErr w:type="spellStart"/>
-      <w:r>
-        <w:rPr>
-          <w:rFonts w:ascii="Arial" w:hAnsi="Arial" w:cs="Arial"/>
-          <w:sz w:val="24"/>
-          <w:szCs w:val="24"/>
-        </w:rPr>
-        <w:t>Brainwriting</w:t>
-      </w:r>
-      <w:proofErr w:type="spellEnd"/>
+        <w:t xml:space="preserve"> e de Brainwriting</w:t>
+      </w:r>
       <w:r>
         <w:rPr>
           <w:rFonts w:ascii="Arial" w:hAnsi="Arial" w:cs="Arial"/>
@@ -2272,18 +2252,40 @@
           <w:sz w:val="24"/>
           <w:szCs w:val="24"/>
         </w:rPr>
-        <w:t xml:space="preserve"> por Alex </w:t>
-      </w:r>
-      <w:proofErr w:type="spellStart"/>
-      <w:r>
-        <w:rPr>
-          <w:rFonts w:ascii="Arial" w:hAnsi="Arial" w:cs="Arial"/>
-          <w:sz w:val="24"/>
-          <w:szCs w:val="24"/>
-        </w:rPr>
-        <w:t>Faickney</w:t>
-      </w:r>
-      <w:proofErr w:type="spellEnd"/>
+        <w:t xml:space="preserve"> por Alex Faickney Osborn, em 1953, tendo como base os princípios de ausência de crítica e </w:t>
+      </w:r>
+      <w:r>
+        <w:rPr>
+          <w:rFonts w:ascii="Arial" w:hAnsi="Arial" w:cs="Arial"/>
+          <w:sz w:val="24"/>
+          <w:szCs w:val="24"/>
+        </w:rPr>
+        <w:t xml:space="preserve">de </w:t>
+      </w:r>
+      <w:r>
+        <w:rPr>
+          <w:rFonts w:ascii="Arial" w:hAnsi="Arial" w:cs="Arial"/>
+          <w:sz w:val="24"/>
+          <w:szCs w:val="24"/>
+        </w:rPr>
+        <w:t xml:space="preserve">ausência de </w:t>
+      </w:r>
+      <w:r>
+        <w:rPr>
+          <w:rFonts w:ascii="Arial" w:hAnsi="Arial" w:cs="Arial"/>
+          <w:sz w:val="24"/>
+          <w:szCs w:val="24"/>
+        </w:rPr>
+        <w:t>julgamento precoce.</w:t>
+      </w:r>
+      <w:r>
+        <w:rPr>
+          <w:rFonts w:ascii="Arial" w:hAnsi="Arial" w:cs="Arial"/>
+          <w:sz w:val="24"/>
+          <w:szCs w:val="24"/>
+        </w:rPr>
+        <w:t xml:space="preserve"> Dela se originaram as demais técnicas.</w:t>
+      </w:r>
       <w:r>
         <w:rPr>
           <w:rFonts w:ascii="Arial" w:hAnsi="Arial" w:cs="Arial"/>
@@ -2292,55 +2294,339 @@
         </w:rPr>
         <w:t xml:space="preserve"> </w:t>
       </w:r>
-      <w:proofErr w:type="spellStart"/>
-      <w:r>
-        <w:rPr>
-          <w:rFonts w:ascii="Arial" w:hAnsi="Arial" w:cs="Arial"/>
-          <w:sz w:val="24"/>
-          <w:szCs w:val="24"/>
-        </w:rPr>
-        <w:t>Osborn</w:t>
-      </w:r>
-      <w:proofErr w:type="spellEnd"/>
-      <w:r>
-        <w:rPr>
-          <w:rFonts w:ascii="Arial" w:hAnsi="Arial" w:cs="Arial"/>
-          <w:sz w:val="24"/>
-          <w:szCs w:val="24"/>
-        </w:rPr>
-        <w:t xml:space="preserve">, em 1953, tendo como base os princípios de ausência de crítica e </w:t>
-      </w:r>
-      <w:r>
-        <w:rPr>
-          <w:rFonts w:ascii="Arial" w:hAnsi="Arial" w:cs="Arial"/>
-          <w:sz w:val="24"/>
-          <w:szCs w:val="24"/>
-        </w:rPr>
-        <w:t xml:space="preserve">de </w:t>
-      </w:r>
-      <w:r>
-        <w:rPr>
-          <w:rFonts w:ascii="Arial" w:hAnsi="Arial" w:cs="Arial"/>
-          <w:sz w:val="24"/>
-          <w:szCs w:val="24"/>
-        </w:rPr>
-        <w:t xml:space="preserve">ausência de </w:t>
-      </w:r>
-      <w:r>
-        <w:rPr>
-          <w:rFonts w:ascii="Arial" w:hAnsi="Arial" w:cs="Arial"/>
-          <w:sz w:val="24"/>
-          <w:szCs w:val="24"/>
-        </w:rPr>
-        <w:t>julgamento precoce.</w:t>
-      </w:r>
-      <w:r>
-        <w:rPr>
-          <w:rFonts w:ascii="Arial" w:hAnsi="Arial" w:cs="Arial"/>
-          <w:sz w:val="24"/>
-          <w:szCs w:val="24"/>
-        </w:rPr>
-        <w:t xml:space="preserve"> Dela se originaram as demais técnicas.</w:t>
+    </w:p>
+    <w:p>
+      <w:pPr>
+        <w:spacing w:line="240" w:lineRule="auto"/>
+        <w:jc w:val="both"/>
+        <w:rPr>
+          <w:rFonts w:ascii="Arial" w:hAnsi="Arial" w:cs="Arial"/>
+          <w:sz w:val="24"/>
+          <w:szCs w:val="24"/>
+        </w:rPr>
+      </w:pPr>
+      <w:r>
+        <w:rPr>
+          <w:rFonts w:ascii="Arial" w:hAnsi="Arial" w:cs="Arial"/>
+          <w:sz w:val="24"/>
+          <w:szCs w:val="24"/>
+        </w:rPr>
+        <w:t>E</w:t>
+      </w:r>
+      <w:r>
+        <w:rPr>
+          <w:rFonts w:ascii="Arial" w:hAnsi="Arial" w:cs="Arial"/>
+          <w:sz w:val="24"/>
+          <w:szCs w:val="24"/>
+        </w:rPr>
+        <w:t xml:space="preserve">ntre as técnicas de </w:t>
+      </w:r>
+      <w:r>
+        <w:rPr>
+          <w:rFonts w:ascii="Arial" w:hAnsi="Arial" w:cs="Arial"/>
+          <w:sz w:val="24"/>
+          <w:szCs w:val="24"/>
+        </w:rPr>
+        <w:t>B</w:t>
+      </w:r>
+      <w:r>
+        <w:rPr>
+          <w:rFonts w:ascii="Arial" w:hAnsi="Arial" w:cs="Arial"/>
+          <w:sz w:val="24"/>
+          <w:szCs w:val="24"/>
+        </w:rPr>
+        <w:t xml:space="preserve">rainstorming, como, </w:t>
+      </w:r>
+      <w:r>
+        <w:rPr>
+          <w:rFonts w:ascii="Arial" w:hAnsi="Arial" w:cs="Arial"/>
+          <w:sz w:val="24"/>
+          <w:szCs w:val="24"/>
+        </w:rPr>
+        <w:t>R</w:t>
+      </w:r>
+      <w:r>
+        <w:rPr>
+          <w:rFonts w:ascii="Arial" w:hAnsi="Arial" w:cs="Arial"/>
+          <w:sz w:val="24"/>
+          <w:szCs w:val="24"/>
+        </w:rPr>
+        <w:t xml:space="preserve">everse </w:t>
+      </w:r>
+      <w:r>
+        <w:rPr>
+          <w:rFonts w:ascii="Arial" w:hAnsi="Arial" w:cs="Arial"/>
+          <w:sz w:val="24"/>
+          <w:szCs w:val="24"/>
+        </w:rPr>
+        <w:t>B</w:t>
+      </w:r>
+      <w:r>
+        <w:rPr>
+          <w:rFonts w:ascii="Arial" w:hAnsi="Arial" w:cs="Arial"/>
+          <w:sz w:val="24"/>
+          <w:szCs w:val="24"/>
+        </w:rPr>
+        <w:t xml:space="preserve">rainstorming, </w:t>
+      </w:r>
+      <w:r>
+        <w:rPr>
+          <w:rFonts w:ascii="Arial" w:hAnsi="Arial" w:cs="Arial"/>
+          <w:sz w:val="24"/>
+          <w:szCs w:val="24"/>
+        </w:rPr>
+        <w:t>B</w:t>
+      </w:r>
+      <w:r>
+        <w:rPr>
+          <w:rFonts w:ascii="Arial" w:hAnsi="Arial" w:cs="Arial"/>
+          <w:sz w:val="24"/>
+          <w:szCs w:val="24"/>
+        </w:rPr>
+        <w:t xml:space="preserve">rainstorming </w:t>
+      </w:r>
+      <w:r>
+        <w:rPr>
+          <w:rFonts w:ascii="Arial" w:hAnsi="Arial" w:cs="Arial"/>
+          <w:sz w:val="24"/>
+          <w:szCs w:val="24"/>
+        </w:rPr>
+        <w:t>I</w:t>
+      </w:r>
+      <w:r>
+        <w:rPr>
+          <w:rFonts w:ascii="Arial" w:hAnsi="Arial" w:cs="Arial"/>
+          <w:sz w:val="24"/>
+          <w:szCs w:val="24"/>
+        </w:rPr>
+        <w:t xml:space="preserve">ndividual, </w:t>
+      </w:r>
+      <w:r>
+        <w:rPr>
+          <w:rFonts w:ascii="Arial" w:hAnsi="Arial" w:cs="Arial"/>
+          <w:sz w:val="24"/>
+          <w:szCs w:val="24"/>
+        </w:rPr>
+        <w:t>T</w:t>
+      </w:r>
+      <w:r>
+        <w:rPr>
+          <w:rFonts w:ascii="Arial" w:hAnsi="Arial" w:cs="Arial"/>
+          <w:sz w:val="24"/>
+          <w:szCs w:val="24"/>
+        </w:rPr>
+        <w:t xml:space="preserve">empestade de </w:t>
+      </w:r>
+      <w:r>
+        <w:rPr>
+          <w:rFonts w:ascii="Arial" w:hAnsi="Arial" w:cs="Arial"/>
+          <w:sz w:val="24"/>
+          <w:szCs w:val="24"/>
+        </w:rPr>
+        <w:t>I</w:t>
+      </w:r>
+      <w:r>
+        <w:rPr>
+          <w:rFonts w:ascii="Arial" w:hAnsi="Arial" w:cs="Arial"/>
+          <w:sz w:val="24"/>
+          <w:szCs w:val="24"/>
+        </w:rPr>
+        <w:t xml:space="preserve">deias com </w:t>
+      </w:r>
+      <w:r>
+        <w:rPr>
+          <w:rFonts w:ascii="Arial" w:hAnsi="Arial" w:cs="Arial"/>
+          <w:sz w:val="24"/>
+          <w:szCs w:val="24"/>
+        </w:rPr>
+        <w:t>V</w:t>
+      </w:r>
+      <w:r>
+        <w:rPr>
+          <w:rFonts w:ascii="Arial" w:hAnsi="Arial" w:cs="Arial"/>
+          <w:sz w:val="24"/>
+          <w:szCs w:val="24"/>
+        </w:rPr>
+        <w:t xml:space="preserve">isualização, </w:t>
+      </w:r>
+      <w:r>
+        <w:rPr>
+          <w:rFonts w:ascii="Arial" w:hAnsi="Arial" w:cs="Arial"/>
+          <w:sz w:val="24"/>
+          <w:szCs w:val="24"/>
+        </w:rPr>
+        <w:t>T</w:t>
+      </w:r>
+      <w:r>
+        <w:rPr>
+          <w:rFonts w:ascii="Arial" w:hAnsi="Arial" w:cs="Arial"/>
+          <w:sz w:val="24"/>
+          <w:szCs w:val="24"/>
+        </w:rPr>
+        <w:t xml:space="preserve">empestade de </w:t>
+      </w:r>
+      <w:r>
+        <w:rPr>
+          <w:rFonts w:ascii="Arial" w:hAnsi="Arial" w:cs="Arial"/>
+          <w:sz w:val="24"/>
+          <w:szCs w:val="24"/>
+        </w:rPr>
+        <w:t>I</w:t>
+      </w:r>
+      <w:r>
+        <w:rPr>
+          <w:rFonts w:ascii="Arial" w:hAnsi="Arial" w:cs="Arial"/>
+          <w:sz w:val="24"/>
+          <w:szCs w:val="24"/>
+        </w:rPr>
+        <w:t xml:space="preserve">deias com o </w:t>
+      </w:r>
+      <w:r>
+        <w:rPr>
+          <w:rFonts w:ascii="Arial" w:hAnsi="Arial" w:cs="Arial"/>
+          <w:sz w:val="24"/>
+          <w:szCs w:val="24"/>
+        </w:rPr>
+        <w:t>C</w:t>
+      </w:r>
+      <w:r>
+        <w:rPr>
+          <w:rFonts w:ascii="Arial" w:hAnsi="Arial" w:cs="Arial"/>
+          <w:sz w:val="24"/>
+          <w:szCs w:val="24"/>
+        </w:rPr>
+        <w:t xml:space="preserve">orpo e </w:t>
+      </w:r>
+      <w:r>
+        <w:rPr>
+          <w:rFonts w:ascii="Arial" w:hAnsi="Arial" w:cs="Arial"/>
+          <w:sz w:val="24"/>
+          <w:szCs w:val="24"/>
+        </w:rPr>
+        <w:t>T</w:t>
+      </w:r>
+      <w:r>
+        <w:rPr>
+          <w:rFonts w:ascii="Arial" w:hAnsi="Arial" w:cs="Arial"/>
+          <w:sz w:val="24"/>
+          <w:szCs w:val="24"/>
+        </w:rPr>
+        <w:t xml:space="preserve">empestade de </w:t>
+      </w:r>
+      <w:r>
+        <w:rPr>
+          <w:rFonts w:ascii="Arial" w:hAnsi="Arial" w:cs="Arial"/>
+          <w:sz w:val="24"/>
+          <w:szCs w:val="24"/>
+        </w:rPr>
+        <w:t>I</w:t>
+      </w:r>
+      <w:r>
+        <w:rPr>
+          <w:rFonts w:ascii="Arial" w:hAnsi="Arial" w:cs="Arial"/>
+          <w:sz w:val="24"/>
+          <w:szCs w:val="24"/>
+        </w:rPr>
+        <w:t xml:space="preserve">deias com </w:t>
+      </w:r>
+      <w:r>
+        <w:rPr>
+          <w:rFonts w:ascii="Arial" w:hAnsi="Arial" w:cs="Arial"/>
+          <w:sz w:val="24"/>
+          <w:szCs w:val="24"/>
+        </w:rPr>
+        <w:t>C</w:t>
+      </w:r>
+      <w:r>
+        <w:rPr>
+          <w:rFonts w:ascii="Arial" w:hAnsi="Arial" w:cs="Arial"/>
+          <w:sz w:val="24"/>
+          <w:szCs w:val="24"/>
+        </w:rPr>
+        <w:t>o</w:t>
+      </w:r>
+      <w:r>
+        <w:rPr>
+          <w:rFonts w:ascii="Arial" w:hAnsi="Arial" w:cs="Arial"/>
+          <w:sz w:val="24"/>
+          <w:szCs w:val="24"/>
+        </w:rPr>
+        <w:t>ndições</w:t>
+      </w:r>
+      <w:r>
+        <w:rPr>
+          <w:rFonts w:ascii="Arial" w:hAnsi="Arial" w:cs="Arial"/>
+          <w:sz w:val="24"/>
+          <w:szCs w:val="24"/>
+        </w:rPr>
+        <w:t xml:space="preserve">, </w:t>
+      </w:r>
+      <w:r>
+        <w:rPr>
+          <w:rFonts w:ascii="Arial" w:hAnsi="Arial" w:cs="Arial"/>
+          <w:sz w:val="24"/>
+          <w:szCs w:val="24"/>
+        </w:rPr>
+        <w:t>foi selecionada a técnica do Brainstorming Individual, a qual trata de esforço individual em busca d</w:t>
+      </w:r>
+      <w:r>
+        <w:rPr>
+          <w:rFonts w:ascii="Arial" w:hAnsi="Arial" w:cs="Arial"/>
+          <w:sz w:val="24"/>
+          <w:szCs w:val="24"/>
+        </w:rPr>
+        <w:t>a</w:t>
+      </w:r>
+      <w:r>
+        <w:rPr>
+          <w:rFonts w:ascii="Arial" w:hAnsi="Arial" w:cs="Arial"/>
+          <w:sz w:val="24"/>
+          <w:szCs w:val="24"/>
+        </w:rPr>
+        <w:t xml:space="preserve"> solução. </w:t>
+      </w:r>
+    </w:p>
+    <w:p>
+      <w:pPr>
+        <w:spacing w:line="240" w:lineRule="auto"/>
+        <w:jc w:val="both"/>
+        <w:rPr>
+          <w:rFonts w:ascii="Arial" w:hAnsi="Arial" w:cs="Arial"/>
+          <w:sz w:val="24"/>
+          <w:szCs w:val="24"/>
+        </w:rPr>
+      </w:pPr>
+      <w:r>
+        <w:rPr>
+          <w:rFonts w:ascii="Arial" w:hAnsi="Arial" w:cs="Arial"/>
+          <w:sz w:val="24"/>
+          <w:szCs w:val="24"/>
+        </w:rPr>
+        <w:t xml:space="preserve">O Brainstorming Individual </w:t>
+      </w:r>
+      <w:r>
+        <w:rPr>
+          <w:rFonts w:ascii="Arial" w:hAnsi="Arial" w:cs="Arial"/>
+          <w:sz w:val="24"/>
+          <w:szCs w:val="24"/>
+        </w:rPr>
+        <w:t>possui</w:t>
+      </w:r>
+      <w:r>
+        <w:rPr>
+          <w:rFonts w:ascii="Arial" w:hAnsi="Arial" w:cs="Arial"/>
+          <w:sz w:val="24"/>
+          <w:szCs w:val="24"/>
+        </w:rPr>
+        <w:t xml:space="preserve"> cinco etapas para </w:t>
+      </w:r>
+      <w:r>
+        <w:rPr>
+          <w:rFonts w:ascii="Arial" w:hAnsi="Arial" w:cs="Arial"/>
+          <w:sz w:val="24"/>
+          <w:szCs w:val="24"/>
+        </w:rPr>
+        <w:t>atingir</w:t>
       </w:r>
       <w:r>
         <w:rPr>
@@ -2350,249 +2636,6 @@
         </w:rPr>
         <w:t xml:space="preserve"> </w:t>
       </w:r>
-    </w:p>
-    <w:p>
-      <w:pPr>
-        <w:spacing w:line="240" w:lineRule="auto"/>
-        <w:jc w:val="both"/>
-        <w:rPr>
-          <w:rFonts w:ascii="Arial" w:hAnsi="Arial" w:cs="Arial"/>
-          <w:sz w:val="24"/>
-          <w:szCs w:val="24"/>
-        </w:rPr>
-      </w:pPr>
-      <w:r>
-        <w:rPr>
-          <w:rFonts w:ascii="Arial" w:hAnsi="Arial" w:cs="Arial"/>
-          <w:sz w:val="24"/>
-          <w:szCs w:val="24"/>
-        </w:rPr>
-        <w:t>E</w:t>
-      </w:r>
-      <w:r>
-        <w:rPr>
-          <w:rFonts w:ascii="Arial" w:hAnsi="Arial" w:cs="Arial"/>
-          <w:sz w:val="24"/>
-          <w:szCs w:val="24"/>
-        </w:rPr>
-        <w:t xml:space="preserve">ntre as técnicas de </w:t>
-      </w:r>
-      <w:r>
-        <w:rPr>
-          <w:rFonts w:ascii="Arial" w:hAnsi="Arial" w:cs="Arial"/>
-          <w:sz w:val="24"/>
-          <w:szCs w:val="24"/>
-        </w:rPr>
-        <w:t>B</w:t>
-      </w:r>
-      <w:r>
-        <w:rPr>
-          <w:rFonts w:ascii="Arial" w:hAnsi="Arial" w:cs="Arial"/>
-          <w:sz w:val="24"/>
-          <w:szCs w:val="24"/>
-        </w:rPr>
-        <w:t xml:space="preserve">rainstorming, como, </w:t>
-      </w:r>
-      <w:r>
-        <w:rPr>
-          <w:rFonts w:ascii="Arial" w:hAnsi="Arial" w:cs="Arial"/>
-          <w:sz w:val="24"/>
-          <w:szCs w:val="24"/>
-        </w:rPr>
-        <w:t>R</w:t>
-      </w:r>
-      <w:r>
-        <w:rPr>
-          <w:rFonts w:ascii="Arial" w:hAnsi="Arial" w:cs="Arial"/>
-          <w:sz w:val="24"/>
-          <w:szCs w:val="24"/>
-        </w:rPr>
-        <w:t xml:space="preserve">everse </w:t>
-      </w:r>
-      <w:r>
-        <w:rPr>
-          <w:rFonts w:ascii="Arial" w:hAnsi="Arial" w:cs="Arial"/>
-          <w:sz w:val="24"/>
-          <w:szCs w:val="24"/>
-        </w:rPr>
-        <w:t>B</w:t>
-      </w:r>
-      <w:r>
-        <w:rPr>
-          <w:rFonts w:ascii="Arial" w:hAnsi="Arial" w:cs="Arial"/>
-          <w:sz w:val="24"/>
-          <w:szCs w:val="24"/>
-        </w:rPr>
-        <w:t xml:space="preserve">rainstorming, </w:t>
-      </w:r>
-      <w:r>
-        <w:rPr>
-          <w:rFonts w:ascii="Arial" w:hAnsi="Arial" w:cs="Arial"/>
-          <w:sz w:val="24"/>
-          <w:szCs w:val="24"/>
-        </w:rPr>
-        <w:t>B</w:t>
-      </w:r>
-      <w:r>
-        <w:rPr>
-          <w:rFonts w:ascii="Arial" w:hAnsi="Arial" w:cs="Arial"/>
-          <w:sz w:val="24"/>
-          <w:szCs w:val="24"/>
-        </w:rPr>
-        <w:t xml:space="preserve">rainstorming </w:t>
-      </w:r>
-      <w:r>
-        <w:rPr>
-          <w:rFonts w:ascii="Arial" w:hAnsi="Arial" w:cs="Arial"/>
-          <w:sz w:val="24"/>
-          <w:szCs w:val="24"/>
-        </w:rPr>
-        <w:t>I</w:t>
-      </w:r>
-      <w:r>
-        <w:rPr>
-          <w:rFonts w:ascii="Arial" w:hAnsi="Arial" w:cs="Arial"/>
-          <w:sz w:val="24"/>
-          <w:szCs w:val="24"/>
-        </w:rPr>
-        <w:t xml:space="preserve">ndividual, </w:t>
-      </w:r>
-      <w:r>
-        <w:rPr>
-          <w:rFonts w:ascii="Arial" w:hAnsi="Arial" w:cs="Arial"/>
-          <w:sz w:val="24"/>
-          <w:szCs w:val="24"/>
-        </w:rPr>
-        <w:t>T</w:t>
-      </w:r>
-      <w:r>
-        <w:rPr>
-          <w:rFonts w:ascii="Arial" w:hAnsi="Arial" w:cs="Arial"/>
-          <w:sz w:val="24"/>
-          <w:szCs w:val="24"/>
-        </w:rPr>
-        <w:t xml:space="preserve">empestade de </w:t>
-      </w:r>
-      <w:r>
-        <w:rPr>
-          <w:rFonts w:ascii="Arial" w:hAnsi="Arial" w:cs="Arial"/>
-          <w:sz w:val="24"/>
-          <w:szCs w:val="24"/>
-        </w:rPr>
-        <w:t>I</w:t>
-      </w:r>
-      <w:r>
-        <w:rPr>
-          <w:rFonts w:ascii="Arial" w:hAnsi="Arial" w:cs="Arial"/>
-          <w:sz w:val="24"/>
-          <w:szCs w:val="24"/>
-        </w:rPr>
-        <w:t xml:space="preserve">deias com </w:t>
-      </w:r>
-      <w:r>
-        <w:rPr>
-          <w:rFonts w:ascii="Arial" w:hAnsi="Arial" w:cs="Arial"/>
-          <w:sz w:val="24"/>
-          <w:szCs w:val="24"/>
-        </w:rPr>
-        <w:t>V</w:t>
-      </w:r>
-      <w:r>
-        <w:rPr>
-          <w:rFonts w:ascii="Arial" w:hAnsi="Arial" w:cs="Arial"/>
-          <w:sz w:val="24"/>
-          <w:szCs w:val="24"/>
-        </w:rPr>
-        <w:t xml:space="preserve">isualização, </w:t>
-      </w:r>
-      <w:r>
-        <w:rPr>
-          <w:rFonts w:ascii="Arial" w:hAnsi="Arial" w:cs="Arial"/>
-          <w:sz w:val="24"/>
-          <w:szCs w:val="24"/>
-        </w:rPr>
-        <w:t>T</w:t>
-      </w:r>
-      <w:r>
-        <w:rPr>
-          <w:rFonts w:ascii="Arial" w:hAnsi="Arial" w:cs="Arial"/>
-          <w:sz w:val="24"/>
-          <w:szCs w:val="24"/>
-        </w:rPr>
-        <w:t xml:space="preserve">empestade de </w:t>
-      </w:r>
-      <w:r>
-        <w:rPr>
-          <w:rFonts w:ascii="Arial" w:hAnsi="Arial" w:cs="Arial"/>
-          <w:sz w:val="24"/>
-          <w:szCs w:val="24"/>
-        </w:rPr>
-        <w:t>I</w:t>
-      </w:r>
-      <w:r>
-        <w:rPr>
-          <w:rFonts w:ascii="Arial" w:hAnsi="Arial" w:cs="Arial"/>
-          <w:sz w:val="24"/>
-          <w:szCs w:val="24"/>
-        </w:rPr>
-        <w:t xml:space="preserve">deias com o </w:t>
-      </w:r>
-      <w:r>
-        <w:rPr>
-          <w:rFonts w:ascii="Arial" w:hAnsi="Arial" w:cs="Arial"/>
-          <w:sz w:val="24"/>
-          <w:szCs w:val="24"/>
-        </w:rPr>
-        <w:t>C</w:t>
-      </w:r>
-      <w:r>
-        <w:rPr>
-          <w:rFonts w:ascii="Arial" w:hAnsi="Arial" w:cs="Arial"/>
-          <w:sz w:val="24"/>
-          <w:szCs w:val="24"/>
-        </w:rPr>
-        <w:t xml:space="preserve">orpo e </w:t>
-      </w:r>
-      <w:r>
-        <w:rPr>
-          <w:rFonts w:ascii="Arial" w:hAnsi="Arial" w:cs="Arial"/>
-          <w:sz w:val="24"/>
-          <w:szCs w:val="24"/>
-        </w:rPr>
-        <w:t>T</w:t>
-      </w:r>
-      <w:r>
-        <w:rPr>
-          <w:rFonts w:ascii="Arial" w:hAnsi="Arial" w:cs="Arial"/>
-          <w:sz w:val="24"/>
-          <w:szCs w:val="24"/>
-        </w:rPr>
-        <w:t xml:space="preserve">empestade de </w:t>
-      </w:r>
-      <w:r>
-        <w:rPr>
-          <w:rFonts w:ascii="Arial" w:hAnsi="Arial" w:cs="Arial"/>
-          <w:sz w:val="24"/>
-          <w:szCs w:val="24"/>
-        </w:rPr>
-        <w:t>I</w:t>
-      </w:r>
-      <w:r>
-        <w:rPr>
-          <w:rFonts w:ascii="Arial" w:hAnsi="Arial" w:cs="Arial"/>
-          <w:sz w:val="24"/>
-          <w:szCs w:val="24"/>
-        </w:rPr>
-        <w:t xml:space="preserve">deias com </w:t>
-      </w:r>
-      <w:r>
-        <w:rPr>
-          <w:rFonts w:ascii="Arial" w:hAnsi="Arial" w:cs="Arial"/>
-          <w:sz w:val="24"/>
-          <w:szCs w:val="24"/>
-        </w:rPr>
-        <w:t>C</w:t>
-      </w:r>
       <w:r>
         <w:rPr>
           <w:rFonts w:ascii="Arial" w:hAnsi="Arial" w:cs="Arial"/>
@@ -2607,42 +2650,86 @@
           <w:sz w:val="24"/>
           <w:szCs w:val="24"/>
         </w:rPr>
-        <w:t>ndições</w:t>
-      </w:r>
-      <w:r>
-        <w:rPr>
-          <w:rFonts w:ascii="Arial" w:hAnsi="Arial" w:cs="Arial"/>
-          <w:sz w:val="24"/>
-          <w:szCs w:val="24"/>
-        </w:rPr>
-        <w:t xml:space="preserve">, </w:t>
-      </w:r>
-      <w:r>
-        <w:rPr>
-          <w:rFonts w:ascii="Arial" w:hAnsi="Arial" w:cs="Arial"/>
-          <w:sz w:val="24"/>
-          <w:szCs w:val="24"/>
-        </w:rPr>
-        <w:t xml:space="preserve">foi selecionada a técnica do Brainstorming Individual, a qual trata de esforço individual em busca de solução. </w:t>
-      </w:r>
-    </w:p>
-    <w:p>
-      <w:pPr>
-        <w:spacing w:line="240" w:lineRule="auto"/>
-        <w:jc w:val="both"/>
-        <w:rPr>
-          <w:rFonts w:ascii="Arial" w:hAnsi="Arial" w:cs="Arial"/>
-          <w:sz w:val="24"/>
-          <w:szCs w:val="24"/>
-        </w:rPr>
-      </w:pPr>
-      <w:r>
-        <w:rPr>
-          <w:rFonts w:ascii="Arial" w:hAnsi="Arial" w:cs="Arial"/>
-          <w:sz w:val="24"/>
-          <w:szCs w:val="24"/>
-        </w:rPr>
-        <w:t xml:space="preserve">Passo 3 - </w:t>
+        <w:t xml:space="preserve"> objetivo: Introdução (definir objetivos, questões e problemas); Geração de Ideias (pensar e registrar ideais); Revis</w:t>
+      </w:r>
+      <w:r>
+        <w:rPr>
+          <w:rFonts w:ascii="Arial" w:hAnsi="Arial" w:cs="Arial"/>
+          <w:sz w:val="24"/>
+          <w:szCs w:val="24"/>
+        </w:rPr>
+        <w:t>ar</w:t>
+      </w:r>
+      <w:r>
+        <w:rPr>
+          <w:rFonts w:ascii="Arial" w:hAnsi="Arial" w:cs="Arial"/>
+          <w:sz w:val="24"/>
+          <w:szCs w:val="24"/>
+        </w:rPr>
+        <w:t xml:space="preserve"> Lista (saber se as ideias estão </w:t>
+      </w:r>
+      <w:r>
+        <w:rPr>
+          <w:rFonts w:ascii="Arial" w:hAnsi="Arial" w:cs="Arial"/>
+          <w:sz w:val="24"/>
+          <w:szCs w:val="24"/>
+        </w:rPr>
+        <w:t xml:space="preserve">todas </w:t>
+      </w:r>
+      <w:r>
+        <w:rPr>
+          <w:rFonts w:ascii="Arial" w:hAnsi="Arial" w:cs="Arial"/>
+          <w:sz w:val="24"/>
+          <w:szCs w:val="24"/>
+        </w:rPr>
+        <w:t>claras); Análise e Seleção (</w:t>
+      </w:r>
+      <w:r>
+        <w:rPr>
+          <w:rFonts w:ascii="Arial" w:hAnsi="Arial" w:cs="Arial"/>
+          <w:sz w:val="24"/>
+          <w:szCs w:val="24"/>
+        </w:rPr>
+        <w:t>escolher</w:t>
+      </w:r>
+      <w:r>
+        <w:rPr>
+          <w:rFonts w:ascii="Arial" w:hAnsi="Arial" w:cs="Arial"/>
+          <w:sz w:val="24"/>
+          <w:szCs w:val="24"/>
+        </w:rPr>
+        <w:t xml:space="preserve"> as melhores); e Ordenação das Ideias (Listar de forma priorizada).</w:t>
+      </w:r>
+    </w:p>
+    <w:p>
+      <w:pPr>
+        <w:spacing w:line="240" w:lineRule="auto"/>
+        <w:jc w:val="both"/>
+        <w:rPr>
+          <w:rFonts w:ascii="Arial" w:hAnsi="Arial" w:cs="Arial"/>
+          <w:sz w:val="24"/>
+          <w:szCs w:val="24"/>
+        </w:rPr>
+      </w:pPr>
+      <w:r>
+        <w:rPr>
+          <w:rFonts w:ascii="Arial" w:hAnsi="Arial" w:cs="Arial"/>
+          <w:b/>
+          <w:bCs/>
+          <w:sz w:val="24"/>
+          <w:szCs w:val="24"/>
+        </w:rPr>
+        <w:t xml:space="preserve">Passo </w:t>
+      </w:r>
+      <w:r>
+        <w:rPr>
+          <w:rFonts w:ascii="Arial" w:hAnsi="Arial" w:cs="Arial"/>
+          <w:b/>
+          <w:bCs/>
+          <w:sz w:val="24"/>
+          <w:szCs w:val="24"/>
+        </w:rPr>
+        <w:t>4</w:t>
       </w:r>
       <w:r>
         <w:rPr>
@@ -2652,17 +2739,68 @@
         </w:rPr>
         <w:t xml:space="preserve"> </w:t>
       </w:r>
-    </w:p>
-    <w:p>
-      <w:pPr>
-        <w:spacing w:line="240" w:lineRule="auto"/>
-        <w:jc w:val="both"/>
-        <w:rPr>
-          <w:rFonts w:ascii="Arial" w:hAnsi="Arial" w:cs="Arial"/>
-          <w:sz w:val="24"/>
-          <w:szCs w:val="24"/>
-        </w:rPr>
-      </w:pPr>
+      <w:r>
+        <w:rPr>
+          <w:rFonts w:ascii="Arial" w:hAnsi="Arial" w:cs="Arial"/>
+          <w:sz w:val="24"/>
+          <w:szCs w:val="24"/>
+        </w:rPr>
+        <w:t>–</w:t>
+      </w:r>
+      <w:r>
+        <w:rPr>
+          <w:rFonts w:ascii="Arial" w:hAnsi="Arial" w:cs="Arial"/>
+          <w:sz w:val="24"/>
+          <w:szCs w:val="24"/>
+        </w:rPr>
+        <w:t xml:space="preserve"> </w:t>
+      </w:r>
+      <w:r>
+        <w:rPr>
+          <w:rFonts w:ascii="Arial" w:hAnsi="Arial" w:cs="Arial"/>
+          <w:sz w:val="24"/>
+          <w:szCs w:val="24"/>
+        </w:rPr>
+        <w:t>O livro “O Essencialismo”, de Greg McKeown, apresenta uma filosofia de vida e também metodologia muito interessante de ser aplicada junto com metodologias ágeis. Pelo menos aos meus olhos, passei a utilizá-la diariamente no meu Scrum Board e uso-a para filtrar o que é desnecessário. Logo, a incrementei em meu passo-a-passo para desenvolvimento de software. Assim, aplico-a para retirar Épicos, Histórias e Tarefas não essenciais para o momento.</w:t>
+      </w:r>
+    </w:p>
+    <w:p>
+      <w:pPr>
+        <w:spacing w:line="240" w:lineRule="auto"/>
+        <w:jc w:val="both"/>
+        <w:rPr>
+          <w:rFonts w:ascii="Arial" w:hAnsi="Arial" w:cs="Arial"/>
+          <w:sz w:val="24"/>
+          <w:szCs w:val="24"/>
+        </w:rPr>
+      </w:pPr>
+      <w:r>
+        <w:rPr>
+          <w:rFonts w:ascii="Arial" w:hAnsi="Arial" w:cs="Arial"/>
+          <w:sz w:val="24"/>
+          <w:szCs w:val="24"/>
+        </w:rPr>
+        <w:t xml:space="preserve">Desse livro, retirei uma técnica capaz de eliminar o não essencial. Ela solicita que se crie três requisitos mínimos e três requisitos rígidos para serem usados como filtros. Portanto, todo Épico, História e Tarefa precisa ser confrontada com esses requisitos e precisa passar/atender os três mínimos e pelo menos dois dos três fixos para ser considerada essencial e mantida na backlog. </w:t>
+      </w:r>
+    </w:p>
+    <w:p>
+      <w:pPr>
+        <w:spacing w:line="240" w:lineRule="auto"/>
+        <w:jc w:val="both"/>
+        <w:rPr>
+          <w:rFonts w:ascii="Arial" w:hAnsi="Arial" w:cs="Arial"/>
+          <w:sz w:val="24"/>
+          <w:szCs w:val="24"/>
+        </w:rPr>
+      </w:pPr>
+      <w:r>
+        <w:rPr>
+          <w:rFonts w:ascii="Arial" w:hAnsi="Arial" w:cs="Arial"/>
+          <w:sz w:val="24"/>
+          <w:szCs w:val="24"/>
+        </w:rPr>
+        <w:t xml:space="preserve">Passo 5 - </w:t>
+      </w:r>
     </w:p>
     <w:sectPr>
       <w:pgSz w:w="11906" w:h="16838"/>

</xml_diff>

<commit_message>
Adicionado passo 5 - Product Backlog
</commit_message>
<xml_diff>
--- a/Projeto - Easy Closet/ARTIGO1_GestaoAgilDeProjetos.docx
+++ b/Projeto - Easy Closet/ARTIGO1_GestaoAgilDeProjetos.docx
@@ -322,6 +322,7 @@
         </w:rPr>
         <w:t xml:space="preserve">vindos do Lean, </w:t>
       </w:r>
+      <w:proofErr w:type="spellStart"/>
       <w:r>
         <w:rPr>
           <w:rFonts w:ascii="Arial" w:hAnsi="Arial" w:cs="Arial"/>
@@ -336,8 +337,27 @@
           <w:sz w:val="24"/>
           <w:szCs w:val="24"/>
         </w:rPr>
-        <w:t>gile e Waterfall</w:t>
-      </w:r>
+        <w:t>gile</w:t>
+      </w:r>
+      <w:proofErr w:type="spellEnd"/>
+      <w:r>
+        <w:rPr>
+          <w:rFonts w:ascii="Arial" w:hAnsi="Arial" w:cs="Arial"/>
+          <w:sz w:val="24"/>
+          <w:szCs w:val="24"/>
+        </w:rPr>
+        <w:t xml:space="preserve"> e </w:t>
+      </w:r>
+      <w:proofErr w:type="spellStart"/>
+      <w:r>
+        <w:rPr>
+          <w:rFonts w:ascii="Arial" w:hAnsi="Arial" w:cs="Arial"/>
+          <w:sz w:val="24"/>
+          <w:szCs w:val="24"/>
+        </w:rPr>
+        <w:t>Waterfall</w:t>
+      </w:r>
+      <w:proofErr w:type="spellEnd"/>
       <w:r>
         <w:rPr>
           <w:rFonts w:ascii="Arial" w:hAnsi="Arial" w:cs="Arial"/>
@@ -515,7 +535,25 @@
           <w:sz w:val="24"/>
           <w:szCs w:val="24"/>
         </w:rPr>
-        <w:t>E os artigos estarão versionados no GitHub para iteração.</w:t>
+        <w:t xml:space="preserve">E os artigos estarão </w:t>
+      </w:r>
+      <w:proofErr w:type="spellStart"/>
+      <w:r>
+        <w:rPr>
+          <w:rFonts w:ascii="Arial" w:hAnsi="Arial" w:cs="Arial"/>
+          <w:sz w:val="24"/>
+          <w:szCs w:val="24"/>
+        </w:rPr>
+        <w:t>versionados</w:t>
+      </w:r>
+      <w:proofErr w:type="spellEnd"/>
+      <w:r>
+        <w:rPr>
+          <w:rFonts w:ascii="Arial" w:hAnsi="Arial" w:cs="Arial"/>
+          <w:sz w:val="24"/>
+          <w:szCs w:val="24"/>
+        </w:rPr>
+        <w:t xml:space="preserve"> no GitHub para iteração.</w:t>
       </w:r>
     </w:p>
     <w:p>
@@ -766,8 +804,18 @@
           <w:sz w:val="24"/>
           <w:szCs w:val="24"/>
         </w:rPr>
-        <w:t xml:space="preserve"> e ou Brainwriting</w:t>
-      </w:r>
+        <w:t xml:space="preserve"> e ou </w:t>
+      </w:r>
+      <w:proofErr w:type="spellStart"/>
+      <w:r>
+        <w:rPr>
+          <w:rFonts w:ascii="Arial" w:hAnsi="Arial" w:cs="Arial"/>
+          <w:sz w:val="24"/>
+          <w:szCs w:val="24"/>
+        </w:rPr>
+        <w:t>Brainwriting</w:t>
+      </w:r>
+      <w:proofErr w:type="spellEnd"/>
       <w:r>
         <w:rPr>
           <w:rFonts w:ascii="Arial" w:hAnsi="Arial" w:cs="Arial"/>
@@ -984,13 +1032,23 @@
           <w:szCs w:val="24"/>
         </w:rPr>
       </w:pPr>
-      <w:r>
-        <w:rPr>
-          <w:rFonts w:ascii="Arial" w:hAnsi="Arial" w:cs="Arial"/>
-          <w:sz w:val="24"/>
-          <w:szCs w:val="24"/>
-        </w:rPr>
-        <w:t xml:space="preserve">Product </w:t>
+      <w:proofErr w:type="spellStart"/>
+      <w:r>
+        <w:rPr>
+          <w:rFonts w:ascii="Arial" w:hAnsi="Arial" w:cs="Arial"/>
+          <w:sz w:val="24"/>
+          <w:szCs w:val="24"/>
+        </w:rPr>
+        <w:t>Product</w:t>
+      </w:r>
+      <w:proofErr w:type="spellEnd"/>
+      <w:r>
+        <w:rPr>
+          <w:rFonts w:ascii="Arial" w:hAnsi="Arial" w:cs="Arial"/>
+          <w:sz w:val="24"/>
+          <w:szCs w:val="24"/>
+        </w:rPr>
+        <w:t xml:space="preserve"> </w:t>
       </w:r>
       <w:r>
         <w:rPr>
@@ -1369,8 +1427,9 @@
           <w:szCs w:val="24"/>
           <w:lang w:val="en-US"/>
         </w:rPr>
-        <w:t xml:space="preserve"> – planejar </w:t>
-      </w:r>
+        <w:t xml:space="preserve"> – </w:t>
+      </w:r>
+      <w:proofErr w:type="spellStart"/>
       <w:r>
         <w:rPr>
           <w:rFonts w:ascii="Arial" w:hAnsi="Arial" w:cs="Arial"/>
@@ -1378,6 +1437,25 @@
           <w:szCs w:val="24"/>
           <w:lang w:val="en-US"/>
         </w:rPr>
+        <w:t>planejar</w:t>
+      </w:r>
+      <w:proofErr w:type="spellEnd"/>
+      <w:r>
+        <w:rPr>
+          <w:rFonts w:ascii="Arial" w:hAnsi="Arial" w:cs="Arial"/>
+          <w:sz w:val="24"/>
+          <w:szCs w:val="24"/>
+          <w:lang w:val="en-US"/>
+        </w:rPr>
+        <w:t xml:space="preserve"> </w:t>
+      </w:r>
+      <w:r>
+        <w:rPr>
+          <w:rFonts w:ascii="Arial" w:hAnsi="Arial" w:cs="Arial"/>
+          <w:sz w:val="24"/>
+          <w:szCs w:val="24"/>
+          <w:lang w:val="en-US"/>
+        </w:rPr>
         <w:t>e definer timebox d</w:t>
       </w:r>
       <w:r>
@@ -1387,7 +1465,27 @@
           <w:szCs w:val="24"/>
           <w:lang w:val="en-US"/>
         </w:rPr>
-        <w:t>a primeira Sprint</w:t>
+        <w:t xml:space="preserve">a </w:t>
+      </w:r>
+      <w:proofErr w:type="spellStart"/>
+      <w:r>
+        <w:rPr>
+          <w:rFonts w:ascii="Arial" w:hAnsi="Arial" w:cs="Arial"/>
+          <w:sz w:val="24"/>
+          <w:szCs w:val="24"/>
+          <w:lang w:val="en-US"/>
+        </w:rPr>
+        <w:t>primeira</w:t>
+      </w:r>
+      <w:proofErr w:type="spellEnd"/>
+      <w:r>
+        <w:rPr>
+          <w:rFonts w:ascii="Arial" w:hAnsi="Arial" w:cs="Arial"/>
+          <w:sz w:val="24"/>
+          <w:szCs w:val="24"/>
+          <w:lang w:val="en-US"/>
+        </w:rPr>
+        <w:t xml:space="preserve"> Sprint</w:t>
       </w:r>
       <w:r>
         <w:rPr>
@@ -1973,7 +2071,25 @@
           <w:sz w:val="24"/>
           <w:szCs w:val="24"/>
         </w:rPr>
-        <w:t xml:space="preserve"> e Business Model Canvas.</w:t>
+        <w:t xml:space="preserve"> e Business Model </w:t>
+      </w:r>
+      <w:proofErr w:type="spellStart"/>
+      <w:r>
+        <w:rPr>
+          <w:rFonts w:ascii="Arial" w:hAnsi="Arial" w:cs="Arial"/>
+          <w:sz w:val="24"/>
+          <w:szCs w:val="24"/>
+        </w:rPr>
+        <w:t>Canvas</w:t>
+      </w:r>
+      <w:proofErr w:type="spellEnd"/>
+      <w:r>
+        <w:rPr>
+          <w:rFonts w:ascii="Arial" w:hAnsi="Arial" w:cs="Arial"/>
+          <w:sz w:val="24"/>
+          <w:szCs w:val="24"/>
+        </w:rPr>
+        <w:t>.</w:t>
       </w:r>
       <w:r>
         <w:rPr>
@@ -2100,7 +2216,52 @@
           <w:sz w:val="24"/>
           <w:szCs w:val="24"/>
         </w:rPr>
-        <w:t>com o time (Product Owner, Scrum Master e De</w:t>
+        <w:t>com o time (</w:t>
+      </w:r>
+      <w:proofErr w:type="spellStart"/>
+      <w:r>
+        <w:rPr>
+          <w:rFonts w:ascii="Arial" w:hAnsi="Arial" w:cs="Arial"/>
+          <w:sz w:val="24"/>
+          <w:szCs w:val="24"/>
+        </w:rPr>
+        <w:t>Product</w:t>
+      </w:r>
+      <w:proofErr w:type="spellEnd"/>
+      <w:r>
+        <w:rPr>
+          <w:rFonts w:ascii="Arial" w:hAnsi="Arial" w:cs="Arial"/>
+          <w:sz w:val="24"/>
+          <w:szCs w:val="24"/>
+        </w:rPr>
+        <w:t xml:space="preserve"> </w:t>
+      </w:r>
+      <w:proofErr w:type="spellStart"/>
+      <w:r>
+        <w:rPr>
+          <w:rFonts w:ascii="Arial" w:hAnsi="Arial" w:cs="Arial"/>
+          <w:sz w:val="24"/>
+          <w:szCs w:val="24"/>
+        </w:rPr>
+        <w:t>Owner</w:t>
+      </w:r>
+      <w:proofErr w:type="spellEnd"/>
+      <w:r>
+        <w:rPr>
+          <w:rFonts w:ascii="Arial" w:hAnsi="Arial" w:cs="Arial"/>
+          <w:sz w:val="24"/>
+          <w:szCs w:val="24"/>
+        </w:rPr>
+        <w:t xml:space="preserve">, Scrum Master e </w:t>
+      </w:r>
+      <w:proofErr w:type="spellStart"/>
+      <w:r>
+        <w:rPr>
+          <w:rFonts w:ascii="Arial" w:hAnsi="Arial" w:cs="Arial"/>
+          <w:sz w:val="24"/>
+          <w:szCs w:val="24"/>
+        </w:rPr>
+        <w:t>De</w:t>
       </w:r>
       <w:r>
         <w:rPr>
@@ -2110,6 +2271,7 @@
         </w:rPr>
         <w:t>vs</w:t>
       </w:r>
+      <w:proofErr w:type="spellEnd"/>
       <w:r>
         <w:rPr>
           <w:rFonts w:ascii="Arial" w:hAnsi="Arial" w:cs="Arial"/>
@@ -2188,8 +2350,18 @@
           <w:sz w:val="24"/>
           <w:szCs w:val="24"/>
         </w:rPr>
-        <w:t xml:space="preserve"> e de Brainwriting</w:t>
-      </w:r>
+        <w:t xml:space="preserve"> e de </w:t>
+      </w:r>
+      <w:proofErr w:type="spellStart"/>
+      <w:r>
+        <w:rPr>
+          <w:rFonts w:ascii="Arial" w:hAnsi="Arial" w:cs="Arial"/>
+          <w:sz w:val="24"/>
+          <w:szCs w:val="24"/>
+        </w:rPr>
+        <w:t>Brainwriting</w:t>
+      </w:r>
+      <w:proofErr w:type="spellEnd"/>
       <w:r>
         <w:rPr>
           <w:rFonts w:ascii="Arial" w:hAnsi="Arial" w:cs="Arial"/>
@@ -2252,7 +2424,43 @@
           <w:sz w:val="24"/>
           <w:szCs w:val="24"/>
         </w:rPr>
-        <w:t xml:space="preserve"> por Alex Faickney Osborn, em 1953, tendo como base os princípios de ausência de crítica e </w:t>
+        <w:t xml:space="preserve"> por Alex </w:t>
+      </w:r>
+      <w:proofErr w:type="spellStart"/>
+      <w:r>
+        <w:rPr>
+          <w:rFonts w:ascii="Arial" w:hAnsi="Arial" w:cs="Arial"/>
+          <w:sz w:val="24"/>
+          <w:szCs w:val="24"/>
+        </w:rPr>
+        <w:t>Faickney</w:t>
+      </w:r>
+      <w:proofErr w:type="spellEnd"/>
+      <w:r>
+        <w:rPr>
+          <w:rFonts w:ascii="Arial" w:hAnsi="Arial" w:cs="Arial"/>
+          <w:sz w:val="24"/>
+          <w:szCs w:val="24"/>
+        </w:rPr>
+        <w:t xml:space="preserve"> </w:t>
+      </w:r>
+      <w:proofErr w:type="spellStart"/>
+      <w:r>
+        <w:rPr>
+          <w:rFonts w:ascii="Arial" w:hAnsi="Arial" w:cs="Arial"/>
+          <w:sz w:val="24"/>
+          <w:szCs w:val="24"/>
+        </w:rPr>
+        <w:t>Osborn</w:t>
+      </w:r>
+      <w:proofErr w:type="spellEnd"/>
+      <w:r>
+        <w:rPr>
+          <w:rFonts w:ascii="Arial" w:hAnsi="Arial" w:cs="Arial"/>
+          <w:sz w:val="24"/>
+          <w:szCs w:val="24"/>
+        </w:rPr>
+        <w:t xml:space="preserve">, em 1953, tendo como base os princípios de ausência de crítica e </w:t>
       </w:r>
       <w:r>
         <w:rPr>
@@ -2761,7 +2969,25 @@
           <w:sz w:val="24"/>
           <w:szCs w:val="24"/>
         </w:rPr>
-        <w:t>O livro “O Essencialismo”, de Greg McKeown, apresenta uma filosofia de vida e também metodologia muito interessante de ser aplicada junto com metodologias ágeis. Pelo menos aos meus olhos, passei a utilizá-la diariamente no meu Scrum Board e uso-a para filtrar o que é desnecessário. Logo, a incrementei em meu passo-a-passo para desenvolvimento de software. Assim, aplico-a para retirar Épicos, Histórias e Tarefas não essenciais para o momento.</w:t>
+        <w:t xml:space="preserve">O livro “O Essencialismo”, de Greg </w:t>
+      </w:r>
+      <w:proofErr w:type="spellStart"/>
+      <w:r>
+        <w:rPr>
+          <w:rFonts w:ascii="Arial" w:hAnsi="Arial" w:cs="Arial"/>
+          <w:sz w:val="24"/>
+          <w:szCs w:val="24"/>
+        </w:rPr>
+        <w:t>McKeown</w:t>
+      </w:r>
+      <w:proofErr w:type="spellEnd"/>
+      <w:r>
+        <w:rPr>
+          <w:rFonts w:ascii="Arial" w:hAnsi="Arial" w:cs="Arial"/>
+          <w:sz w:val="24"/>
+          <w:szCs w:val="24"/>
+        </w:rPr>
+        <w:t>, apresenta uma filosofia de vida e também metodologia muito interessante de ser aplicada junto com metodologias ágeis. Pelo menos aos meus olhos, passei a utilizá-la diariamente no meu Scrum Board e uso-a para filtrar o que é desnecessário. Logo, a incrementei em meu passo-a-passo para desenvolvimento de software. Assim, aplico-a para retirar Épicos, Histórias e Tarefas não essenciais para o momento.</w:t>
       </w:r>
     </w:p>
     <w:p>
@@ -2799,8 +3025,210 @@
           <w:sz w:val="24"/>
           <w:szCs w:val="24"/>
         </w:rPr>
-        <w:t xml:space="preserve">Passo 5 - </w:t>
-      </w:r>
+        <w:t xml:space="preserve">Passo 5 </w:t>
+      </w:r>
+      <w:r>
+        <w:rPr>
+          <w:rFonts w:ascii="Arial" w:hAnsi="Arial" w:cs="Arial"/>
+          <w:sz w:val="24"/>
+          <w:szCs w:val="24"/>
+        </w:rPr>
+        <w:t>–</w:t>
+      </w:r>
+      <w:r>
+        <w:rPr>
+          <w:rFonts w:ascii="Arial" w:hAnsi="Arial" w:cs="Arial"/>
+          <w:sz w:val="24"/>
+          <w:szCs w:val="24"/>
+        </w:rPr>
+        <w:t xml:space="preserve"> </w:t>
+      </w:r>
+    </w:p>
+    <w:p>
+      <w:pPr>
+        <w:spacing w:line="240" w:lineRule="auto"/>
+        <w:jc w:val="both"/>
+        <w:rPr>
+          <w:rFonts w:ascii="Arial" w:hAnsi="Arial" w:cs="Arial"/>
+          <w:sz w:val="24"/>
+          <w:szCs w:val="24"/>
+        </w:rPr>
+      </w:pPr>
+    </w:p>
+    <w:p>
+      <w:pPr>
+        <w:spacing w:line="240" w:lineRule="auto"/>
+        <w:jc w:val="both"/>
+        <w:rPr>
+          <w:rFonts w:ascii="Arial" w:hAnsi="Arial" w:cs="Arial"/>
+          <w:sz w:val="24"/>
+          <w:szCs w:val="24"/>
+        </w:rPr>
+      </w:pPr>
+      <w:r>
+        <w:rPr>
+          <w:rFonts w:ascii="Arial" w:hAnsi="Arial" w:cs="Arial"/>
+          <w:sz w:val="24"/>
+          <w:szCs w:val="24"/>
+        </w:rPr>
+        <w:t xml:space="preserve">Passo 6 – </w:t>
+      </w:r>
+    </w:p>
+    <w:p>
+      <w:pPr>
+        <w:spacing w:line="240" w:lineRule="auto"/>
+        <w:jc w:val="both"/>
+        <w:rPr>
+          <w:rFonts w:ascii="Arial" w:hAnsi="Arial" w:cs="Arial"/>
+          <w:sz w:val="24"/>
+          <w:szCs w:val="24"/>
+        </w:rPr>
+      </w:pPr>
+      <w:r>
+        <w:rPr>
+          <w:rFonts w:ascii="Arial" w:hAnsi="Arial" w:cs="Arial"/>
+          <w:sz w:val="24"/>
+          <w:szCs w:val="24"/>
+        </w:rPr>
+        <w:t xml:space="preserve">Passo 7 – </w:t>
+      </w:r>
+    </w:p>
+    <w:p>
+      <w:pPr>
+        <w:spacing w:line="240" w:lineRule="auto"/>
+        <w:jc w:val="both"/>
+        <w:rPr>
+          <w:rFonts w:ascii="Arial" w:hAnsi="Arial" w:cs="Arial"/>
+          <w:sz w:val="24"/>
+          <w:szCs w:val="24"/>
+        </w:rPr>
+      </w:pPr>
+      <w:r>
+        <w:rPr>
+          <w:rFonts w:ascii="Arial" w:hAnsi="Arial" w:cs="Arial"/>
+          <w:sz w:val="24"/>
+          <w:szCs w:val="24"/>
+        </w:rPr>
+        <w:lastRenderedPageBreak/>
+        <w:t xml:space="preserve">Passo 8 – </w:t>
+      </w:r>
+    </w:p>
+    <w:p>
+      <w:pPr>
+        <w:spacing w:line="240" w:lineRule="auto"/>
+        <w:jc w:val="both"/>
+        <w:rPr>
+          <w:rFonts w:ascii="Arial" w:hAnsi="Arial" w:cs="Arial"/>
+          <w:sz w:val="24"/>
+          <w:szCs w:val="24"/>
+        </w:rPr>
+      </w:pPr>
+      <w:r>
+        <w:rPr>
+          <w:rFonts w:ascii="Arial" w:hAnsi="Arial" w:cs="Arial"/>
+          <w:sz w:val="24"/>
+          <w:szCs w:val="24"/>
+        </w:rPr>
+        <w:t xml:space="preserve">Passo 9 – </w:t>
+      </w:r>
+    </w:p>
+    <w:p>
+      <w:pPr>
+        <w:spacing w:line="240" w:lineRule="auto"/>
+        <w:jc w:val="both"/>
+        <w:rPr>
+          <w:rFonts w:ascii="Arial" w:hAnsi="Arial" w:cs="Arial"/>
+          <w:sz w:val="24"/>
+          <w:szCs w:val="24"/>
+        </w:rPr>
+      </w:pPr>
+      <w:r>
+        <w:rPr>
+          <w:rFonts w:ascii="Arial" w:hAnsi="Arial" w:cs="Arial"/>
+          <w:sz w:val="24"/>
+          <w:szCs w:val="24"/>
+        </w:rPr>
+        <w:t xml:space="preserve">Passo 10 – </w:t>
+      </w:r>
+    </w:p>
+    <w:p>
+      <w:pPr>
+        <w:spacing w:line="240" w:lineRule="auto"/>
+        <w:jc w:val="both"/>
+        <w:rPr>
+          <w:rFonts w:ascii="Arial" w:hAnsi="Arial" w:cs="Arial"/>
+          <w:sz w:val="24"/>
+          <w:szCs w:val="24"/>
+        </w:rPr>
+      </w:pPr>
+      <w:r>
+        <w:rPr>
+          <w:rFonts w:ascii="Arial" w:hAnsi="Arial" w:cs="Arial"/>
+          <w:sz w:val="24"/>
+          <w:szCs w:val="24"/>
+        </w:rPr>
+        <w:t xml:space="preserve">Passo 11 – </w:t>
+      </w:r>
+    </w:p>
+    <w:p>
+      <w:pPr>
+        <w:spacing w:line="240" w:lineRule="auto"/>
+        <w:jc w:val="both"/>
+        <w:rPr>
+          <w:rFonts w:ascii="Arial" w:hAnsi="Arial" w:cs="Arial"/>
+          <w:sz w:val="24"/>
+          <w:szCs w:val="24"/>
+        </w:rPr>
+      </w:pPr>
+      <w:r>
+        <w:rPr>
+          <w:rFonts w:ascii="Arial" w:hAnsi="Arial" w:cs="Arial"/>
+          <w:sz w:val="24"/>
+          <w:szCs w:val="24"/>
+        </w:rPr>
+        <w:t xml:space="preserve">Passo 12 – </w:t>
+      </w:r>
+    </w:p>
+    <w:p>
+      <w:pPr>
+        <w:spacing w:line="240" w:lineRule="auto"/>
+        <w:jc w:val="both"/>
+        <w:rPr>
+          <w:rFonts w:ascii="Arial" w:hAnsi="Arial" w:cs="Arial"/>
+          <w:sz w:val="24"/>
+          <w:szCs w:val="24"/>
+        </w:rPr>
+      </w:pPr>
+      <w:r>
+        <w:rPr>
+          <w:rFonts w:ascii="Arial" w:hAnsi="Arial" w:cs="Arial"/>
+          <w:sz w:val="24"/>
+          <w:szCs w:val="24"/>
+        </w:rPr>
+        <w:t xml:space="preserve">Passo 13 – </w:t>
+      </w:r>
+    </w:p>
+    <w:p>
+      <w:pPr>
+        <w:spacing w:line="240" w:lineRule="auto"/>
+        <w:jc w:val="both"/>
+        <w:rPr>
+          <w:rFonts w:ascii="Arial" w:hAnsi="Arial" w:cs="Arial"/>
+          <w:sz w:val="24"/>
+          <w:szCs w:val="24"/>
+        </w:rPr>
+      </w:pPr>
+    </w:p>
+    <w:p>
+      <w:pPr>
+        <w:spacing w:line="240" w:lineRule="auto"/>
+        <w:jc w:val="both"/>
+        <w:rPr>
+          <w:rFonts w:ascii="Arial" w:hAnsi="Arial" w:cs="Arial"/>
+          <w:sz w:val="24"/>
+          <w:szCs w:val="24"/>
+        </w:rPr>
+      </w:pPr>
     </w:p>
     <w:sectPr>
       <w:pgSz w:w="11906" w:h="16838"/>

</xml_diff>

<commit_message>
Adiconada explicação sobre Planning
</commit_message>
<xml_diff>
--- a/Projeto - Easy Closet/ARTIGO1_GestaoAgilDeProjetos.docx
+++ b/Projeto - Easy Closet/ARTIGO1_GestaoAgilDeProjetos.docx
@@ -974,7 +974,7 @@
           <w:sz w:val="24"/>
           <w:szCs w:val="24"/>
         </w:rPr>
-        <w:t>Filtrar Épicos, Histórias e Tarefas desnecessárias (o essencialista);</w:t>
+        <w:t>Filtrar Épicos, Histórias e Tarefas (o essencialista);</w:t>
       </w:r>
     </w:p>
     <w:p>
@@ -3110,10 +3110,28 @@
       <w:r>
         <w:rPr>
           <w:rFonts w:ascii="Arial" w:hAnsi="Arial" w:cs="Arial"/>
-          <w:sz w:val="24"/>
-          <w:szCs w:val="24"/>
-        </w:rPr>
-        <w:t xml:space="preserve">Passo 6 – </w:t>
+          <w:b/>
+          <w:bCs/>
+          <w:sz w:val="24"/>
+          <w:szCs w:val="24"/>
+        </w:rPr>
+        <w:t>Passo 6</w:t>
+      </w:r>
+      <w:r>
+        <w:rPr>
+          <w:rFonts w:ascii="Arial" w:hAnsi="Arial" w:cs="Arial"/>
+          <w:sz w:val="24"/>
+          <w:szCs w:val="24"/>
+        </w:rPr>
+        <w:t xml:space="preserve"> – </w:t>
+      </w:r>
+      <w:r>
+        <w:rPr>
+          <w:rFonts w:ascii="Arial" w:hAnsi="Arial" w:cs="Arial"/>
+          <w:sz w:val="24"/>
+          <w:szCs w:val="24"/>
+        </w:rPr>
+        <w:t xml:space="preserve">O Planning serve para planejar uma visão geral e pouco detalhada de como será a construção do projeto etapa-após-etapa até sua conclusão. É um planejamento de baixa granularidade para dar uma noção do que será realizado, em qual prazo previsto e em qual sequência. E nunca deve ser feito de forma detalhada e nem visto como algo inflexível. É sempre bom evitar alterações, mas podem ser feitas se necessário. </w:t>
       </w:r>
     </w:p>
     <w:p>

</xml_diff>

<commit_message>
Cronograma de Releases - explicação.
</commit_message>
<xml_diff>
--- a/Projeto - Easy Closet/ARTIGO1_GestaoAgilDeProjetos.docx
+++ b/Projeto - Easy Closet/ARTIGO1_GestaoAgilDeProjetos.docx
@@ -1943,15 +1943,7 @@
           <w:sz w:val="24"/>
           <w:szCs w:val="24"/>
         </w:rPr>
-        <w:t>Retrospectiva</w:t>
-      </w:r>
-      <w:r>
-        <w:rPr>
-          <w:rFonts w:ascii="Arial" w:hAnsi="Arial" w:cs="Arial"/>
-          <w:sz w:val="24"/>
-          <w:szCs w:val="24"/>
-        </w:rPr>
-        <w:t xml:space="preserve"> – final do projeto</w:t>
+        <w:t>Retrospectiva – final do projeto</w:t>
       </w:r>
       <w:r>
         <w:rPr>
@@ -3147,10 +3139,36 @@
       <w:r>
         <w:rPr>
           <w:rFonts w:ascii="Arial" w:hAnsi="Arial" w:cs="Arial"/>
-          <w:sz w:val="24"/>
-          <w:szCs w:val="24"/>
-        </w:rPr>
-        <w:t xml:space="preserve">Passo 7 – </w:t>
+          <w:b/>
+          <w:bCs/>
+          <w:sz w:val="24"/>
+          <w:szCs w:val="24"/>
+        </w:rPr>
+        <w:t>Passo 7</w:t>
+      </w:r>
+      <w:r>
+        <w:rPr>
+          <w:rFonts w:ascii="Arial" w:hAnsi="Arial" w:cs="Arial"/>
+          <w:sz w:val="24"/>
+          <w:szCs w:val="24"/>
+        </w:rPr>
+        <w:t xml:space="preserve"> – </w:t>
+      </w:r>
+      <w:r>
+        <w:rPr>
+          <w:rFonts w:ascii="Arial" w:hAnsi="Arial" w:cs="Arial"/>
+          <w:sz w:val="24"/>
+          <w:szCs w:val="24"/>
+        </w:rPr>
+        <w:t xml:space="preserve">O release é a versão do software em desenvolvimento. Uma versão pronta para ser lançada para usufruto do cliente. E o cronograma é uma lista de marcos ou entregas feitas durante a construção desse projeto. </w:t>
+      </w:r>
+      <w:r>
+        <w:rPr>
+          <w:rFonts w:ascii="Arial" w:hAnsi="Arial" w:cs="Arial"/>
+          <w:sz w:val="24"/>
+          <w:szCs w:val="24"/>
+        </w:rPr>
+        <w:t>Portanto, o cronograma de releases seria o calendário de lançamentos de versões do sistema em desenvolvimento. Versões parciais lançadas periodicamente até a versão definitiva.</w:t>
       </w:r>
     </w:p>
     <w:p>

</xml_diff>

<commit_message>
Scrum Board - explicação.
</commit_message>
<xml_diff>
--- a/Projeto - Easy Closet/ARTIGO1_GestaoAgilDeProjetos.docx
+++ b/Projeto - Easy Closet/ARTIGO1_GestaoAgilDeProjetos.docx
@@ -3184,10 +3184,166 @@
       <w:r>
         <w:rPr>
           <w:rFonts w:ascii="Arial" w:hAnsi="Arial" w:cs="Arial"/>
-          <w:sz w:val="24"/>
-          <w:szCs w:val="24"/>
-        </w:rPr>
-        <w:t xml:space="preserve">Passo 8 – </w:t>
+          <w:b/>
+          <w:bCs/>
+          <w:sz w:val="24"/>
+          <w:szCs w:val="24"/>
+        </w:rPr>
+        <w:t>Passo 8</w:t>
+      </w:r>
+      <w:r>
+        <w:rPr>
+          <w:rFonts w:ascii="Arial" w:hAnsi="Arial" w:cs="Arial"/>
+          <w:sz w:val="24"/>
+          <w:szCs w:val="24"/>
+        </w:rPr>
+        <w:t xml:space="preserve"> – </w:t>
+      </w:r>
+      <w:r>
+        <w:rPr>
+          <w:rFonts w:ascii="Arial" w:hAnsi="Arial" w:cs="Arial"/>
+          <w:sz w:val="24"/>
+          <w:szCs w:val="24"/>
+        </w:rPr>
+        <w:t xml:space="preserve">O Scrum Board é considerado um artefato da Metodologia </w:t>
+      </w:r>
+      <w:proofErr w:type="spellStart"/>
+      <w:r>
+        <w:rPr>
+          <w:rFonts w:ascii="Arial" w:hAnsi="Arial" w:cs="Arial"/>
+          <w:sz w:val="24"/>
+          <w:szCs w:val="24"/>
+        </w:rPr>
+        <w:t>Ágile</w:t>
+      </w:r>
+      <w:proofErr w:type="spellEnd"/>
+      <w:r>
+        <w:rPr>
+          <w:rFonts w:ascii="Arial" w:hAnsi="Arial" w:cs="Arial"/>
+          <w:sz w:val="24"/>
+          <w:szCs w:val="24"/>
+        </w:rPr>
+        <w:t xml:space="preserve">. É uma técnica visual e transparente de gerenciar a lista de histórias e tarefas da Sprint. </w:t>
+      </w:r>
+      <w:r>
+        <w:rPr>
+          <w:rFonts w:ascii="Arial" w:hAnsi="Arial" w:cs="Arial"/>
+          <w:sz w:val="24"/>
+          <w:szCs w:val="24"/>
+        </w:rPr>
+        <w:t xml:space="preserve">Pode ser um quadro físico disponível na sala dos desenvolvedores ou um quadro virtual. </w:t>
+      </w:r>
+      <w:r>
+        <w:rPr>
+          <w:rFonts w:ascii="Arial" w:hAnsi="Arial" w:cs="Arial"/>
+          <w:sz w:val="24"/>
+          <w:szCs w:val="24"/>
+        </w:rPr>
+        <w:t>Ele costuma ser formado por três colunas</w:t>
+      </w:r>
+      <w:r>
+        <w:rPr>
+          <w:rFonts w:ascii="Arial" w:hAnsi="Arial" w:cs="Arial"/>
+          <w:sz w:val="24"/>
+          <w:szCs w:val="24"/>
+        </w:rPr>
+        <w:t xml:space="preserve">, chamadas de “a </w:t>
+      </w:r>
+      <w:r>
+        <w:rPr>
+          <w:rFonts w:ascii="Arial" w:hAnsi="Arial" w:cs="Arial"/>
+          <w:sz w:val="24"/>
+          <w:szCs w:val="24"/>
+        </w:rPr>
+        <w:t>fazer</w:t>
+      </w:r>
+      <w:r>
+        <w:rPr>
+          <w:rFonts w:ascii="Arial" w:hAnsi="Arial" w:cs="Arial"/>
+          <w:sz w:val="24"/>
+          <w:szCs w:val="24"/>
+        </w:rPr>
+        <w:t>”</w:t>
+      </w:r>
+      <w:r>
+        <w:rPr>
+          <w:rFonts w:ascii="Arial" w:hAnsi="Arial" w:cs="Arial"/>
+          <w:sz w:val="24"/>
+          <w:szCs w:val="24"/>
+        </w:rPr>
+        <w:t xml:space="preserve">, </w:t>
+      </w:r>
+      <w:r>
+        <w:rPr>
+          <w:rFonts w:ascii="Arial" w:hAnsi="Arial" w:cs="Arial"/>
+          <w:sz w:val="24"/>
+          <w:szCs w:val="24"/>
+        </w:rPr>
+        <w:t>“</w:t>
+      </w:r>
+      <w:r>
+        <w:rPr>
+          <w:rFonts w:ascii="Arial" w:hAnsi="Arial" w:cs="Arial"/>
+          <w:sz w:val="24"/>
+          <w:szCs w:val="24"/>
+        </w:rPr>
+        <w:t>fazendo</w:t>
+      </w:r>
+      <w:r>
+        <w:rPr>
+          <w:rFonts w:ascii="Arial" w:hAnsi="Arial" w:cs="Arial"/>
+          <w:sz w:val="24"/>
+          <w:szCs w:val="24"/>
+        </w:rPr>
+        <w:t>”</w:t>
+      </w:r>
+      <w:r>
+        <w:rPr>
+          <w:rFonts w:ascii="Arial" w:hAnsi="Arial" w:cs="Arial"/>
+          <w:sz w:val="24"/>
+          <w:szCs w:val="24"/>
+        </w:rPr>
+        <w:t xml:space="preserve"> e </w:t>
+      </w:r>
+      <w:r>
+        <w:rPr>
+          <w:rFonts w:ascii="Arial" w:hAnsi="Arial" w:cs="Arial"/>
+          <w:sz w:val="24"/>
+          <w:szCs w:val="24"/>
+        </w:rPr>
+        <w:t>“</w:t>
+      </w:r>
+      <w:r>
+        <w:rPr>
+          <w:rFonts w:ascii="Arial" w:hAnsi="Arial" w:cs="Arial"/>
+          <w:sz w:val="24"/>
+          <w:szCs w:val="24"/>
+        </w:rPr>
+        <w:t>feito</w:t>
+      </w:r>
+      <w:r>
+        <w:rPr>
+          <w:rFonts w:ascii="Arial" w:hAnsi="Arial" w:cs="Arial"/>
+          <w:sz w:val="24"/>
+          <w:szCs w:val="24"/>
+        </w:rPr>
+        <w:t>”</w:t>
+      </w:r>
+      <w:r>
+        <w:rPr>
+          <w:rFonts w:ascii="Arial" w:hAnsi="Arial" w:cs="Arial"/>
+          <w:sz w:val="24"/>
+          <w:szCs w:val="24"/>
+        </w:rPr>
+        <w:t xml:space="preserve">, mas </w:t>
+      </w:r>
+      <w:r>
+        <w:rPr>
+          <w:rFonts w:ascii="Arial" w:hAnsi="Arial" w:cs="Arial"/>
+          <w:sz w:val="24"/>
+          <w:szCs w:val="24"/>
+        </w:rPr>
+        <w:t xml:space="preserve">pode e deve ter mais colunas, conforme avança o nível de maturidade do time no uso da ferramenta. </w:t>
       </w:r>
     </w:p>
     <w:p>

</xml_diff>

<commit_message>
Hierarquia de Maslow - explicação.
</commit_message>
<xml_diff>
--- a/Projeto - Easy Closet/ARTIGO1_GestaoAgilDeProjetos.docx
+++ b/Projeto - Easy Closet/ARTIGO1_GestaoAgilDeProjetos.docx
@@ -3359,10 +3359,68 @@
       <w:r>
         <w:rPr>
           <w:rFonts w:ascii="Arial" w:hAnsi="Arial" w:cs="Arial"/>
-          <w:sz w:val="24"/>
-          <w:szCs w:val="24"/>
-        </w:rPr>
-        <w:t xml:space="preserve">Passo 9 – </w:t>
+          <w:b/>
+          <w:bCs/>
+          <w:sz w:val="24"/>
+          <w:szCs w:val="24"/>
+        </w:rPr>
+        <w:t>Passo 9</w:t>
+      </w:r>
+      <w:r>
+        <w:rPr>
+          <w:rFonts w:ascii="Arial" w:hAnsi="Arial" w:cs="Arial"/>
+          <w:sz w:val="24"/>
+          <w:szCs w:val="24"/>
+        </w:rPr>
+        <w:t xml:space="preserve"> – </w:t>
+      </w:r>
+      <w:r>
+        <w:rPr>
+          <w:rFonts w:ascii="Arial" w:hAnsi="Arial" w:cs="Arial"/>
+          <w:sz w:val="24"/>
+          <w:szCs w:val="24"/>
+        </w:rPr>
+        <w:t xml:space="preserve">Abraham Maslow criou teoria chamada “Hierarquia das necessidades de Maslow”, lançada num artigo intitulado “A teoria da motivação humana”, em 1943, e, adaptada ao desenvolvimento de software, pode ser materializada como um quadro composto por políticas para o funcionamento da equipe. </w:t>
+      </w:r>
+      <w:r>
+        <w:rPr>
+          <w:rFonts w:ascii="Arial" w:hAnsi="Arial" w:cs="Arial"/>
+          <w:sz w:val="24"/>
+          <w:szCs w:val="24"/>
+        </w:rPr>
+        <w:t>T</w:t>
+      </w:r>
+      <w:r>
+        <w:rPr>
+          <w:rFonts w:ascii="Arial" w:hAnsi="Arial" w:cs="Arial"/>
+          <w:sz w:val="24"/>
+          <w:szCs w:val="24"/>
+        </w:rPr>
+        <w:t>eria duas colunas</w:t>
+      </w:r>
+      <w:r>
+        <w:rPr>
+          <w:rFonts w:ascii="Arial" w:hAnsi="Arial" w:cs="Arial"/>
+          <w:sz w:val="24"/>
+          <w:szCs w:val="24"/>
+        </w:rPr>
+        <w:t>, chamadas</w:t>
+      </w:r>
+      <w:r>
+        <w:rPr>
+          <w:rFonts w:ascii="Arial" w:hAnsi="Arial" w:cs="Arial"/>
+          <w:sz w:val="24"/>
+          <w:szCs w:val="24"/>
+        </w:rPr>
+        <w:t xml:space="preserve">: o que queremos; o que não queremos, onde </w:t>
+      </w:r>
+      <w:r>
+        <w:rPr>
+          <w:rFonts w:ascii="Arial" w:hAnsi="Arial" w:cs="Arial"/>
+          <w:sz w:val="24"/>
+          <w:szCs w:val="24"/>
+        </w:rPr>
+        <w:t xml:space="preserve">estariam disponibilizadas as regras de convivência do time. </w:t>
       </w:r>
     </w:p>
     <w:p>

</xml_diff>

<commit_message>
Sprint Planning - explicação.
</commit_message>
<xml_diff>
--- a/Projeto - Easy Closet/ARTIGO1_GestaoAgilDeProjetos.docx
+++ b/Projeto - Easy Closet/ARTIGO1_GestaoAgilDeProjetos.docx
@@ -3436,10 +3436,222 @@
       <w:r>
         <w:rPr>
           <w:rFonts w:ascii="Arial" w:hAnsi="Arial" w:cs="Arial"/>
-          <w:sz w:val="24"/>
-          <w:szCs w:val="24"/>
-        </w:rPr>
-        <w:t xml:space="preserve">Passo 10 – </w:t>
+          <w:b/>
+          <w:bCs/>
+          <w:sz w:val="24"/>
+          <w:szCs w:val="24"/>
+        </w:rPr>
+        <w:t>Passo 10</w:t>
+      </w:r>
+      <w:r>
+        <w:rPr>
+          <w:rFonts w:ascii="Arial" w:hAnsi="Arial" w:cs="Arial"/>
+          <w:sz w:val="24"/>
+          <w:szCs w:val="24"/>
+        </w:rPr>
+        <w:t xml:space="preserve"> – </w:t>
+      </w:r>
+      <w:r>
+        <w:rPr>
+          <w:rFonts w:ascii="Arial" w:hAnsi="Arial" w:cs="Arial"/>
+          <w:sz w:val="24"/>
+          <w:szCs w:val="24"/>
+        </w:rPr>
+        <w:t xml:space="preserve">A </w:t>
+      </w:r>
+      <w:r>
+        <w:rPr>
+          <w:rFonts w:ascii="Arial" w:hAnsi="Arial" w:cs="Arial"/>
+          <w:sz w:val="24"/>
+          <w:szCs w:val="24"/>
+        </w:rPr>
+        <w:t xml:space="preserve">cerimônia </w:t>
+      </w:r>
+      <w:r>
+        <w:rPr>
+          <w:rFonts w:ascii="Arial" w:hAnsi="Arial" w:cs="Arial"/>
+          <w:sz w:val="24"/>
+          <w:szCs w:val="24"/>
+        </w:rPr>
+        <w:t xml:space="preserve">Sprint Planning </w:t>
+      </w:r>
+      <w:r>
+        <w:rPr>
+          <w:rFonts w:ascii="Arial" w:hAnsi="Arial" w:cs="Arial"/>
+          <w:sz w:val="24"/>
+          <w:szCs w:val="24"/>
+        </w:rPr>
+        <w:t xml:space="preserve">define quais itens do </w:t>
+      </w:r>
+      <w:proofErr w:type="spellStart"/>
+      <w:r>
+        <w:rPr>
+          <w:rFonts w:ascii="Arial" w:hAnsi="Arial" w:cs="Arial"/>
+          <w:sz w:val="24"/>
+          <w:szCs w:val="24"/>
+        </w:rPr>
+        <w:t>Product</w:t>
+      </w:r>
+      <w:proofErr w:type="spellEnd"/>
+      <w:r>
+        <w:rPr>
+          <w:rFonts w:ascii="Arial" w:hAnsi="Arial" w:cs="Arial"/>
+          <w:sz w:val="24"/>
+          <w:szCs w:val="24"/>
+        </w:rPr>
+        <w:t xml:space="preserve"> Backlog serão construídos no próximo ciclo de desenvolvimento. </w:t>
+      </w:r>
+      <w:r>
+        <w:rPr>
+          <w:rFonts w:ascii="Arial" w:hAnsi="Arial" w:cs="Arial"/>
+          <w:sz w:val="24"/>
+          <w:szCs w:val="24"/>
+        </w:rPr>
+        <w:t xml:space="preserve">A Sprint Planning é </w:t>
+      </w:r>
+      <w:r>
+        <w:rPr>
+          <w:rFonts w:ascii="Arial" w:hAnsi="Arial" w:cs="Arial"/>
+          <w:sz w:val="24"/>
+          <w:szCs w:val="24"/>
+        </w:rPr>
+        <w:t>o planejamento d</w:t>
+      </w:r>
+      <w:r>
+        <w:rPr>
+          <w:rFonts w:ascii="Arial" w:hAnsi="Arial" w:cs="Arial"/>
+          <w:sz w:val="24"/>
+          <w:szCs w:val="24"/>
+        </w:rPr>
+        <w:t>as</w:t>
+      </w:r>
+      <w:r>
+        <w:rPr>
+          <w:rFonts w:ascii="Arial" w:hAnsi="Arial" w:cs="Arial"/>
+          <w:sz w:val="24"/>
+          <w:szCs w:val="24"/>
+        </w:rPr>
+        <w:t xml:space="preserve"> atividades a serem realizadas pelo</w:t>
+      </w:r>
+      <w:r>
+        <w:rPr>
+          <w:rFonts w:ascii="Arial" w:hAnsi="Arial" w:cs="Arial"/>
+          <w:sz w:val="24"/>
+          <w:szCs w:val="24"/>
+        </w:rPr>
+        <w:t xml:space="preserve">s </w:t>
+      </w:r>
+      <w:proofErr w:type="spellStart"/>
+      <w:r>
+        <w:rPr>
+          <w:rFonts w:ascii="Arial" w:hAnsi="Arial" w:cs="Arial"/>
+          <w:sz w:val="24"/>
+          <w:szCs w:val="24"/>
+        </w:rPr>
+        <w:t>Devs</w:t>
+      </w:r>
+      <w:proofErr w:type="spellEnd"/>
+      <w:r>
+        <w:rPr>
+          <w:rFonts w:ascii="Arial" w:hAnsi="Arial" w:cs="Arial"/>
+          <w:sz w:val="24"/>
+          <w:szCs w:val="24"/>
+        </w:rPr>
+        <w:t xml:space="preserve"> dentro do </w:t>
+      </w:r>
+      <w:proofErr w:type="spellStart"/>
+      <w:r>
+        <w:rPr>
+          <w:rFonts w:ascii="Arial" w:hAnsi="Arial" w:cs="Arial"/>
+          <w:sz w:val="24"/>
+          <w:szCs w:val="24"/>
+        </w:rPr>
+        <w:t>timebox</w:t>
+      </w:r>
+      <w:proofErr w:type="spellEnd"/>
+      <w:r>
+        <w:rPr>
+          <w:rFonts w:ascii="Arial" w:hAnsi="Arial" w:cs="Arial"/>
+          <w:sz w:val="24"/>
+          <w:szCs w:val="24"/>
+        </w:rPr>
+        <w:t xml:space="preserve"> da Sprint</w:t>
+      </w:r>
+      <w:r>
+        <w:rPr>
+          <w:rFonts w:ascii="Arial" w:hAnsi="Arial" w:cs="Arial"/>
+          <w:sz w:val="24"/>
+          <w:szCs w:val="24"/>
+        </w:rPr>
+        <w:t xml:space="preserve">. </w:t>
+      </w:r>
+      <w:r>
+        <w:rPr>
+          <w:rFonts w:ascii="Arial" w:hAnsi="Arial" w:cs="Arial"/>
+          <w:sz w:val="24"/>
+          <w:szCs w:val="24"/>
+        </w:rPr>
+        <w:t xml:space="preserve">Os </w:t>
+      </w:r>
+      <w:proofErr w:type="spellStart"/>
+      <w:r>
+        <w:rPr>
+          <w:rFonts w:ascii="Arial" w:hAnsi="Arial" w:cs="Arial"/>
+          <w:sz w:val="24"/>
+          <w:szCs w:val="24"/>
+        </w:rPr>
+        <w:t>Devs</w:t>
+      </w:r>
+      <w:proofErr w:type="spellEnd"/>
+      <w:r>
+        <w:rPr>
+          <w:rFonts w:ascii="Arial" w:hAnsi="Arial" w:cs="Arial"/>
+          <w:sz w:val="24"/>
+          <w:szCs w:val="24"/>
+        </w:rPr>
+        <w:t xml:space="preserve"> pegam os itens do </w:t>
+      </w:r>
+      <w:proofErr w:type="spellStart"/>
+      <w:r>
+        <w:rPr>
+          <w:rFonts w:ascii="Arial" w:hAnsi="Arial" w:cs="Arial"/>
+          <w:sz w:val="24"/>
+          <w:szCs w:val="24"/>
+        </w:rPr>
+        <w:t>Product</w:t>
+      </w:r>
+      <w:proofErr w:type="spellEnd"/>
+      <w:r>
+        <w:rPr>
+          <w:rFonts w:ascii="Arial" w:hAnsi="Arial" w:cs="Arial"/>
+          <w:sz w:val="24"/>
+          <w:szCs w:val="24"/>
+        </w:rPr>
+        <w:t xml:space="preserve"> Backlog, podem decompô-los ainda mais, e, fundamentados nesses itens, criam os incrementos necessários. </w:t>
+      </w:r>
+      <w:r>
+        <w:rPr>
+          <w:rFonts w:ascii="Arial" w:hAnsi="Arial" w:cs="Arial"/>
+          <w:sz w:val="24"/>
+          <w:szCs w:val="24"/>
+        </w:rPr>
+        <w:t>N</w:t>
+      </w:r>
+      <w:r>
+        <w:rPr>
+          <w:rFonts w:ascii="Arial" w:hAnsi="Arial" w:cs="Arial"/>
+          <w:sz w:val="24"/>
+          <w:szCs w:val="24"/>
+        </w:rPr>
+        <w:t xml:space="preserve">essa cerimônia </w:t>
+      </w:r>
+      <w:r>
+        <w:rPr>
+          <w:rFonts w:ascii="Arial" w:hAnsi="Arial" w:cs="Arial"/>
+          <w:sz w:val="24"/>
+          <w:szCs w:val="24"/>
+        </w:rPr>
+        <w:t xml:space="preserve">também são definidos objetivo e como o trabalho será feito. </w:t>
       </w:r>
     </w:p>
     <w:p>

</xml_diff>

<commit_message>
Artigo 1 - concluído provisoriamente.
</commit_message>
<xml_diff>
--- a/Projeto - Easy Closet/ARTIGO1_GestaoAgilDeProjetos.docx
+++ b/Projeto - Easy Closet/ARTIGO1_GestaoAgilDeProjetos.docx
@@ -66,18 +66,6 @@
     <w:p>
       <w:pPr>
         <w:spacing w:line="240" w:lineRule="auto"/>
-        <w:jc w:val="both"/>
-        <w:rPr>
-          <w:rFonts w:ascii="Arial" w:hAnsi="Arial" w:cs="Arial"/>
-          <w:sz w:val="24"/>
-          <w:szCs w:val="24"/>
-        </w:rPr>
-      </w:pPr>
-    </w:p>
-    <w:p>
-      <w:pPr>
-        <w:spacing w:line="240" w:lineRule="auto"/>
-        <w:jc w:val="center"/>
         <w:rPr>
           <w:rFonts w:ascii="Arial" w:hAnsi="Arial" w:cs="Arial"/>
           <w:b/>
@@ -86,7 +74,11 @@
           <w:szCs w:val="24"/>
         </w:rPr>
       </w:pPr>
-      <w:r>
+    </w:p>
+    <w:p>
+      <w:pPr>
+        <w:spacing w:line="240" w:lineRule="auto"/>
+        <w:jc w:val="center"/>
         <w:rPr>
           <w:rFonts w:ascii="Arial" w:hAnsi="Arial" w:cs="Arial"/>
           <w:b/>
@@ -94,8 +86,7 @@
           <w:sz w:val="24"/>
           <w:szCs w:val="24"/>
         </w:rPr>
-        <w:t xml:space="preserve">Metodologia </w:t>
-      </w:r>
+      </w:pPr>
       <w:r>
         <w:rPr>
           <w:rFonts w:ascii="Arial" w:hAnsi="Arial" w:cs="Arial"/>
@@ -104,7 +95,7 @@
           <w:sz w:val="24"/>
           <w:szCs w:val="24"/>
         </w:rPr>
-        <w:t xml:space="preserve">personalizada </w:t>
+        <w:t>Colcha de retalhos</w:t>
       </w:r>
       <w:r>
         <w:rPr>
@@ -114,7 +105,7 @@
           <w:sz w:val="24"/>
           <w:szCs w:val="24"/>
         </w:rPr>
-        <w:t>para fabricar</w:t>
+        <w:t xml:space="preserve"> metodológica</w:t>
       </w:r>
       <w:r>
         <w:rPr>
@@ -124,8 +115,46 @@
           <w:sz w:val="24"/>
           <w:szCs w:val="24"/>
         </w:rPr>
-        <w:t xml:space="preserve"> </w:t>
-      </w:r>
+        <w:t xml:space="preserve"> para fabricar softwares</w:t>
+      </w:r>
+    </w:p>
+    <w:p>
+      <w:pPr>
+        <w:spacing w:line="240" w:lineRule="auto"/>
+        <w:jc w:val="center"/>
+        <w:rPr>
+          <w:rFonts w:ascii="Arial" w:hAnsi="Arial" w:cs="Arial"/>
+          <w:sz w:val="24"/>
+          <w:szCs w:val="24"/>
+        </w:rPr>
+      </w:pPr>
+      <w:r>
+        <w:rPr>
+          <w:rFonts w:ascii="Arial" w:hAnsi="Arial" w:cs="Arial"/>
+          <w:sz w:val="24"/>
+          <w:szCs w:val="24"/>
+        </w:rPr>
+        <w:t>Espaço criado para criar, recriar e desenvolver um método pessoal de fabricação de sistemas</w:t>
+      </w:r>
+      <w:r>
+        <w:rPr>
+          <w:rFonts w:ascii="Arial" w:hAnsi="Arial" w:cs="Arial"/>
+          <w:sz w:val="24"/>
+          <w:szCs w:val="24"/>
+        </w:rPr>
+        <w:t xml:space="preserve"> de computador</w:t>
+      </w:r>
+    </w:p>
+    <w:p>
+      <w:pPr>
+        <w:spacing w:line="240" w:lineRule="auto"/>
+        <w:jc w:val="both"/>
+        <w:rPr>
+          <w:rFonts w:ascii="Arial" w:hAnsi="Arial" w:cs="Arial"/>
+          <w:sz w:val="24"/>
+          <w:szCs w:val="24"/>
+        </w:rPr>
+      </w:pPr>
       <w:r>
         <w:rPr>
           <w:rFonts w:ascii="Arial" w:hAnsi="Arial" w:cs="Arial"/>
@@ -134,7 +163,7 @@
           <w:sz w:val="24"/>
           <w:szCs w:val="24"/>
         </w:rPr>
-        <w:t>meus</w:t>
+        <w:t>Escrito por</w:t>
       </w:r>
       <w:r>
         <w:rPr>
@@ -144,49 +173,7 @@
           <w:sz w:val="24"/>
           <w:szCs w:val="24"/>
         </w:rPr>
-        <w:t xml:space="preserve"> software</w:t>
-      </w:r>
-      <w:r>
-        <w:rPr>
-          <w:rFonts w:ascii="Arial" w:hAnsi="Arial" w:cs="Arial"/>
-          <w:b/>
-          <w:bCs/>
-          <w:sz w:val="24"/>
-          <w:szCs w:val="24"/>
-        </w:rPr>
-        <w:t>s</w:t>
-      </w:r>
-    </w:p>
-    <w:p>
-      <w:pPr>
-        <w:spacing w:line="240" w:lineRule="auto"/>
-        <w:jc w:val="both"/>
-        <w:rPr>
-          <w:rFonts w:ascii="Arial" w:hAnsi="Arial" w:cs="Arial"/>
-          <w:sz w:val="24"/>
-          <w:szCs w:val="24"/>
-        </w:rPr>
-      </w:pPr>
-    </w:p>
-    <w:p>
-      <w:pPr>
-        <w:spacing w:line="240" w:lineRule="auto"/>
-        <w:jc w:val="both"/>
-        <w:rPr>
-          <w:rFonts w:ascii="Arial" w:hAnsi="Arial" w:cs="Arial"/>
-          <w:sz w:val="24"/>
-          <w:szCs w:val="24"/>
-        </w:rPr>
-      </w:pPr>
-      <w:r>
-        <w:rPr>
-          <w:rFonts w:ascii="Arial" w:hAnsi="Arial" w:cs="Arial"/>
-          <w:b/>
-          <w:bCs/>
-          <w:sz w:val="24"/>
-          <w:szCs w:val="24"/>
-        </w:rPr>
-        <w:t>AUTOR:</w:t>
+        <w:t>:</w:t>
       </w:r>
       <w:r>
         <w:rPr>
@@ -272,7 +259,23 @@
           <w:sz w:val="24"/>
           <w:szCs w:val="24"/>
         </w:rPr>
-        <w:t xml:space="preserve"> meu primeiro software de portfólio profissional. E, n</w:t>
+        <w:t xml:space="preserve"> software </w:t>
+      </w:r>
+      <w:r>
+        <w:rPr>
+          <w:rFonts w:ascii="Arial" w:hAnsi="Arial" w:cs="Arial"/>
+          <w:sz w:val="24"/>
+          <w:szCs w:val="24"/>
+        </w:rPr>
+        <w:t>para meu</w:t>
+      </w:r>
+      <w:r>
+        <w:rPr>
+          <w:rFonts w:ascii="Arial" w:hAnsi="Arial" w:cs="Arial"/>
+          <w:sz w:val="24"/>
+          <w:szCs w:val="24"/>
+        </w:rPr>
+        <w:t xml:space="preserve"> portfólio profissional. E, n</w:t>
       </w:r>
       <w:r>
         <w:rPr>
@@ -364,7 +367,23 @@
           <w:sz w:val="24"/>
           <w:szCs w:val="24"/>
         </w:rPr>
-        <w:t>, entre outros</w:t>
+        <w:t xml:space="preserve">, </w:t>
+      </w:r>
+      <w:r>
+        <w:rPr>
+          <w:rFonts w:ascii="Arial" w:hAnsi="Arial" w:cs="Arial"/>
+          <w:sz w:val="24"/>
+          <w:szCs w:val="24"/>
+        </w:rPr>
+        <w:t>d</w:t>
+      </w:r>
+      <w:r>
+        <w:rPr>
+          <w:rFonts w:ascii="Arial" w:hAnsi="Arial" w:cs="Arial"/>
+          <w:sz w:val="24"/>
+          <w:szCs w:val="24"/>
+        </w:rPr>
+        <w:t>entre outros</w:t>
       </w:r>
       <w:r>
         <w:rPr>
@@ -553,7 +572,23 @@
           <w:sz w:val="24"/>
           <w:szCs w:val="24"/>
         </w:rPr>
-        <w:t xml:space="preserve"> no GitHub para iteração.</w:t>
+        <w:t xml:space="preserve"> no GitHub para iteração</w:t>
+      </w:r>
+      <w:r>
+        <w:rPr>
+          <w:rFonts w:ascii="Arial" w:hAnsi="Arial" w:cs="Arial"/>
+          <w:sz w:val="24"/>
+          <w:szCs w:val="24"/>
+        </w:rPr>
+        <w:t xml:space="preserve"> e constante evolução. Nunca serão trabalho acabado, mas sempre em produção</w:t>
+      </w:r>
+      <w:r>
+        <w:rPr>
+          <w:rFonts w:ascii="Arial" w:hAnsi="Arial" w:cs="Arial"/>
+          <w:sz w:val="24"/>
+          <w:szCs w:val="24"/>
+        </w:rPr>
+        <w:t>.</w:t>
       </w:r>
     </w:p>
     <w:p>
@@ -596,15 +631,55 @@
           <w:sz w:val="24"/>
           <w:szCs w:val="24"/>
         </w:rPr>
-        <w:t xml:space="preserve">subsequentemente, elucido cada </w:t>
-      </w:r>
-      <w:r>
-        <w:rPr>
-          <w:rFonts w:ascii="Arial" w:hAnsi="Arial" w:cs="Arial"/>
-          <w:sz w:val="24"/>
-          <w:szCs w:val="24"/>
-        </w:rPr>
-        <w:t>pequena pernada</w:t>
+        <w:t>subsequentemente, elucido</w:t>
+      </w:r>
+      <w:r>
+        <w:rPr>
+          <w:rFonts w:ascii="Arial" w:hAnsi="Arial" w:cs="Arial"/>
+          <w:sz w:val="24"/>
+          <w:szCs w:val="24"/>
+        </w:rPr>
+        <w:t xml:space="preserve"> superficialmente </w:t>
+      </w:r>
+      <w:r>
+        <w:rPr>
+          <w:rFonts w:ascii="Arial" w:hAnsi="Arial" w:cs="Arial"/>
+          <w:sz w:val="24"/>
+          <w:szCs w:val="24"/>
+        </w:rPr>
+        <w:t xml:space="preserve">cada </w:t>
+      </w:r>
+      <w:r>
+        <w:rPr>
+          <w:rFonts w:ascii="Arial" w:hAnsi="Arial" w:cs="Arial"/>
+          <w:sz w:val="24"/>
+          <w:szCs w:val="24"/>
+        </w:rPr>
+        <w:t>pequena p</w:t>
+      </w:r>
+      <w:r>
+        <w:rPr>
+          <w:rFonts w:ascii="Arial" w:hAnsi="Arial" w:cs="Arial"/>
+          <w:sz w:val="24"/>
+          <w:szCs w:val="24"/>
+        </w:rPr>
+        <w:t>a</w:t>
+      </w:r>
+      <w:r>
+        <w:rPr>
+          <w:rFonts w:ascii="Arial" w:hAnsi="Arial" w:cs="Arial"/>
+          <w:sz w:val="24"/>
+          <w:szCs w:val="24"/>
+        </w:rPr>
+        <w:t>r</w:t>
+      </w:r>
+      <w:r>
+        <w:rPr>
+          <w:rFonts w:ascii="Arial" w:hAnsi="Arial" w:cs="Arial"/>
+          <w:sz w:val="24"/>
+          <w:szCs w:val="24"/>
+        </w:rPr>
+        <w:t>te</w:t>
       </w:r>
       <w:r>
         <w:rPr>
@@ -780,7 +855,7 @@
           <w:sz w:val="24"/>
           <w:szCs w:val="24"/>
         </w:rPr>
-        <w:t xml:space="preserve"> (técnicas de </w:t>
+        <w:t xml:space="preserve"> (</w:t>
       </w:r>
       <w:r>
         <w:rPr>
@@ -1456,7 +1531,7 @@
           <w:szCs w:val="24"/>
           <w:lang w:val="en-US"/>
         </w:rPr>
-        <w:t>e definer timebox d</w:t>
+        <w:t xml:space="preserve">e definer </w:t>
       </w:r>
       <w:r>
         <w:rPr>
@@ -1465,7 +1540,7 @@
           <w:szCs w:val="24"/>
           <w:lang w:val="en-US"/>
         </w:rPr>
-        <w:t xml:space="preserve">a </w:t>
+        <w:t xml:space="preserve">timebox e </w:t>
       </w:r>
       <w:proofErr w:type="spellStart"/>
       <w:r>
@@ -1475,18 +1550,9 @@
           <w:szCs w:val="24"/>
           <w:lang w:val="en-US"/>
         </w:rPr>
-        <w:t>primeira</w:t>
+        <w:t>atividades</w:t>
       </w:r>
       <w:proofErr w:type="spellEnd"/>
-      <w:r>
-        <w:rPr>
-          <w:rFonts w:ascii="Arial" w:hAnsi="Arial" w:cs="Arial"/>
-          <w:sz w:val="24"/>
-          <w:szCs w:val="24"/>
-          <w:lang w:val="en-US"/>
-        </w:rPr>
-        <w:t xml:space="preserve"> Sprint</w:t>
-      </w:r>
       <w:r>
         <w:rPr>
           <w:rFonts w:ascii="Arial" w:hAnsi="Arial" w:cs="Arial"/>
@@ -1629,8 +1695,18 @@
           <w:rFonts w:ascii="Arial" w:hAnsi="Arial" w:cs="Arial"/>
           <w:sz w:val="24"/>
           <w:szCs w:val="24"/>
-        </w:rPr>
-        <w:t>Daily Scrum;</w:t>
+          <w:lang w:val="en-US"/>
+        </w:rPr>
+        <w:t>Sprint Planning</w:t>
+      </w:r>
+      <w:r>
+        <w:rPr>
+          <w:rFonts w:ascii="Arial" w:hAnsi="Arial" w:cs="Arial"/>
+          <w:sz w:val="24"/>
+          <w:szCs w:val="24"/>
+          <w:lang w:val="en-US"/>
+        </w:rPr>
+        <w:t>;</w:t>
       </w:r>
     </w:p>
     <w:p>
@@ -1654,15 +1730,8 @@
           <w:sz w:val="24"/>
           <w:szCs w:val="24"/>
         </w:rPr>
-        <w:t xml:space="preserve">Sprint </w:t>
-      </w:r>
-      <w:r>
-        <w:rPr>
-          <w:rFonts w:ascii="Arial" w:hAnsi="Arial" w:cs="Arial"/>
-          <w:sz w:val="24"/>
-          <w:szCs w:val="24"/>
-        </w:rPr>
-        <w:t>Review;</w:t>
+        <w:lastRenderedPageBreak/>
+        <w:t>Daily Scrum;</w:t>
       </w:r>
     </w:p>
     <w:p>
@@ -1686,6 +1755,38 @@
           <w:sz w:val="24"/>
           <w:szCs w:val="24"/>
         </w:rPr>
+        <w:t xml:space="preserve">Sprint </w:t>
+      </w:r>
+      <w:r>
+        <w:rPr>
+          <w:rFonts w:ascii="Arial" w:hAnsi="Arial" w:cs="Arial"/>
+          <w:sz w:val="24"/>
+          <w:szCs w:val="24"/>
+        </w:rPr>
+        <w:t>Review;</w:t>
+      </w:r>
+    </w:p>
+    <w:p>
+      <w:pPr>
+        <w:pStyle w:val="PargrafodaLista"/>
+        <w:numPr>
+          <w:ilvl w:val="2"/>
+          <w:numId w:val="1"/>
+        </w:numPr>
+        <w:spacing w:line="240" w:lineRule="auto"/>
+        <w:jc w:val="both"/>
+        <w:rPr>
+          <w:rFonts w:ascii="Arial" w:hAnsi="Arial" w:cs="Arial"/>
+          <w:sz w:val="24"/>
+          <w:szCs w:val="24"/>
+        </w:rPr>
+      </w:pPr>
+      <w:r>
+        <w:rPr>
+          <w:rFonts w:ascii="Arial" w:hAnsi="Arial" w:cs="Arial"/>
+          <w:sz w:val="24"/>
+          <w:szCs w:val="24"/>
+        </w:rPr>
         <w:t>Retrospectiv</w:t>
       </w:r>
       <w:r>
@@ -1750,7 +1851,6 @@
           <w:sz w:val="24"/>
           <w:szCs w:val="24"/>
         </w:rPr>
-        <w:lastRenderedPageBreak/>
         <w:t>Sprint Backlog;</w:t>
       </w:r>
     </w:p>
@@ -3019,6 +3119,7 @@
           <w:sz w:val="24"/>
           <w:szCs w:val="24"/>
         </w:rPr>
+        <w:lastRenderedPageBreak/>
         <w:t>Passo 5</w:t>
       </w:r>
       <w:r>
@@ -3069,16 +3170,7 @@
           <w:sz w:val="24"/>
           <w:szCs w:val="24"/>
         </w:rPr>
-        <w:t xml:space="preserve"> Backlog, grosso modo, é uma espécie de lista de atividades para serem realizadas e, dessa forma, conduzir um projeto à conclusão. Ele também pode ser um EAP (Estrutura Analítica de Projeto), um tipo de diagrama, capaz de mostrar Épicos, Histórias dentro de Épicos e Tarefas dentro de </w:t>
-      </w:r>
-      <w:r>
-        <w:rPr>
-          <w:rFonts w:ascii="Arial" w:hAnsi="Arial" w:cs="Arial"/>
-          <w:sz w:val="24"/>
-          <w:szCs w:val="24"/>
-        </w:rPr>
-        <w:lastRenderedPageBreak/>
-        <w:t xml:space="preserve">Histórias. Nesse formato, estruturado, ainda organizado por prioridade, </w:t>
+        <w:t xml:space="preserve"> Backlog, grosso modo, é uma espécie de lista de atividades para serem realizadas e, dessa forma, conduzir um projeto à conclusão. Ele também pode ser um EAP (Estrutura Analítica de Projeto), um tipo de diagrama, capaz de mostrar Épicos, Histórias dentro de Épicos e Tarefas dentro de Histórias. Nesse formato, estruturado, ainda organizado por prioridade, </w:t>
       </w:r>
       <w:r>
         <w:rPr>
@@ -3714,7 +3806,23 @@
           <w:sz w:val="24"/>
           <w:szCs w:val="24"/>
         </w:rPr>
-        <w:t xml:space="preserve">onde são feitos todos os trabalhos para atingir a meta do produto em desenvolvimento. É um “time box” ou período de tempo definido para fazer uma quantia X de atividades para </w:t>
+        <w:t>onde são feitos todos os trabalhos para atingir a meta do produto em desenvolvimento. É um “time box” ou período de tempo definido para fazer quantia X de atividades p</w:t>
+      </w:r>
+      <w:r>
+        <w:rPr>
+          <w:rFonts w:ascii="Arial" w:hAnsi="Arial" w:cs="Arial"/>
+          <w:sz w:val="24"/>
+          <w:szCs w:val="24"/>
+        </w:rPr>
+        <w:t>a</w:t>
+      </w:r>
+      <w:r>
+        <w:rPr>
+          <w:rFonts w:ascii="Arial" w:hAnsi="Arial" w:cs="Arial"/>
+          <w:sz w:val="24"/>
+          <w:szCs w:val="24"/>
+        </w:rPr>
+        <w:t xml:space="preserve">ra </w:t>
       </w:r>
       <w:r>
         <w:rPr>
@@ -3738,34 +3846,71 @@
           <w:sz w:val="24"/>
           <w:szCs w:val="24"/>
         </w:rPr>
-        <w:t>de</w:t>
-      </w:r>
-      <w:r>
-        <w:rPr>
-          <w:rFonts w:ascii="Arial" w:hAnsi="Arial" w:cs="Arial"/>
-          <w:sz w:val="24"/>
-          <w:szCs w:val="24"/>
-        </w:rPr>
-        <w:t xml:space="preserve"> um software. </w:t>
-      </w:r>
-    </w:p>
-    <w:p>
-      <w:pPr>
-        <w:spacing w:line="240" w:lineRule="auto"/>
-        <w:jc w:val="both"/>
-        <w:rPr>
-          <w:rFonts w:ascii="Arial" w:hAnsi="Arial" w:cs="Arial"/>
-          <w:sz w:val="24"/>
-          <w:szCs w:val="24"/>
-        </w:rPr>
-      </w:pPr>
-      <w:r>
-        <w:rPr>
-          <w:rFonts w:ascii="Arial" w:hAnsi="Arial" w:cs="Arial"/>
-          <w:sz w:val="24"/>
-          <w:szCs w:val="24"/>
-        </w:rPr>
-        <w:t xml:space="preserve">Passo 12 – </w:t>
+        <w:t>d</w:t>
+      </w:r>
+      <w:r>
+        <w:rPr>
+          <w:rFonts w:ascii="Arial" w:hAnsi="Arial" w:cs="Arial"/>
+          <w:sz w:val="24"/>
+          <w:szCs w:val="24"/>
+        </w:rPr>
+        <w:t>o</w:t>
+      </w:r>
+      <w:r>
+        <w:rPr>
+          <w:rFonts w:ascii="Arial" w:hAnsi="Arial" w:cs="Arial"/>
+          <w:sz w:val="24"/>
+          <w:szCs w:val="24"/>
+        </w:rPr>
+        <w:t xml:space="preserve"> software. </w:t>
+      </w:r>
+    </w:p>
+    <w:p>
+      <w:pPr>
+        <w:spacing w:line="240" w:lineRule="auto"/>
+        <w:jc w:val="both"/>
+        <w:rPr>
+          <w:rFonts w:ascii="Arial" w:hAnsi="Arial" w:cs="Arial"/>
+          <w:sz w:val="24"/>
+          <w:szCs w:val="24"/>
+        </w:rPr>
+      </w:pPr>
+      <w:r>
+        <w:rPr>
+          <w:rFonts w:ascii="Arial" w:hAnsi="Arial" w:cs="Arial"/>
+          <w:sz w:val="24"/>
+          <w:szCs w:val="24"/>
+        </w:rPr>
+        <w:t>Dentro das Sprints existem cerimônias e artefatos realizados dentro do time box.</w:t>
+      </w:r>
+    </w:p>
+    <w:p>
+      <w:pPr>
+        <w:spacing w:line="240" w:lineRule="auto"/>
+        <w:jc w:val="both"/>
+        <w:rPr>
+          <w:rFonts w:ascii="Arial" w:hAnsi="Arial" w:cs="Arial"/>
+          <w:sz w:val="24"/>
+          <w:szCs w:val="24"/>
+        </w:rPr>
+      </w:pPr>
+      <w:r>
+        <w:rPr>
+          <w:rFonts w:ascii="Arial" w:hAnsi="Arial" w:cs="Arial"/>
+          <w:b/>
+          <w:bCs/>
+          <w:sz w:val="24"/>
+          <w:szCs w:val="24"/>
+        </w:rPr>
+        <w:t>Passo 12</w:t>
+      </w:r>
+      <w:r>
+        <w:rPr>
+          <w:rFonts w:ascii="Arial" w:hAnsi="Arial" w:cs="Arial"/>
+          <w:sz w:val="24"/>
+          <w:szCs w:val="24"/>
+        </w:rPr>
+        <w:t xml:space="preserve"> – </w:t>
       </w:r>
       <w:r>
         <w:rPr>
@@ -3775,52 +3920,483 @@
         </w:rPr>
         <w:t xml:space="preserve">A Review </w:t>
       </w:r>
-    </w:p>
-    <w:p>
-      <w:pPr>
-        <w:spacing w:line="240" w:lineRule="auto"/>
-        <w:jc w:val="both"/>
-        <w:rPr>
-          <w:rFonts w:ascii="Arial" w:hAnsi="Arial" w:cs="Arial"/>
-          <w:sz w:val="24"/>
-          <w:szCs w:val="24"/>
-        </w:rPr>
-      </w:pPr>
-      <w:r>
-        <w:rPr>
-          <w:rFonts w:ascii="Arial" w:hAnsi="Arial" w:cs="Arial"/>
-          <w:sz w:val="24"/>
-          <w:szCs w:val="24"/>
-        </w:rPr>
-        <w:t xml:space="preserve">Passo 13 – </w:t>
-      </w:r>
-      <w:r>
-        <w:rPr>
-          <w:rFonts w:ascii="Arial" w:hAnsi="Arial" w:cs="Arial"/>
-          <w:sz w:val="24"/>
-          <w:szCs w:val="24"/>
-        </w:rPr>
-        <w:t>A Retrosp</w:t>
-      </w:r>
-      <w:r>
-        <w:rPr>
-          <w:rFonts w:ascii="Arial" w:hAnsi="Arial" w:cs="Arial"/>
-          <w:sz w:val="24"/>
-          <w:szCs w:val="24"/>
-        </w:rPr>
-        <w:t xml:space="preserve">ectiva </w:t>
-      </w:r>
-    </w:p>
-    <w:p>
-      <w:pPr>
-        <w:spacing w:line="240" w:lineRule="auto"/>
-        <w:jc w:val="both"/>
-        <w:rPr>
-          <w:rFonts w:ascii="Arial" w:hAnsi="Arial" w:cs="Arial"/>
-          <w:sz w:val="24"/>
-          <w:szCs w:val="24"/>
-        </w:rPr>
-      </w:pPr>
+      <w:r>
+        <w:rPr>
+          <w:rFonts w:ascii="Arial" w:hAnsi="Arial" w:cs="Arial"/>
+          <w:sz w:val="24"/>
+          <w:szCs w:val="24"/>
+        </w:rPr>
+        <w:t xml:space="preserve">serve para </w:t>
+      </w:r>
+      <w:r>
+        <w:rPr>
+          <w:rFonts w:ascii="Arial" w:hAnsi="Arial" w:cs="Arial"/>
+          <w:sz w:val="24"/>
+          <w:szCs w:val="24"/>
+        </w:rPr>
+        <w:t xml:space="preserve">o Scrum Team </w:t>
+      </w:r>
+      <w:r>
+        <w:rPr>
+          <w:rFonts w:ascii="Arial" w:hAnsi="Arial" w:cs="Arial"/>
+          <w:sz w:val="24"/>
+          <w:szCs w:val="24"/>
+        </w:rPr>
+        <w:t xml:space="preserve">apresentar o resultado final do projeto para as partes interessadas (cliente e stakeholders). </w:t>
+      </w:r>
+    </w:p>
+    <w:p>
+      <w:pPr>
+        <w:spacing w:line="240" w:lineRule="auto"/>
+        <w:jc w:val="both"/>
+        <w:rPr>
+          <w:rFonts w:ascii="Arial" w:hAnsi="Arial" w:cs="Arial"/>
+          <w:sz w:val="24"/>
+          <w:szCs w:val="24"/>
+        </w:rPr>
+      </w:pPr>
+      <w:r>
+        <w:rPr>
+          <w:rFonts w:ascii="Arial" w:hAnsi="Arial" w:cs="Arial"/>
+          <w:b/>
+          <w:bCs/>
+          <w:sz w:val="24"/>
+          <w:szCs w:val="24"/>
+        </w:rPr>
+        <w:lastRenderedPageBreak/>
+        <w:t>Passo 13</w:t>
+      </w:r>
+      <w:r>
+        <w:rPr>
+          <w:rFonts w:ascii="Arial" w:hAnsi="Arial" w:cs="Arial"/>
+          <w:sz w:val="24"/>
+          <w:szCs w:val="24"/>
+        </w:rPr>
+        <w:t xml:space="preserve"> – </w:t>
+      </w:r>
+      <w:r>
+        <w:rPr>
+          <w:rFonts w:ascii="Arial" w:hAnsi="Arial" w:cs="Arial"/>
+          <w:sz w:val="24"/>
+          <w:szCs w:val="24"/>
+        </w:rPr>
+        <w:t xml:space="preserve">A </w:t>
+      </w:r>
+      <w:proofErr w:type="spellStart"/>
+      <w:r>
+        <w:rPr>
+          <w:rFonts w:ascii="Arial" w:hAnsi="Arial" w:cs="Arial"/>
+          <w:sz w:val="24"/>
+          <w:szCs w:val="24"/>
+        </w:rPr>
+        <w:t>Retrosp</w:t>
+      </w:r>
+      <w:r>
+        <w:rPr>
+          <w:rFonts w:ascii="Arial" w:hAnsi="Arial" w:cs="Arial"/>
+          <w:sz w:val="24"/>
+          <w:szCs w:val="24"/>
+        </w:rPr>
+        <w:t>ectiv</w:t>
+      </w:r>
+      <w:r>
+        <w:rPr>
+          <w:rFonts w:ascii="Arial" w:hAnsi="Arial" w:cs="Arial"/>
+          <w:sz w:val="24"/>
+          <w:szCs w:val="24"/>
+        </w:rPr>
+        <w:t>e</w:t>
+      </w:r>
+      <w:proofErr w:type="spellEnd"/>
+      <w:r>
+        <w:rPr>
+          <w:rFonts w:ascii="Arial" w:hAnsi="Arial" w:cs="Arial"/>
+          <w:sz w:val="24"/>
+          <w:szCs w:val="24"/>
+        </w:rPr>
+        <w:t xml:space="preserve"> serve para inspecionar e revisar os procedimentos usados para o desenvolvimento do software. Serve para identificar maneiras de torna-los mais eficientes e, dessa forma, aumentar a qualidade do trabalho em equipe. Nessa se discute o que deu certo e o que não deu certo e, assim, ganhar conhecimento empírico sobre como fazer e como fazer melhor. </w:t>
+      </w:r>
+    </w:p>
+    <w:p>
+      <w:pPr>
+        <w:spacing w:line="240" w:lineRule="auto"/>
+        <w:jc w:val="both"/>
+        <w:rPr>
+          <w:rFonts w:ascii="Arial" w:hAnsi="Arial" w:cs="Arial"/>
+          <w:sz w:val="24"/>
+          <w:szCs w:val="24"/>
+        </w:rPr>
+      </w:pPr>
+    </w:p>
+    <w:p>
+      <w:pPr>
+        <w:spacing w:line="240" w:lineRule="auto"/>
+        <w:jc w:val="both"/>
+        <w:rPr>
+          <w:rFonts w:ascii="Arial" w:hAnsi="Arial" w:cs="Arial"/>
+          <w:b/>
+          <w:bCs/>
+          <w:sz w:val="24"/>
+          <w:szCs w:val="24"/>
+        </w:rPr>
+      </w:pPr>
+      <w:r>
+        <w:rPr>
+          <w:rFonts w:ascii="Arial" w:hAnsi="Arial" w:cs="Arial"/>
+          <w:b/>
+          <w:bCs/>
+          <w:sz w:val="24"/>
+          <w:szCs w:val="24"/>
+        </w:rPr>
+        <w:t>SOBRE O AUTOR</w:t>
+      </w:r>
+    </w:p>
+    <w:p>
+      <w:pPr>
+        <w:spacing w:line="240" w:lineRule="auto"/>
+        <w:jc w:val="both"/>
+        <w:rPr>
+          <w:rFonts w:ascii="Arial" w:hAnsi="Arial" w:cs="Arial"/>
+          <w:sz w:val="24"/>
+          <w:szCs w:val="24"/>
+        </w:rPr>
+      </w:pPr>
+      <w:r>
+        <w:rPr>
+          <w:rFonts w:ascii="Arial" w:hAnsi="Arial" w:cs="Arial"/>
+          <w:sz w:val="24"/>
+          <w:szCs w:val="24"/>
+        </w:rPr>
+        <w:t xml:space="preserve">Junior Martins possui </w:t>
+      </w:r>
+      <w:r>
+        <w:rPr>
+          <w:rFonts w:ascii="Arial" w:hAnsi="Arial" w:cs="Arial"/>
+          <w:sz w:val="24"/>
+          <w:szCs w:val="24"/>
+        </w:rPr>
+        <w:t xml:space="preserve">curso </w:t>
+      </w:r>
+      <w:r>
+        <w:rPr>
+          <w:rFonts w:ascii="Arial" w:hAnsi="Arial" w:cs="Arial"/>
+          <w:sz w:val="24"/>
+          <w:szCs w:val="24"/>
+        </w:rPr>
+        <w:t>técnico em Processamento de Dados</w:t>
+      </w:r>
+      <w:r>
+        <w:rPr>
+          <w:rFonts w:ascii="Arial" w:hAnsi="Arial" w:cs="Arial"/>
+          <w:sz w:val="24"/>
+          <w:szCs w:val="24"/>
+        </w:rPr>
+        <w:t xml:space="preserve"> (</w:t>
+      </w:r>
+      <w:proofErr w:type="spellStart"/>
+      <w:r>
+        <w:rPr>
+          <w:rFonts w:ascii="Arial" w:hAnsi="Arial" w:cs="Arial"/>
+          <w:sz w:val="24"/>
+          <w:szCs w:val="24"/>
+        </w:rPr>
+        <w:t>Urcamp</w:t>
+      </w:r>
+      <w:proofErr w:type="spellEnd"/>
+      <w:r>
+        <w:rPr>
+          <w:rFonts w:ascii="Arial" w:hAnsi="Arial" w:cs="Arial"/>
+          <w:sz w:val="24"/>
+          <w:szCs w:val="24"/>
+        </w:rPr>
+        <w:t>-RS)</w:t>
+      </w:r>
+      <w:r>
+        <w:rPr>
+          <w:rFonts w:ascii="Arial" w:hAnsi="Arial" w:cs="Arial"/>
+          <w:sz w:val="24"/>
+          <w:szCs w:val="24"/>
+        </w:rPr>
+        <w:t xml:space="preserve">, superior </w:t>
+      </w:r>
+      <w:r>
+        <w:rPr>
+          <w:rFonts w:ascii="Arial" w:hAnsi="Arial" w:cs="Arial"/>
+          <w:sz w:val="24"/>
+          <w:szCs w:val="24"/>
+        </w:rPr>
+        <w:t xml:space="preserve">bacharelado </w:t>
+      </w:r>
+      <w:r>
+        <w:rPr>
+          <w:rFonts w:ascii="Arial" w:hAnsi="Arial" w:cs="Arial"/>
+          <w:sz w:val="24"/>
+          <w:szCs w:val="24"/>
+        </w:rPr>
+        <w:t>em Comunicação Social – Jornalismo</w:t>
+      </w:r>
+      <w:r>
+        <w:rPr>
+          <w:rFonts w:ascii="Arial" w:hAnsi="Arial" w:cs="Arial"/>
+          <w:sz w:val="24"/>
+          <w:szCs w:val="24"/>
+        </w:rPr>
+        <w:t xml:space="preserve"> (</w:t>
+      </w:r>
+      <w:proofErr w:type="spellStart"/>
+      <w:r>
+        <w:rPr>
+          <w:rFonts w:ascii="Arial" w:hAnsi="Arial" w:cs="Arial"/>
+          <w:sz w:val="24"/>
+          <w:szCs w:val="24"/>
+        </w:rPr>
+        <w:t>Unic</w:t>
+      </w:r>
+      <w:proofErr w:type="spellEnd"/>
+      <w:r>
+        <w:rPr>
+          <w:rFonts w:ascii="Arial" w:hAnsi="Arial" w:cs="Arial"/>
+          <w:sz w:val="24"/>
+          <w:szCs w:val="24"/>
+        </w:rPr>
+        <w:t>-MT)</w:t>
+      </w:r>
+      <w:r>
+        <w:rPr>
+          <w:rFonts w:ascii="Arial" w:hAnsi="Arial" w:cs="Arial"/>
+          <w:sz w:val="24"/>
+          <w:szCs w:val="24"/>
+        </w:rPr>
+        <w:t xml:space="preserve">, superior </w:t>
+      </w:r>
+      <w:r>
+        <w:rPr>
+          <w:rFonts w:ascii="Arial" w:hAnsi="Arial" w:cs="Arial"/>
+          <w:sz w:val="24"/>
+          <w:szCs w:val="24"/>
+        </w:rPr>
+        <w:t xml:space="preserve">tecnólogo </w:t>
+      </w:r>
+      <w:r>
+        <w:rPr>
+          <w:rFonts w:ascii="Arial" w:hAnsi="Arial" w:cs="Arial"/>
+          <w:sz w:val="24"/>
+          <w:szCs w:val="24"/>
+        </w:rPr>
+        <w:t>em Fotografia</w:t>
+      </w:r>
+      <w:r>
+        <w:rPr>
+          <w:rFonts w:ascii="Arial" w:hAnsi="Arial" w:cs="Arial"/>
+          <w:sz w:val="24"/>
+          <w:szCs w:val="24"/>
+        </w:rPr>
+        <w:t xml:space="preserve"> (</w:t>
+      </w:r>
+      <w:proofErr w:type="spellStart"/>
+      <w:r>
+        <w:rPr>
+          <w:rFonts w:ascii="Arial" w:hAnsi="Arial" w:cs="Arial"/>
+          <w:sz w:val="24"/>
+          <w:szCs w:val="24"/>
+        </w:rPr>
+        <w:t>Unic</w:t>
+      </w:r>
+      <w:proofErr w:type="spellEnd"/>
+      <w:r>
+        <w:rPr>
+          <w:rFonts w:ascii="Arial" w:hAnsi="Arial" w:cs="Arial"/>
+          <w:sz w:val="24"/>
+          <w:szCs w:val="24"/>
+        </w:rPr>
+        <w:t>-MT)</w:t>
+      </w:r>
+      <w:r>
+        <w:rPr>
+          <w:rFonts w:ascii="Arial" w:hAnsi="Arial" w:cs="Arial"/>
+          <w:sz w:val="24"/>
+          <w:szCs w:val="24"/>
+        </w:rPr>
+        <w:t xml:space="preserve">, pós-graduação Lato Sensu (especialização) em Administração de Banco de Dados </w:t>
+      </w:r>
+      <w:r>
+        <w:rPr>
+          <w:rFonts w:ascii="Arial" w:hAnsi="Arial" w:cs="Arial"/>
+          <w:sz w:val="24"/>
+          <w:szCs w:val="24"/>
+        </w:rPr>
+        <w:t>(</w:t>
+      </w:r>
+      <w:proofErr w:type="spellStart"/>
+      <w:r>
+        <w:rPr>
+          <w:rFonts w:ascii="Arial" w:hAnsi="Arial" w:cs="Arial"/>
+          <w:sz w:val="24"/>
+          <w:szCs w:val="24"/>
+        </w:rPr>
+        <w:t>Unopar</w:t>
+      </w:r>
+      <w:proofErr w:type="spellEnd"/>
+      <w:r>
+        <w:rPr>
+          <w:rFonts w:ascii="Arial" w:hAnsi="Arial" w:cs="Arial"/>
+          <w:sz w:val="24"/>
+          <w:szCs w:val="24"/>
+        </w:rPr>
+        <w:t xml:space="preserve">) </w:t>
+      </w:r>
+      <w:r>
+        <w:rPr>
+          <w:rFonts w:ascii="Arial" w:hAnsi="Arial" w:cs="Arial"/>
+          <w:sz w:val="24"/>
+          <w:szCs w:val="24"/>
+        </w:rPr>
+        <w:t xml:space="preserve">e pós-graduação Lato Sensu (MBA – Master in Business </w:t>
+      </w:r>
+      <w:proofErr w:type="spellStart"/>
+      <w:r>
+        <w:rPr>
+          <w:rFonts w:ascii="Arial" w:hAnsi="Arial" w:cs="Arial"/>
+          <w:sz w:val="24"/>
+          <w:szCs w:val="24"/>
+        </w:rPr>
+        <w:t>Administration</w:t>
+      </w:r>
+      <w:proofErr w:type="spellEnd"/>
+      <w:r>
+        <w:rPr>
+          <w:rFonts w:ascii="Arial" w:hAnsi="Arial" w:cs="Arial"/>
+          <w:sz w:val="24"/>
+          <w:szCs w:val="24"/>
+        </w:rPr>
+        <w:t>) em Administração de Banco de Dados</w:t>
+      </w:r>
+      <w:r>
+        <w:rPr>
+          <w:rFonts w:ascii="Arial" w:hAnsi="Arial" w:cs="Arial"/>
+          <w:sz w:val="24"/>
+          <w:szCs w:val="24"/>
+        </w:rPr>
+        <w:t xml:space="preserve"> (</w:t>
+      </w:r>
+      <w:proofErr w:type="spellStart"/>
+      <w:r>
+        <w:rPr>
+          <w:rFonts w:ascii="Arial" w:hAnsi="Arial" w:cs="Arial"/>
+          <w:sz w:val="24"/>
+          <w:szCs w:val="24"/>
+        </w:rPr>
+        <w:t>Fameesp</w:t>
+      </w:r>
+      <w:proofErr w:type="spellEnd"/>
+      <w:r>
+        <w:rPr>
+          <w:rFonts w:ascii="Arial" w:hAnsi="Arial" w:cs="Arial"/>
+          <w:sz w:val="24"/>
+          <w:szCs w:val="24"/>
+        </w:rPr>
+        <w:t>)</w:t>
+      </w:r>
+      <w:r>
+        <w:rPr>
+          <w:rFonts w:ascii="Arial" w:hAnsi="Arial" w:cs="Arial"/>
+          <w:sz w:val="24"/>
+          <w:szCs w:val="24"/>
+        </w:rPr>
+        <w:t xml:space="preserve">. </w:t>
+      </w:r>
+      <w:r>
+        <w:rPr>
+          <w:rFonts w:ascii="Arial" w:hAnsi="Arial" w:cs="Arial"/>
+          <w:sz w:val="24"/>
+          <w:szCs w:val="24"/>
+        </w:rPr>
+        <w:t xml:space="preserve">Possui formações na </w:t>
+      </w:r>
+      <w:proofErr w:type="spellStart"/>
+      <w:r>
+        <w:rPr>
+          <w:rFonts w:ascii="Arial" w:hAnsi="Arial" w:cs="Arial"/>
+          <w:sz w:val="24"/>
+          <w:szCs w:val="24"/>
+        </w:rPr>
+        <w:t>Alura</w:t>
+      </w:r>
+      <w:proofErr w:type="spellEnd"/>
+      <w:r>
+        <w:rPr>
+          <w:rFonts w:ascii="Arial" w:hAnsi="Arial" w:cs="Arial"/>
+          <w:sz w:val="24"/>
+          <w:szCs w:val="24"/>
+        </w:rPr>
+        <w:t>, cursa</w:t>
+      </w:r>
+      <w:r>
+        <w:rPr>
+          <w:rFonts w:ascii="Arial" w:hAnsi="Arial" w:cs="Arial"/>
+          <w:sz w:val="24"/>
+          <w:szCs w:val="24"/>
+        </w:rPr>
+        <w:t xml:space="preserve"> pós-graduação</w:t>
+      </w:r>
+      <w:r>
+        <w:rPr>
+          <w:rFonts w:ascii="Arial" w:hAnsi="Arial" w:cs="Arial"/>
+          <w:sz w:val="24"/>
+          <w:szCs w:val="24"/>
+        </w:rPr>
+        <w:t xml:space="preserve"> Lato Sensu</w:t>
+      </w:r>
+      <w:r>
+        <w:rPr>
+          <w:rFonts w:ascii="Arial" w:hAnsi="Arial" w:cs="Arial"/>
+          <w:sz w:val="24"/>
+          <w:szCs w:val="24"/>
+        </w:rPr>
+        <w:t xml:space="preserve"> (especialização) em Tecnologia Java</w:t>
+      </w:r>
+      <w:r>
+        <w:rPr>
+          <w:rFonts w:ascii="Arial" w:hAnsi="Arial" w:cs="Arial"/>
+          <w:sz w:val="24"/>
+          <w:szCs w:val="24"/>
+        </w:rPr>
+        <w:t xml:space="preserve"> (UTFPR)</w:t>
+      </w:r>
+      <w:r>
+        <w:rPr>
+          <w:rFonts w:ascii="Arial" w:hAnsi="Arial" w:cs="Arial"/>
+          <w:sz w:val="24"/>
+          <w:szCs w:val="24"/>
+        </w:rPr>
+        <w:t xml:space="preserve">, </w:t>
+      </w:r>
+      <w:r>
+        <w:rPr>
+          <w:rFonts w:ascii="Arial" w:hAnsi="Arial" w:cs="Arial"/>
+          <w:sz w:val="24"/>
+          <w:szCs w:val="24"/>
+        </w:rPr>
+        <w:t xml:space="preserve">concluiu alguns </w:t>
+      </w:r>
+      <w:proofErr w:type="spellStart"/>
+      <w:r>
+        <w:rPr>
+          <w:rFonts w:ascii="Arial" w:hAnsi="Arial" w:cs="Arial"/>
+          <w:sz w:val="24"/>
+          <w:szCs w:val="24"/>
+        </w:rPr>
+        <w:t>bootcamps</w:t>
+      </w:r>
+      <w:proofErr w:type="spellEnd"/>
+      <w:r>
+        <w:rPr>
+          <w:rFonts w:ascii="Arial" w:hAnsi="Arial" w:cs="Arial"/>
+          <w:sz w:val="24"/>
+          <w:szCs w:val="24"/>
+        </w:rPr>
+        <w:t xml:space="preserve"> e busca ampliar seu conhecimento empírico em desenvolvimento de software. </w:t>
+      </w:r>
     </w:p>
     <w:p>
       <w:pPr>

</xml_diff>

<commit_message>
Artigo 1 - pequenos incrementos.
</commit_message>
<xml_diff>
--- a/Projeto - Easy Closet/ARTIGO1_GestaoAgilDeProjetos.docx
+++ b/Projeto - Easy Closet/ARTIGO1_GestaoAgilDeProjetos.docx
@@ -580,34 +580,50 @@
           <w:sz w:val="24"/>
           <w:szCs w:val="24"/>
         </w:rPr>
-        <w:t xml:space="preserve"> e constante evolução. Nunca serão trabalho acabado, mas sempre em produção</w:t>
-      </w:r>
-      <w:r>
-        <w:rPr>
-          <w:rFonts w:ascii="Arial" w:hAnsi="Arial" w:cs="Arial"/>
-          <w:sz w:val="24"/>
-          <w:szCs w:val="24"/>
-        </w:rPr>
-        <w:t>.</w:t>
-      </w:r>
-    </w:p>
-    <w:p>
-      <w:pPr>
-        <w:spacing w:line="240" w:lineRule="auto"/>
-        <w:jc w:val="both"/>
-        <w:rPr>
-          <w:rFonts w:ascii="Arial" w:hAnsi="Arial" w:cs="Arial"/>
-          <w:sz w:val="24"/>
-          <w:szCs w:val="24"/>
-        </w:rPr>
-      </w:pPr>
-      <w:r>
-        <w:rPr>
-          <w:rFonts w:ascii="Arial" w:hAnsi="Arial" w:cs="Arial"/>
-          <w:sz w:val="24"/>
-          <w:szCs w:val="24"/>
-        </w:rPr>
-        <w:t>Começo com a exposição dos passos que serão seguidos para a construção d</w:t>
+        <w:t xml:space="preserve"> e constante evolução. </w:t>
+      </w:r>
+      <w:r>
+        <w:rPr>
+          <w:rFonts w:ascii="Arial" w:hAnsi="Arial" w:cs="Arial"/>
+          <w:sz w:val="24"/>
+          <w:szCs w:val="24"/>
+        </w:rPr>
+        <w:t xml:space="preserve">E sempre serão trabalhos em produção e nunca acabados. </w:t>
+      </w:r>
+    </w:p>
+    <w:p>
+      <w:pPr>
+        <w:spacing w:line="240" w:lineRule="auto"/>
+        <w:jc w:val="both"/>
+        <w:rPr>
+          <w:rFonts w:ascii="Arial" w:hAnsi="Arial" w:cs="Arial"/>
+          <w:sz w:val="24"/>
+          <w:szCs w:val="24"/>
+        </w:rPr>
+      </w:pPr>
+      <w:r>
+        <w:rPr>
+          <w:rFonts w:ascii="Arial" w:hAnsi="Arial" w:cs="Arial"/>
+          <w:sz w:val="24"/>
+          <w:szCs w:val="24"/>
+        </w:rPr>
+        <w:t xml:space="preserve">Começo com a exposição dos passos que serão seguidos </w:t>
+      </w:r>
+      <w:r>
+        <w:rPr>
+          <w:rFonts w:ascii="Arial" w:hAnsi="Arial" w:cs="Arial"/>
+          <w:sz w:val="24"/>
+          <w:szCs w:val="24"/>
+        </w:rPr>
+        <w:t>para a</w:t>
+      </w:r>
+      <w:r>
+        <w:rPr>
+          <w:rFonts w:ascii="Arial" w:hAnsi="Arial" w:cs="Arial"/>
+          <w:sz w:val="24"/>
+          <w:szCs w:val="24"/>
+        </w:rPr>
+        <w:t xml:space="preserve"> construção d</w:t>
       </w:r>
       <w:r>
         <w:rPr>
@@ -631,15 +647,15 @@
           <w:sz w:val="24"/>
           <w:szCs w:val="24"/>
         </w:rPr>
-        <w:t>subsequentemente, elucido</w:t>
-      </w:r>
-      <w:r>
-        <w:rPr>
-          <w:rFonts w:ascii="Arial" w:hAnsi="Arial" w:cs="Arial"/>
-          <w:sz w:val="24"/>
-          <w:szCs w:val="24"/>
-        </w:rPr>
-        <w:t xml:space="preserve"> superficialmente </w:t>
+        <w:t xml:space="preserve">subsequentemente, </w:t>
+      </w:r>
+      <w:r>
+        <w:rPr>
+          <w:rFonts w:ascii="Arial" w:hAnsi="Arial" w:cs="Arial"/>
+          <w:sz w:val="24"/>
+          <w:szCs w:val="24"/>
+        </w:rPr>
+        <w:t xml:space="preserve">suscinta explicação sobre </w:t>
       </w:r>
       <w:r>
         <w:rPr>
@@ -655,7 +671,7 @@
           <w:sz w:val="24"/>
           <w:szCs w:val="24"/>
         </w:rPr>
-        <w:t>pequena p</w:t>
+        <w:t>p</w:t>
       </w:r>
       <w:r>
         <w:rPr>
@@ -703,7 +719,23 @@
           <w:sz w:val="24"/>
           <w:szCs w:val="24"/>
         </w:rPr>
-        <w:t>ão:</w:t>
+        <w:t>ão</w:t>
+      </w:r>
+      <w:r>
+        <w:rPr>
+          <w:rFonts w:ascii="Arial" w:hAnsi="Arial" w:cs="Arial"/>
+          <w:sz w:val="24"/>
+          <w:szCs w:val="24"/>
+        </w:rPr>
+        <w:t xml:space="preserve"> os seguintes</w:t>
+      </w:r>
+      <w:r>
+        <w:rPr>
+          <w:rFonts w:ascii="Arial" w:hAnsi="Arial" w:cs="Arial"/>
+          <w:sz w:val="24"/>
+          <w:szCs w:val="24"/>
+        </w:rPr>
+        <w:t>:</w:t>
       </w:r>
     </w:p>
     <w:p>
@@ -735,14 +767,6 @@
           <w:sz w:val="24"/>
           <w:szCs w:val="24"/>
         </w:rPr>
-        <w:t xml:space="preserve"> (O que será construído?)</w:t>
-      </w:r>
-      <w:r>
-        <w:rPr>
-          <w:rFonts w:ascii="Arial" w:hAnsi="Arial" w:cs="Arial"/>
-          <w:sz w:val="24"/>
-          <w:szCs w:val="24"/>
-        </w:rPr>
         <w:t>:</w:t>
       </w:r>
     </w:p>
@@ -993,14 +1017,6 @@
           <w:sz w:val="24"/>
           <w:szCs w:val="24"/>
         </w:rPr>
-        <w:t xml:space="preserve"> (rascunhar)</w:t>
-      </w:r>
-      <w:r>
-        <w:rPr>
-          <w:rFonts w:ascii="Arial" w:hAnsi="Arial" w:cs="Arial"/>
-          <w:sz w:val="24"/>
-          <w:szCs w:val="24"/>
-        </w:rPr>
         <w:t>;</w:t>
       </w:r>
     </w:p>
@@ -1139,14 +1155,6 @@
           <w:sz w:val="24"/>
           <w:szCs w:val="24"/>
         </w:rPr>
-        <w:t xml:space="preserve"> – montar e priorizar</w:t>
-      </w:r>
-      <w:r>
-        <w:rPr>
-          <w:rFonts w:ascii="Arial" w:hAnsi="Arial" w:cs="Arial"/>
-          <w:sz w:val="24"/>
-          <w:szCs w:val="24"/>
-        </w:rPr>
         <w:t>;</w:t>
       </w:r>
     </w:p>
@@ -1371,14 +1379,6 @@
           <w:sz w:val="24"/>
           <w:szCs w:val="24"/>
         </w:rPr>
-        <w:t xml:space="preserve"> – definir colunas e restrições</w:t>
-      </w:r>
-      <w:r>
-        <w:rPr>
-          <w:rFonts w:ascii="Arial" w:hAnsi="Arial" w:cs="Arial"/>
-          <w:sz w:val="24"/>
-          <w:szCs w:val="24"/>
-        </w:rPr>
         <w:t>;</w:t>
       </w:r>
     </w:p>
@@ -1427,7 +1427,39 @@
           <w:sz w:val="24"/>
           <w:szCs w:val="24"/>
         </w:rPr>
-        <w:t>Hierarquia de Maslow – definir políticas;</w:t>
+        <w:t xml:space="preserve">Hierarquia de Maslow </w:t>
+      </w:r>
+      <w:r>
+        <w:rPr>
+          <w:rFonts w:ascii="Arial" w:hAnsi="Arial" w:cs="Arial"/>
+          <w:sz w:val="24"/>
+          <w:szCs w:val="24"/>
+        </w:rPr>
+        <w:t>(</w:t>
+      </w:r>
+      <w:r>
+        <w:rPr>
+          <w:rFonts w:ascii="Arial" w:hAnsi="Arial" w:cs="Arial"/>
+          <w:sz w:val="24"/>
+          <w:szCs w:val="24"/>
+        </w:rPr>
+        <w:t>políticas</w:t>
+      </w:r>
+      <w:r>
+        <w:rPr>
+          <w:rFonts w:ascii="Arial" w:hAnsi="Arial" w:cs="Arial"/>
+          <w:sz w:val="24"/>
+          <w:szCs w:val="24"/>
+        </w:rPr>
+        <w:t>)</w:t>
+      </w:r>
+      <w:r>
+        <w:rPr>
+          <w:rFonts w:ascii="Arial" w:hAnsi="Arial" w:cs="Arial"/>
+          <w:sz w:val="24"/>
+          <w:szCs w:val="24"/>
+        </w:rPr>
+        <w:t>;</w:t>
       </w:r>
     </w:p>
     <w:p>
@@ -1502,64 +1534,6 @@
           <w:szCs w:val="24"/>
           <w:lang w:val="en-US"/>
         </w:rPr>
-        <w:t xml:space="preserve"> – </w:t>
-      </w:r>
-      <w:proofErr w:type="spellStart"/>
-      <w:r>
-        <w:rPr>
-          <w:rFonts w:ascii="Arial" w:hAnsi="Arial" w:cs="Arial"/>
-          <w:sz w:val="24"/>
-          <w:szCs w:val="24"/>
-          <w:lang w:val="en-US"/>
-        </w:rPr>
-        <w:t>planejar</w:t>
-      </w:r>
-      <w:proofErr w:type="spellEnd"/>
-      <w:r>
-        <w:rPr>
-          <w:rFonts w:ascii="Arial" w:hAnsi="Arial" w:cs="Arial"/>
-          <w:sz w:val="24"/>
-          <w:szCs w:val="24"/>
-          <w:lang w:val="en-US"/>
-        </w:rPr>
-        <w:t xml:space="preserve"> </w:t>
-      </w:r>
-      <w:r>
-        <w:rPr>
-          <w:rFonts w:ascii="Arial" w:hAnsi="Arial" w:cs="Arial"/>
-          <w:sz w:val="24"/>
-          <w:szCs w:val="24"/>
-          <w:lang w:val="en-US"/>
-        </w:rPr>
-        <w:t xml:space="preserve">e definer </w:t>
-      </w:r>
-      <w:r>
-        <w:rPr>
-          <w:rFonts w:ascii="Arial" w:hAnsi="Arial" w:cs="Arial"/>
-          <w:sz w:val="24"/>
-          <w:szCs w:val="24"/>
-          <w:lang w:val="en-US"/>
-        </w:rPr>
-        <w:t xml:space="preserve">timebox e </w:t>
-      </w:r>
-      <w:proofErr w:type="spellStart"/>
-      <w:r>
-        <w:rPr>
-          <w:rFonts w:ascii="Arial" w:hAnsi="Arial" w:cs="Arial"/>
-          <w:sz w:val="24"/>
-          <w:szCs w:val="24"/>
-          <w:lang w:val="en-US"/>
-        </w:rPr>
-        <w:t>atividades</w:t>
-      </w:r>
-      <w:proofErr w:type="spellEnd"/>
-      <w:r>
-        <w:rPr>
-          <w:rFonts w:ascii="Arial" w:hAnsi="Arial" w:cs="Arial"/>
-          <w:sz w:val="24"/>
-          <w:szCs w:val="24"/>
-          <w:lang w:val="en-US"/>
-        </w:rPr>
         <w:t>;</w:t>
       </w:r>
     </w:p>
@@ -1600,46 +1574,6 @@
           <w:sz w:val="24"/>
           <w:szCs w:val="24"/>
         </w:rPr>
-        <w:t xml:space="preserve"> </w:t>
-      </w:r>
-      <w:r>
-        <w:rPr>
-          <w:rFonts w:ascii="Arial" w:hAnsi="Arial" w:cs="Arial"/>
-          <w:sz w:val="24"/>
-          <w:szCs w:val="24"/>
-        </w:rPr>
-        <w:t>–</w:t>
-      </w:r>
-      <w:r>
-        <w:rPr>
-          <w:rFonts w:ascii="Arial" w:hAnsi="Arial" w:cs="Arial"/>
-          <w:sz w:val="24"/>
-          <w:szCs w:val="24"/>
-        </w:rPr>
-        <w:t xml:space="preserve"> </w:t>
-      </w:r>
-      <w:r>
-        <w:rPr>
-          <w:rFonts w:ascii="Arial" w:hAnsi="Arial" w:cs="Arial"/>
-          <w:sz w:val="24"/>
-          <w:szCs w:val="24"/>
-        </w:rPr>
-        <w:t>Sprint</w:t>
-      </w:r>
-      <w:r>
-        <w:rPr>
-          <w:rFonts w:ascii="Arial" w:hAnsi="Arial" w:cs="Arial"/>
-          <w:sz w:val="24"/>
-          <w:szCs w:val="24"/>
-        </w:rPr>
-        <w:t xml:space="preserve"> – iterada até a conclusão do projeto</w:t>
-      </w:r>
-      <w:r>
-        <w:rPr>
-          <w:rFonts w:ascii="Arial" w:hAnsi="Arial" w:cs="Arial"/>
-          <w:sz w:val="24"/>
-          <w:szCs w:val="24"/>
-        </w:rPr>
         <w:t>:</w:t>
       </w:r>
     </w:p>
@@ -1664,7 +1598,15 @@
           <w:sz w:val="24"/>
           <w:szCs w:val="24"/>
         </w:rPr>
-        <w:t>Cerimônias</w:t>
+        <w:t>Sprint</w:t>
+      </w:r>
+      <w:r>
+        <w:rPr>
+          <w:rFonts w:ascii="Arial" w:hAnsi="Arial" w:cs="Arial"/>
+          <w:sz w:val="24"/>
+          <w:szCs w:val="24"/>
+        </w:rPr>
+        <w:t xml:space="preserve"> – iterada até a conclusão do projeto</w:t>
       </w:r>
       <w:r>
         <w:rPr>
@@ -1695,18 +1637,16 @@
           <w:rFonts w:ascii="Arial" w:hAnsi="Arial" w:cs="Arial"/>
           <w:sz w:val="24"/>
           <w:szCs w:val="24"/>
-          <w:lang w:val="en-US"/>
-        </w:rPr>
-        <w:t>Sprint Planning</w:t>
-      </w:r>
-      <w:r>
-        <w:rPr>
-          <w:rFonts w:ascii="Arial" w:hAnsi="Arial" w:cs="Arial"/>
-          <w:sz w:val="24"/>
-          <w:szCs w:val="24"/>
-          <w:lang w:val="en-US"/>
-        </w:rPr>
-        <w:t>;</w:t>
+        </w:rPr>
+        <w:t>Cerimônias</w:t>
+      </w:r>
+      <w:r>
+        <w:rPr>
+          <w:rFonts w:ascii="Arial" w:hAnsi="Arial" w:cs="Arial"/>
+          <w:sz w:val="24"/>
+          <w:szCs w:val="24"/>
+        </w:rPr>
+        <w:t>:</w:t>
       </w:r>
     </w:p>
     <w:p>
@@ -1729,9 +1669,19 @@
           <w:rFonts w:ascii="Arial" w:hAnsi="Arial" w:cs="Arial"/>
           <w:sz w:val="24"/>
           <w:szCs w:val="24"/>
+          <w:lang w:val="en-US"/>
         </w:rPr>
         <w:lastRenderedPageBreak/>
-        <w:t>Daily Scrum;</w:t>
+        <w:t>Sprint Planning</w:t>
+      </w:r>
+      <w:r>
+        <w:rPr>
+          <w:rFonts w:ascii="Arial" w:hAnsi="Arial" w:cs="Arial"/>
+          <w:sz w:val="24"/>
+          <w:szCs w:val="24"/>
+          <w:lang w:val="en-US"/>
+        </w:rPr>
+        <w:t>;</w:t>
       </w:r>
     </w:p>
     <w:p>
@@ -1755,15 +1705,7 @@
           <w:sz w:val="24"/>
           <w:szCs w:val="24"/>
         </w:rPr>
-        <w:t xml:space="preserve">Sprint </w:t>
-      </w:r>
-      <w:r>
-        <w:rPr>
-          <w:rFonts w:ascii="Arial" w:hAnsi="Arial" w:cs="Arial"/>
-          <w:sz w:val="24"/>
-          <w:szCs w:val="24"/>
-        </w:rPr>
-        <w:t>Review;</w:t>
+        <w:t>Daily Scrum;</w:t>
       </w:r>
     </w:p>
     <w:p>
@@ -1787,6 +1729,38 @@
           <w:sz w:val="24"/>
           <w:szCs w:val="24"/>
         </w:rPr>
+        <w:t xml:space="preserve">Sprint </w:t>
+      </w:r>
+      <w:r>
+        <w:rPr>
+          <w:rFonts w:ascii="Arial" w:hAnsi="Arial" w:cs="Arial"/>
+          <w:sz w:val="24"/>
+          <w:szCs w:val="24"/>
+        </w:rPr>
+        <w:t>Review;</w:t>
+      </w:r>
+    </w:p>
+    <w:p>
+      <w:pPr>
+        <w:pStyle w:val="PargrafodaLista"/>
+        <w:numPr>
+          <w:ilvl w:val="2"/>
+          <w:numId w:val="1"/>
+        </w:numPr>
+        <w:spacing w:line="240" w:lineRule="auto"/>
+        <w:jc w:val="both"/>
+        <w:rPr>
+          <w:rFonts w:ascii="Arial" w:hAnsi="Arial" w:cs="Arial"/>
+          <w:sz w:val="24"/>
+          <w:szCs w:val="24"/>
+        </w:rPr>
+      </w:pPr>
+      <w:r>
+        <w:rPr>
+          <w:rFonts w:ascii="Arial" w:hAnsi="Arial" w:cs="Arial"/>
+          <w:sz w:val="24"/>
+          <w:szCs w:val="24"/>
+        </w:rPr>
         <w:t>Retrospectiv</w:t>
       </w:r>
       <w:r>
@@ -2037,13 +2011,31 @@
           <w:szCs w:val="24"/>
         </w:rPr>
       </w:pPr>
-      <w:r>
-        <w:rPr>
-          <w:rFonts w:ascii="Arial" w:hAnsi="Arial" w:cs="Arial"/>
-          <w:sz w:val="24"/>
-          <w:szCs w:val="24"/>
-        </w:rPr>
-        <w:t>Retrospectiva – final do projeto</w:t>
+      <w:proofErr w:type="spellStart"/>
+      <w:r>
+        <w:rPr>
+          <w:rFonts w:ascii="Arial" w:hAnsi="Arial" w:cs="Arial"/>
+          <w:sz w:val="24"/>
+          <w:szCs w:val="24"/>
+        </w:rPr>
+        <w:t>Retrospectiv</w:t>
+      </w:r>
+      <w:r>
+        <w:rPr>
+          <w:rFonts w:ascii="Arial" w:hAnsi="Arial" w:cs="Arial"/>
+          <w:sz w:val="24"/>
+          <w:szCs w:val="24"/>
+        </w:rPr>
+        <w:t>e</w:t>
+      </w:r>
+      <w:proofErr w:type="spellEnd"/>
+      <w:r>
+        <w:rPr>
+          <w:rFonts w:ascii="Arial" w:hAnsi="Arial" w:cs="Arial"/>
+          <w:sz w:val="24"/>
+          <w:szCs w:val="24"/>
+        </w:rPr>
+        <w:t xml:space="preserve"> – final do projeto</w:t>
       </w:r>
       <w:r>
         <w:rPr>
@@ -2163,6 +2155,14 @@
           <w:sz w:val="24"/>
           <w:szCs w:val="24"/>
         </w:rPr>
+        <w:t>, Persona</w:t>
+      </w:r>
+      <w:r>
+        <w:rPr>
+          <w:rFonts w:ascii="Arial" w:hAnsi="Arial" w:cs="Arial"/>
+          <w:sz w:val="24"/>
+          <w:szCs w:val="24"/>
+        </w:rPr>
         <w:t xml:space="preserve"> e Business Model </w:t>
       </w:r>
       <w:proofErr w:type="spellStart"/>
@@ -2189,7 +2189,7 @@
           <w:sz w:val="24"/>
           <w:szCs w:val="24"/>
         </w:rPr>
-        <w:t xml:space="preserve"> Também é possível e aconselhável utilizar a técnica de criar uma Persona. </w:t>
+        <w:t xml:space="preserve"> </w:t>
       </w:r>
     </w:p>
     <w:p>

</xml_diff>

<commit_message>
Artigo 2 - incrementos.
</commit_message>
<xml_diff>
--- a/Projeto - Easy Closet/ARTIGO1_GestaoAgilDeProjetos.docx
+++ b/Projeto - Easy Closet/ARTIGO1_GestaoAgilDeProjetos.docx
@@ -115,7 +115,7 @@
           <w:sz w:val="24"/>
           <w:szCs w:val="24"/>
         </w:rPr>
-        <w:t xml:space="preserve"> para fabricar softwares</w:t>
+        <w:t xml:space="preserve"> para fabricar software</w:t>
       </w:r>
     </w:p>
     <w:p>
@@ -325,7 +325,6 @@
         </w:rPr>
         <w:t xml:space="preserve">vindos do Lean, </w:t>
       </w:r>
-      <w:proofErr w:type="spellStart"/>
       <w:r>
         <w:rPr>
           <w:rFonts w:ascii="Arial" w:hAnsi="Arial" w:cs="Arial"/>
@@ -340,27 +339,8 @@
           <w:sz w:val="24"/>
           <w:szCs w:val="24"/>
         </w:rPr>
-        <w:t>gile</w:t>
-      </w:r>
-      <w:proofErr w:type="spellEnd"/>
-      <w:r>
-        <w:rPr>
-          <w:rFonts w:ascii="Arial" w:hAnsi="Arial" w:cs="Arial"/>
-          <w:sz w:val="24"/>
-          <w:szCs w:val="24"/>
-        </w:rPr>
-        <w:t xml:space="preserve"> e </w:t>
-      </w:r>
-      <w:proofErr w:type="spellStart"/>
-      <w:r>
-        <w:rPr>
-          <w:rFonts w:ascii="Arial" w:hAnsi="Arial" w:cs="Arial"/>
-          <w:sz w:val="24"/>
-          <w:szCs w:val="24"/>
-        </w:rPr>
-        <w:t>Waterfall</w:t>
-      </w:r>
-      <w:proofErr w:type="spellEnd"/>
+        <w:t>gile e Waterfall</w:t>
+      </w:r>
       <w:r>
         <w:rPr>
           <w:rFonts w:ascii="Arial" w:hAnsi="Arial" w:cs="Arial"/>
@@ -554,25 +534,7 @@
           <w:sz w:val="24"/>
           <w:szCs w:val="24"/>
         </w:rPr>
-        <w:t xml:space="preserve">E os artigos estarão </w:t>
-      </w:r>
-      <w:proofErr w:type="spellStart"/>
-      <w:r>
-        <w:rPr>
-          <w:rFonts w:ascii="Arial" w:hAnsi="Arial" w:cs="Arial"/>
-          <w:sz w:val="24"/>
-          <w:szCs w:val="24"/>
-        </w:rPr>
-        <w:t>versionados</w:t>
-      </w:r>
-      <w:proofErr w:type="spellEnd"/>
-      <w:r>
-        <w:rPr>
-          <w:rFonts w:ascii="Arial" w:hAnsi="Arial" w:cs="Arial"/>
-          <w:sz w:val="24"/>
-          <w:szCs w:val="24"/>
-        </w:rPr>
-        <w:t xml:space="preserve"> no GitHub para iteração</w:t>
+        <w:t>E os artigos estarão versionados no GitHub para iteração</w:t>
       </w:r>
       <w:r>
         <w:rPr>
@@ -903,18 +865,8 @@
           <w:sz w:val="24"/>
           <w:szCs w:val="24"/>
         </w:rPr>
-        <w:t xml:space="preserve"> e ou </w:t>
-      </w:r>
-      <w:proofErr w:type="spellStart"/>
-      <w:r>
-        <w:rPr>
-          <w:rFonts w:ascii="Arial" w:hAnsi="Arial" w:cs="Arial"/>
-          <w:sz w:val="24"/>
-          <w:szCs w:val="24"/>
-        </w:rPr>
-        <w:t>Brainwriting</w:t>
-      </w:r>
-      <w:proofErr w:type="spellEnd"/>
+        <w:t xml:space="preserve"> e ou Brainwriting</w:t>
+      </w:r>
       <w:r>
         <w:rPr>
           <w:rFonts w:ascii="Arial" w:hAnsi="Arial" w:cs="Arial"/>
@@ -1123,23 +1075,13 @@
           <w:szCs w:val="24"/>
         </w:rPr>
       </w:pPr>
-      <w:proofErr w:type="spellStart"/>
-      <w:r>
-        <w:rPr>
-          <w:rFonts w:ascii="Arial" w:hAnsi="Arial" w:cs="Arial"/>
-          <w:sz w:val="24"/>
-          <w:szCs w:val="24"/>
-        </w:rPr>
-        <w:t>Product</w:t>
-      </w:r>
-      <w:proofErr w:type="spellEnd"/>
-      <w:r>
-        <w:rPr>
-          <w:rFonts w:ascii="Arial" w:hAnsi="Arial" w:cs="Arial"/>
-          <w:sz w:val="24"/>
-          <w:szCs w:val="24"/>
-        </w:rPr>
-        <w:t xml:space="preserve"> </w:t>
+      <w:r>
+        <w:rPr>
+          <w:rFonts w:ascii="Arial" w:hAnsi="Arial" w:cs="Arial"/>
+          <w:sz w:val="24"/>
+          <w:szCs w:val="24"/>
+        </w:rPr>
+        <w:t xml:space="preserve">Product </w:t>
       </w:r>
       <w:r>
         <w:rPr>
@@ -2011,7 +1953,6 @@
           <w:szCs w:val="24"/>
         </w:rPr>
       </w:pPr>
-      <w:proofErr w:type="spellStart"/>
       <w:r>
         <w:rPr>
           <w:rFonts w:ascii="Arial" w:hAnsi="Arial" w:cs="Arial"/>
@@ -2028,7 +1969,6 @@
         </w:rPr>
         <w:t>e</w:t>
       </w:r>
-      <w:proofErr w:type="spellEnd"/>
       <w:r>
         <w:rPr>
           <w:rFonts w:ascii="Arial" w:hAnsi="Arial" w:cs="Arial"/>
@@ -2163,25 +2103,7 @@
           <w:sz w:val="24"/>
           <w:szCs w:val="24"/>
         </w:rPr>
-        <w:t xml:space="preserve"> e Business Model </w:t>
-      </w:r>
-      <w:proofErr w:type="spellStart"/>
-      <w:r>
-        <w:rPr>
-          <w:rFonts w:ascii="Arial" w:hAnsi="Arial" w:cs="Arial"/>
-          <w:sz w:val="24"/>
-          <w:szCs w:val="24"/>
-        </w:rPr>
-        <w:t>Canvas</w:t>
-      </w:r>
-      <w:proofErr w:type="spellEnd"/>
-      <w:r>
-        <w:rPr>
-          <w:rFonts w:ascii="Arial" w:hAnsi="Arial" w:cs="Arial"/>
-          <w:sz w:val="24"/>
-          <w:szCs w:val="24"/>
-        </w:rPr>
-        <w:t>.</w:t>
+        <w:t xml:space="preserve"> e Business Model Canvas.</w:t>
       </w:r>
       <w:r>
         <w:rPr>
@@ -2308,52 +2230,7 @@
           <w:sz w:val="24"/>
           <w:szCs w:val="24"/>
         </w:rPr>
-        <w:t>com o time (</w:t>
-      </w:r>
-      <w:proofErr w:type="spellStart"/>
-      <w:r>
-        <w:rPr>
-          <w:rFonts w:ascii="Arial" w:hAnsi="Arial" w:cs="Arial"/>
-          <w:sz w:val="24"/>
-          <w:szCs w:val="24"/>
-        </w:rPr>
-        <w:t>Product</w:t>
-      </w:r>
-      <w:proofErr w:type="spellEnd"/>
-      <w:r>
-        <w:rPr>
-          <w:rFonts w:ascii="Arial" w:hAnsi="Arial" w:cs="Arial"/>
-          <w:sz w:val="24"/>
-          <w:szCs w:val="24"/>
-        </w:rPr>
-        <w:t xml:space="preserve"> </w:t>
-      </w:r>
-      <w:proofErr w:type="spellStart"/>
-      <w:r>
-        <w:rPr>
-          <w:rFonts w:ascii="Arial" w:hAnsi="Arial" w:cs="Arial"/>
-          <w:sz w:val="24"/>
-          <w:szCs w:val="24"/>
-        </w:rPr>
-        <w:t>Owner</w:t>
-      </w:r>
-      <w:proofErr w:type="spellEnd"/>
-      <w:r>
-        <w:rPr>
-          <w:rFonts w:ascii="Arial" w:hAnsi="Arial" w:cs="Arial"/>
-          <w:sz w:val="24"/>
-          <w:szCs w:val="24"/>
-        </w:rPr>
-        <w:t xml:space="preserve">, Scrum Master e </w:t>
-      </w:r>
-      <w:proofErr w:type="spellStart"/>
-      <w:r>
-        <w:rPr>
-          <w:rFonts w:ascii="Arial" w:hAnsi="Arial" w:cs="Arial"/>
-          <w:sz w:val="24"/>
-          <w:szCs w:val="24"/>
-        </w:rPr>
-        <w:t>De</w:t>
+        <w:t>com o time (Product Owner, Scrum Master e De</w:t>
       </w:r>
       <w:r>
         <w:rPr>
@@ -2363,7 +2240,6 @@
         </w:rPr>
         <w:t>vs</w:t>
       </w:r>
-      <w:proofErr w:type="spellEnd"/>
       <w:r>
         <w:rPr>
           <w:rFonts w:ascii="Arial" w:hAnsi="Arial" w:cs="Arial"/>
@@ -2442,18 +2318,8 @@
           <w:sz w:val="24"/>
           <w:szCs w:val="24"/>
         </w:rPr>
-        <w:t xml:space="preserve"> e de </w:t>
-      </w:r>
-      <w:proofErr w:type="spellStart"/>
-      <w:r>
-        <w:rPr>
-          <w:rFonts w:ascii="Arial" w:hAnsi="Arial" w:cs="Arial"/>
-          <w:sz w:val="24"/>
-          <w:szCs w:val="24"/>
-        </w:rPr>
-        <w:t>Brainwriting</w:t>
-      </w:r>
-      <w:proofErr w:type="spellEnd"/>
+        <w:t xml:space="preserve"> e de Brainwriting</w:t>
+      </w:r>
       <w:r>
         <w:rPr>
           <w:rFonts w:ascii="Arial" w:hAnsi="Arial" w:cs="Arial"/>
@@ -2516,43 +2382,7 @@
           <w:sz w:val="24"/>
           <w:szCs w:val="24"/>
         </w:rPr>
-        <w:t xml:space="preserve"> por Alex </w:t>
-      </w:r>
-      <w:proofErr w:type="spellStart"/>
-      <w:r>
-        <w:rPr>
-          <w:rFonts w:ascii="Arial" w:hAnsi="Arial" w:cs="Arial"/>
-          <w:sz w:val="24"/>
-          <w:szCs w:val="24"/>
-        </w:rPr>
-        <w:t>Faickney</w:t>
-      </w:r>
-      <w:proofErr w:type="spellEnd"/>
-      <w:r>
-        <w:rPr>
-          <w:rFonts w:ascii="Arial" w:hAnsi="Arial" w:cs="Arial"/>
-          <w:sz w:val="24"/>
-          <w:szCs w:val="24"/>
-        </w:rPr>
-        <w:t xml:space="preserve"> </w:t>
-      </w:r>
-      <w:proofErr w:type="spellStart"/>
-      <w:r>
-        <w:rPr>
-          <w:rFonts w:ascii="Arial" w:hAnsi="Arial" w:cs="Arial"/>
-          <w:sz w:val="24"/>
-          <w:szCs w:val="24"/>
-        </w:rPr>
-        <w:t>Osborn</w:t>
-      </w:r>
-      <w:proofErr w:type="spellEnd"/>
-      <w:r>
-        <w:rPr>
-          <w:rFonts w:ascii="Arial" w:hAnsi="Arial" w:cs="Arial"/>
-          <w:sz w:val="24"/>
-          <w:szCs w:val="24"/>
-        </w:rPr>
-        <w:t xml:space="preserve">, em 1953, tendo como base os princípios de ausência de crítica e </w:t>
+        <w:t xml:space="preserve"> por Alex Faickney Osborn, em 1953, tendo como base os princípios de ausência de crítica e </w:t>
       </w:r>
       <w:r>
         <w:rPr>
@@ -3061,25 +2891,7 @@
           <w:sz w:val="24"/>
           <w:szCs w:val="24"/>
         </w:rPr>
-        <w:t xml:space="preserve">O livro “O Essencialismo”, de Greg </w:t>
-      </w:r>
-      <w:proofErr w:type="spellStart"/>
-      <w:r>
-        <w:rPr>
-          <w:rFonts w:ascii="Arial" w:hAnsi="Arial" w:cs="Arial"/>
-          <w:sz w:val="24"/>
-          <w:szCs w:val="24"/>
-        </w:rPr>
-        <w:t>McKeown</w:t>
-      </w:r>
-      <w:proofErr w:type="spellEnd"/>
-      <w:r>
-        <w:rPr>
-          <w:rFonts w:ascii="Arial" w:hAnsi="Arial" w:cs="Arial"/>
-          <w:sz w:val="24"/>
-          <w:szCs w:val="24"/>
-        </w:rPr>
-        <w:t>, apresenta uma filosofia de vida e também metodologia muito interessante de ser aplicada junto com metodologias ágeis. Pelo menos aos meus olhos, passei a utilizá-la diariamente no meu Scrum Board e uso-a para filtrar o que é desnecessário. Logo, a incrementei em meu passo-a-passo para desenvolvimento de software. Assim, aplico-a para retirar Épicos, Histórias e Tarefas não essenciais para o momento.</w:t>
+        <w:t>O livro “O Essencialismo”, de Greg McKeown, apresenta uma filosofia de vida e também metodologia muito interessante de ser aplicada junto com metodologias ágeis. Pelo menos aos meus olhos, passei a utilizá-la diariamente no meu Scrum Board e uso-a para filtrar o que é desnecessário. Logo, a incrementei em meu passo-a-passo para desenvolvimento de software. Assim, aplico-a para retirar Épicos, Histórias e Tarefas não essenciais para o momento.</w:t>
       </w:r>
     </w:p>
     <w:p>
@@ -3152,25 +2964,7 @@
           <w:sz w:val="24"/>
           <w:szCs w:val="24"/>
         </w:rPr>
-        <w:t xml:space="preserve">O </w:t>
-      </w:r>
-      <w:proofErr w:type="spellStart"/>
-      <w:r>
-        <w:rPr>
-          <w:rFonts w:ascii="Arial" w:hAnsi="Arial" w:cs="Arial"/>
-          <w:sz w:val="24"/>
-          <w:szCs w:val="24"/>
-        </w:rPr>
-        <w:t>Product</w:t>
-      </w:r>
-      <w:proofErr w:type="spellEnd"/>
-      <w:r>
-        <w:rPr>
-          <w:rFonts w:ascii="Arial" w:hAnsi="Arial" w:cs="Arial"/>
-          <w:sz w:val="24"/>
-          <w:szCs w:val="24"/>
-        </w:rPr>
-        <w:t xml:space="preserve"> Backlog, grosso modo, é uma espécie de lista de atividades para serem realizadas e, dessa forma, conduzir um projeto à conclusão. Ele também pode ser um EAP (Estrutura Analítica de Projeto), um tipo de diagrama, capaz de mostrar Épicos, Histórias dentro de Épicos e Tarefas dentro de Histórias. Nesse formato, estruturado, ainda organizado por prioridade, </w:t>
+        <w:t xml:space="preserve">O Product Backlog, grosso modo, é uma espécie de lista de atividades para serem realizadas e, dessa forma, conduzir um projeto à conclusão. Ele também pode ser um EAP (Estrutura Analítica de Projeto), um tipo de diagrama, capaz de mostrar Épicos, Histórias dentro de Épicos e Tarefas dentro de Histórias. Nesse formato, estruturado, ainda organizado por prioridade, </w:t>
       </w:r>
       <w:r>
         <w:rPr>
@@ -3297,25 +3091,7 @@
           <w:sz w:val="24"/>
           <w:szCs w:val="24"/>
         </w:rPr>
-        <w:t xml:space="preserve">O Scrum Board é considerado um artefato da Metodologia </w:t>
-      </w:r>
-      <w:proofErr w:type="spellStart"/>
-      <w:r>
-        <w:rPr>
-          <w:rFonts w:ascii="Arial" w:hAnsi="Arial" w:cs="Arial"/>
-          <w:sz w:val="24"/>
-          <w:szCs w:val="24"/>
-        </w:rPr>
-        <w:t>Ágile</w:t>
-      </w:r>
-      <w:proofErr w:type="spellEnd"/>
-      <w:r>
-        <w:rPr>
-          <w:rFonts w:ascii="Arial" w:hAnsi="Arial" w:cs="Arial"/>
-          <w:sz w:val="24"/>
-          <w:szCs w:val="24"/>
-        </w:rPr>
-        <w:t xml:space="preserve">. É uma técnica visual e transparente de gerenciar a lista de histórias e tarefas da Sprint. </w:t>
+        <w:t xml:space="preserve">O Scrum Board é considerado um artefato da Metodologia Ágile. É uma técnica visual e transparente de gerenciar a lista de histórias e tarefas da Sprint. </w:t>
       </w:r>
       <w:r>
         <w:rPr>
@@ -3573,25 +3349,7 @@
           <w:sz w:val="24"/>
           <w:szCs w:val="24"/>
         </w:rPr>
-        <w:t xml:space="preserve">define quais itens do </w:t>
-      </w:r>
-      <w:proofErr w:type="spellStart"/>
-      <w:r>
-        <w:rPr>
-          <w:rFonts w:ascii="Arial" w:hAnsi="Arial" w:cs="Arial"/>
-          <w:sz w:val="24"/>
-          <w:szCs w:val="24"/>
-        </w:rPr>
-        <w:t>Product</w:t>
-      </w:r>
-      <w:proofErr w:type="spellEnd"/>
-      <w:r>
-        <w:rPr>
-          <w:rFonts w:ascii="Arial" w:hAnsi="Arial" w:cs="Arial"/>
-          <w:sz w:val="24"/>
-          <w:szCs w:val="24"/>
-        </w:rPr>
-        <w:t xml:space="preserve"> Backlog serão construídos no próximo ciclo de desenvolvimento. </w:t>
+        <w:t xml:space="preserve">define quais itens do Product Backlog serão construídos no próximo ciclo de desenvolvimento. </w:t>
       </w:r>
       <w:r>
         <w:rPr>
@@ -3631,43 +3389,15 @@
           <w:sz w:val="24"/>
           <w:szCs w:val="24"/>
         </w:rPr>
-        <w:t xml:space="preserve">s </w:t>
-      </w:r>
-      <w:proofErr w:type="spellStart"/>
-      <w:r>
-        <w:rPr>
-          <w:rFonts w:ascii="Arial" w:hAnsi="Arial" w:cs="Arial"/>
-          <w:sz w:val="24"/>
-          <w:szCs w:val="24"/>
-        </w:rPr>
-        <w:t>Devs</w:t>
-      </w:r>
-      <w:proofErr w:type="spellEnd"/>
-      <w:r>
-        <w:rPr>
-          <w:rFonts w:ascii="Arial" w:hAnsi="Arial" w:cs="Arial"/>
-          <w:sz w:val="24"/>
-          <w:szCs w:val="24"/>
-        </w:rPr>
-        <w:t xml:space="preserve"> dentro do </w:t>
-      </w:r>
-      <w:proofErr w:type="spellStart"/>
-      <w:r>
-        <w:rPr>
-          <w:rFonts w:ascii="Arial" w:hAnsi="Arial" w:cs="Arial"/>
-          <w:sz w:val="24"/>
-          <w:szCs w:val="24"/>
-        </w:rPr>
-        <w:t>timebox</w:t>
-      </w:r>
-      <w:proofErr w:type="spellEnd"/>
-      <w:r>
-        <w:rPr>
-          <w:rFonts w:ascii="Arial" w:hAnsi="Arial" w:cs="Arial"/>
-          <w:sz w:val="24"/>
-          <w:szCs w:val="24"/>
-        </w:rPr>
-        <w:t xml:space="preserve"> da Sprint</w:t>
+        <w:t>s Devs</w:t>
+      </w:r>
+      <w:r>
+        <w:rPr>
+          <w:rFonts w:ascii="Arial" w:hAnsi="Arial" w:cs="Arial"/>
+          <w:sz w:val="24"/>
+          <w:szCs w:val="24"/>
+        </w:rPr>
+        <w:t xml:space="preserve"> dentro do timebox da Sprint</w:t>
       </w:r>
       <w:r>
         <w:rPr>
@@ -3683,43 +3413,15 @@
           <w:sz w:val="24"/>
           <w:szCs w:val="24"/>
         </w:rPr>
-        <w:t xml:space="preserve">Os </w:t>
-      </w:r>
-      <w:proofErr w:type="spellStart"/>
-      <w:r>
-        <w:rPr>
-          <w:rFonts w:ascii="Arial" w:hAnsi="Arial" w:cs="Arial"/>
-          <w:sz w:val="24"/>
-          <w:szCs w:val="24"/>
-        </w:rPr>
-        <w:t>Devs</w:t>
-      </w:r>
-      <w:proofErr w:type="spellEnd"/>
-      <w:r>
-        <w:rPr>
-          <w:rFonts w:ascii="Arial" w:hAnsi="Arial" w:cs="Arial"/>
-          <w:sz w:val="24"/>
-          <w:szCs w:val="24"/>
-        </w:rPr>
-        <w:t xml:space="preserve"> pegam os itens do </w:t>
-      </w:r>
-      <w:proofErr w:type="spellStart"/>
-      <w:r>
-        <w:rPr>
-          <w:rFonts w:ascii="Arial" w:hAnsi="Arial" w:cs="Arial"/>
-          <w:sz w:val="24"/>
-          <w:szCs w:val="24"/>
-        </w:rPr>
-        <w:t>Product</w:t>
-      </w:r>
-      <w:proofErr w:type="spellEnd"/>
-      <w:r>
-        <w:rPr>
-          <w:rFonts w:ascii="Arial" w:hAnsi="Arial" w:cs="Arial"/>
-          <w:sz w:val="24"/>
-          <w:szCs w:val="24"/>
-        </w:rPr>
-        <w:t xml:space="preserve"> Backlog, podem decompô-los ainda mais, e, fundamentados nesses itens, criam os incrementos necessários. </w:t>
+        <w:t>Os Devs</w:t>
+      </w:r>
+      <w:r>
+        <w:rPr>
+          <w:rFonts w:ascii="Arial" w:hAnsi="Arial" w:cs="Arial"/>
+          <w:sz w:val="24"/>
+          <w:szCs w:val="24"/>
+        </w:rPr>
+        <w:t xml:space="preserve"> pegam os itens do Product Backlog, podem decompô-los ainda mais, e, fundamentados nesses itens, criam os incrementos necessários. </w:t>
       </w:r>
       <w:r>
         <w:rPr>
@@ -3780,25 +3482,7 @@
           <w:sz w:val="24"/>
           <w:szCs w:val="24"/>
         </w:rPr>
-        <w:t xml:space="preserve">Como diz o Scrum </w:t>
-      </w:r>
-      <w:proofErr w:type="spellStart"/>
-      <w:r>
-        <w:rPr>
-          <w:rFonts w:ascii="Arial" w:hAnsi="Arial" w:cs="Arial"/>
-          <w:sz w:val="24"/>
-          <w:szCs w:val="24"/>
-        </w:rPr>
-        <w:t>Guide</w:t>
-      </w:r>
-      <w:proofErr w:type="spellEnd"/>
-      <w:r>
-        <w:rPr>
-          <w:rFonts w:ascii="Arial" w:hAnsi="Arial" w:cs="Arial"/>
-          <w:sz w:val="24"/>
-          <w:szCs w:val="24"/>
-        </w:rPr>
-        <w:t xml:space="preserve">, as “Sprints são o coração do Scrum, onde ideias são transformadas em valor”. São eventos de duração mínima de uma semana ou de no máximo um mês </w:t>
+        <w:t xml:space="preserve">Como diz o Scrum Guide, as “Sprints são o coração do Scrum, onde ideias são transformadas em valor”. São eventos de duração mínima de uma semana ou de no máximo um mês </w:t>
       </w:r>
       <w:r>
         <w:rPr>
@@ -3980,16 +3664,7 @@
           <w:sz w:val="24"/>
           <w:szCs w:val="24"/>
         </w:rPr>
-        <w:t xml:space="preserve">A </w:t>
-      </w:r>
-      <w:proofErr w:type="spellStart"/>
-      <w:r>
-        <w:rPr>
-          <w:rFonts w:ascii="Arial" w:hAnsi="Arial" w:cs="Arial"/>
-          <w:sz w:val="24"/>
-          <w:szCs w:val="24"/>
-        </w:rPr>
-        <w:t>Retrosp</w:t>
+        <w:t>A Retrosp</w:t>
       </w:r>
       <w:r>
         <w:rPr>
@@ -4005,16 +3680,7 @@
           <w:sz w:val="24"/>
           <w:szCs w:val="24"/>
         </w:rPr>
-        <w:t>e</w:t>
-      </w:r>
-      <w:proofErr w:type="spellEnd"/>
-      <w:r>
-        <w:rPr>
-          <w:rFonts w:ascii="Arial" w:hAnsi="Arial" w:cs="Arial"/>
-          <w:sz w:val="24"/>
-          <w:szCs w:val="24"/>
-        </w:rPr>
-        <w:t xml:space="preserve"> serve para inspecionar e revisar os procedimentos usados para o desenvolvimento do software. Serve para identificar maneiras de torna-los mais eficientes e, dessa forma, aumentar a qualidade do trabalho em equipe. Nessa se discute o que deu certo e o que não deu certo e, assim, ganhar conhecimento empírico sobre como fazer e como fazer melhor. </w:t>
+        <w:t xml:space="preserve">e serve para inspecionar e revisar os procedimentos usados para o desenvolvimento do software. Serve para identificar maneiras de torna-los mais eficientes e, dessa forma, aumentar a qualidade do trabalho em equipe. Nessa se discute o que deu certo e o que não deu certo e, assim, ganhar conhecimento empírico sobre como fazer e como fazer melhor. </w:t>
       </w:r>
     </w:p>
     <w:p>
@@ -4091,25 +3757,7 @@
           <w:sz w:val="24"/>
           <w:szCs w:val="24"/>
         </w:rPr>
-        <w:t xml:space="preserve"> (</w:t>
-      </w:r>
-      <w:proofErr w:type="spellStart"/>
-      <w:r>
-        <w:rPr>
-          <w:rFonts w:ascii="Arial" w:hAnsi="Arial" w:cs="Arial"/>
-          <w:sz w:val="24"/>
-          <w:szCs w:val="24"/>
-        </w:rPr>
-        <w:t>Urcamp</w:t>
-      </w:r>
-      <w:proofErr w:type="spellEnd"/>
-      <w:r>
-        <w:rPr>
-          <w:rFonts w:ascii="Arial" w:hAnsi="Arial" w:cs="Arial"/>
-          <w:sz w:val="24"/>
-          <w:szCs w:val="24"/>
-        </w:rPr>
-        <w:t>-RS)</w:t>
+        <w:t xml:space="preserve"> (Urcamp-RS)</w:t>
       </w:r>
       <w:r>
         <w:rPr>
@@ -4141,25 +3789,7 @@
           <w:sz w:val="24"/>
           <w:szCs w:val="24"/>
         </w:rPr>
-        <w:t xml:space="preserve"> (</w:t>
-      </w:r>
-      <w:proofErr w:type="spellStart"/>
-      <w:r>
-        <w:rPr>
-          <w:rFonts w:ascii="Arial" w:hAnsi="Arial" w:cs="Arial"/>
-          <w:sz w:val="24"/>
-          <w:szCs w:val="24"/>
-        </w:rPr>
-        <w:t>Unic</w:t>
-      </w:r>
-      <w:proofErr w:type="spellEnd"/>
-      <w:r>
-        <w:rPr>
-          <w:rFonts w:ascii="Arial" w:hAnsi="Arial" w:cs="Arial"/>
-          <w:sz w:val="24"/>
-          <w:szCs w:val="24"/>
-        </w:rPr>
-        <w:t>-MT)</w:t>
+        <w:t xml:space="preserve"> (Unic-MT)</w:t>
       </w:r>
       <w:r>
         <w:rPr>
@@ -4191,25 +3821,7 @@
           <w:sz w:val="24"/>
           <w:szCs w:val="24"/>
         </w:rPr>
-        <w:t xml:space="preserve"> (</w:t>
-      </w:r>
-      <w:proofErr w:type="spellStart"/>
-      <w:r>
-        <w:rPr>
-          <w:rFonts w:ascii="Arial" w:hAnsi="Arial" w:cs="Arial"/>
-          <w:sz w:val="24"/>
-          <w:szCs w:val="24"/>
-        </w:rPr>
-        <w:t>Unic</w:t>
-      </w:r>
-      <w:proofErr w:type="spellEnd"/>
-      <w:r>
-        <w:rPr>
-          <w:rFonts w:ascii="Arial" w:hAnsi="Arial" w:cs="Arial"/>
-          <w:sz w:val="24"/>
-          <w:szCs w:val="24"/>
-        </w:rPr>
-        <w:t>-MT)</w:t>
+        <w:t xml:space="preserve"> (Unic-MT)</w:t>
       </w:r>
       <w:r>
         <w:rPr>
@@ -4225,77 +3837,23 @@
           <w:sz w:val="24"/>
           <w:szCs w:val="24"/>
         </w:rPr>
-        <w:t>(</w:t>
-      </w:r>
-      <w:proofErr w:type="spellStart"/>
-      <w:r>
-        <w:rPr>
-          <w:rFonts w:ascii="Arial" w:hAnsi="Arial" w:cs="Arial"/>
-          <w:sz w:val="24"/>
-          <w:szCs w:val="24"/>
-        </w:rPr>
-        <w:t>Unopar</w:t>
-      </w:r>
-      <w:proofErr w:type="spellEnd"/>
-      <w:r>
-        <w:rPr>
-          <w:rFonts w:ascii="Arial" w:hAnsi="Arial" w:cs="Arial"/>
-          <w:sz w:val="24"/>
-          <w:szCs w:val="24"/>
-        </w:rPr>
-        <w:t xml:space="preserve">) </w:t>
-      </w:r>
-      <w:r>
-        <w:rPr>
-          <w:rFonts w:ascii="Arial" w:hAnsi="Arial" w:cs="Arial"/>
-          <w:sz w:val="24"/>
-          <w:szCs w:val="24"/>
-        </w:rPr>
-        <w:t xml:space="preserve">e pós-graduação Lato Sensu (MBA – Master in Business </w:t>
-      </w:r>
-      <w:proofErr w:type="spellStart"/>
-      <w:r>
-        <w:rPr>
-          <w:rFonts w:ascii="Arial" w:hAnsi="Arial" w:cs="Arial"/>
-          <w:sz w:val="24"/>
-          <w:szCs w:val="24"/>
-        </w:rPr>
-        <w:t>Administration</w:t>
-      </w:r>
-      <w:proofErr w:type="spellEnd"/>
-      <w:r>
-        <w:rPr>
-          <w:rFonts w:ascii="Arial" w:hAnsi="Arial" w:cs="Arial"/>
-          <w:sz w:val="24"/>
-          <w:szCs w:val="24"/>
-        </w:rPr>
-        <w:t>) em Administração de Banco de Dados</w:t>
-      </w:r>
-      <w:r>
-        <w:rPr>
-          <w:rFonts w:ascii="Arial" w:hAnsi="Arial" w:cs="Arial"/>
-          <w:sz w:val="24"/>
-          <w:szCs w:val="24"/>
-        </w:rPr>
-        <w:t xml:space="preserve"> (</w:t>
-      </w:r>
-      <w:proofErr w:type="spellStart"/>
-      <w:r>
-        <w:rPr>
-          <w:rFonts w:ascii="Arial" w:hAnsi="Arial" w:cs="Arial"/>
-          <w:sz w:val="24"/>
-          <w:szCs w:val="24"/>
-        </w:rPr>
-        <w:t>Fameesp</w:t>
-      </w:r>
-      <w:proofErr w:type="spellEnd"/>
-      <w:r>
-        <w:rPr>
-          <w:rFonts w:ascii="Arial" w:hAnsi="Arial" w:cs="Arial"/>
-          <w:sz w:val="24"/>
-          <w:szCs w:val="24"/>
-        </w:rPr>
-        <w:t>)</w:t>
+        <w:t xml:space="preserve">(Unopar) </w:t>
+      </w:r>
+      <w:r>
+        <w:rPr>
+          <w:rFonts w:ascii="Arial" w:hAnsi="Arial" w:cs="Arial"/>
+          <w:sz w:val="24"/>
+          <w:szCs w:val="24"/>
+        </w:rPr>
+        <w:t>e pós-graduação Lato Sensu (MBA – Master in Business Administration) em Administração de Banco de Dados</w:t>
+      </w:r>
+      <w:r>
+        <w:rPr>
+          <w:rFonts w:ascii="Arial" w:hAnsi="Arial" w:cs="Arial"/>
+          <w:sz w:val="24"/>
+          <w:szCs w:val="24"/>
+        </w:rPr>
+        <w:t xml:space="preserve"> (Fameesp)</w:t>
       </w:r>
       <w:r>
         <w:rPr>
@@ -4311,25 +3869,7 @@
           <w:sz w:val="24"/>
           <w:szCs w:val="24"/>
         </w:rPr>
-        <w:t xml:space="preserve">Possui formações na </w:t>
-      </w:r>
-      <w:proofErr w:type="spellStart"/>
-      <w:r>
-        <w:rPr>
-          <w:rFonts w:ascii="Arial" w:hAnsi="Arial" w:cs="Arial"/>
-          <w:sz w:val="24"/>
-          <w:szCs w:val="24"/>
-        </w:rPr>
-        <w:t>Alura</w:t>
-      </w:r>
-      <w:proofErr w:type="spellEnd"/>
-      <w:r>
-        <w:rPr>
-          <w:rFonts w:ascii="Arial" w:hAnsi="Arial" w:cs="Arial"/>
-          <w:sz w:val="24"/>
-          <w:szCs w:val="24"/>
-        </w:rPr>
-        <w:t>, cursa</w:t>
+        <w:t>Possui formações na Alura, cursa</w:t>
       </w:r>
       <w:r>
         <w:rPr>
@@ -4377,25 +3917,7 @@
           <w:sz w:val="24"/>
           <w:szCs w:val="24"/>
         </w:rPr>
-        <w:t xml:space="preserve">concluiu alguns </w:t>
-      </w:r>
-      <w:proofErr w:type="spellStart"/>
-      <w:r>
-        <w:rPr>
-          <w:rFonts w:ascii="Arial" w:hAnsi="Arial" w:cs="Arial"/>
-          <w:sz w:val="24"/>
-          <w:szCs w:val="24"/>
-        </w:rPr>
-        <w:t>bootcamps</w:t>
-      </w:r>
-      <w:proofErr w:type="spellEnd"/>
-      <w:r>
-        <w:rPr>
-          <w:rFonts w:ascii="Arial" w:hAnsi="Arial" w:cs="Arial"/>
-          <w:sz w:val="24"/>
-          <w:szCs w:val="24"/>
-        </w:rPr>
-        <w:t xml:space="preserve"> e busca ampliar seu conhecimento empírico em desenvolvimento de software. </w:t>
+        <w:t xml:space="preserve">concluiu alguns bootcamps e busca ampliar seu conhecimento empírico em desenvolvimento de software. </w:t>
       </w:r>
     </w:p>
     <w:p>

</xml_diff>